<commit_message>
Avancement de la doc technique
</commit_message>
<xml_diff>
--- a/docs/JournalDeBord_SoaresRodriguesFlavio.docx
+++ b/docs/JournalDeBord_SoaresRodriguesFlavio.docx
@@ -1362,23 +1362,7 @@
                 <w:rFonts w:eastAsia="Yu Gothic" w:cs="Arial"/>
                 <w:color w:val="auto"/>
               </w:rPr>
-              <w:t xml:space="preserve">Création du dépôt git + invitation de mon maître d’apprentissage « Dominique </w:t>
-            </w:r>
-            <w:proofErr w:type="spellStart"/>
-            <w:r>
-              <w:rPr>
-                <w:rFonts w:eastAsia="Yu Gothic" w:cs="Arial"/>
-                <w:color w:val="auto"/>
-              </w:rPr>
-              <w:t>Aigroz</w:t>
-            </w:r>
-            <w:proofErr w:type="spellEnd"/>
-            <w:r>
-              <w:rPr>
-                <w:rFonts w:eastAsia="Yu Gothic" w:cs="Arial"/>
-                <w:color w:val="auto"/>
-              </w:rPr>
-              <w:t> »</w:t>
+              <w:t>Création du dépôt git + invitation de mon maître d’apprentissage « Dominique Aigroz »</w:t>
             </w:r>
           </w:p>
         </w:tc>
@@ -1721,21 +1705,7 @@
               <w:rPr>
                 <w:rFonts w:eastAsia="Yu Gothic" w:cs="Arial"/>
               </w:rPr>
-              <w:t xml:space="preserve">Problème avec le logiciel pour la création des maquettes </w:t>
-            </w:r>
-            <w:proofErr w:type="spellStart"/>
-            <w:r>
-              <w:rPr>
-                <w:rFonts w:eastAsia="Yu Gothic" w:cs="Arial"/>
-              </w:rPr>
-              <w:t>Balsamiq</w:t>
-            </w:r>
-            <w:proofErr w:type="spellEnd"/>
-            <w:r>
-              <w:rPr>
-                <w:rFonts w:eastAsia="Yu Gothic" w:cs="Arial"/>
-              </w:rPr>
-              <w:t xml:space="preserve"> (demande d’une License). </w:t>
+              <w:t xml:space="preserve">Problème avec le logiciel pour la création des maquettes Balsamiq (demande d’une License). </w:t>
             </w:r>
             <w:r>
               <w:rPr>
@@ -1910,13 +1880,7 @@
               <w:rPr>
                 <w:rFonts w:eastAsia="Yu Gothic" w:cs="Arial"/>
               </w:rPr>
-              <w:t>Page détail d’un article</w:t>
-            </w:r>
-            <w:r>
-              <w:rPr>
-                <w:rFonts w:eastAsia="Yu Gothic" w:cs="Arial"/>
-              </w:rPr>
-              <w:t xml:space="preserve"> (admin)</w:t>
+              <w:t>Page détail d’un article (admin)</w:t>
             </w:r>
           </w:p>
           <w:p>
@@ -2090,15 +2054,14 @@
       <w:pPr>
         <w:pStyle w:val="Titre1"/>
       </w:pPr>
+      <w:bookmarkStart w:id="14" w:name="_Toc133928269"/>
       <w:r>
         <w:rPr>
           <w:rFonts w:eastAsia="Yu Gothic"/>
         </w:rPr>
-        <w:br w:type="column"/>
+        <w:br/>
       </w:r>
-      <w:bookmarkStart w:id="14" w:name="_Toc133928269"/>
       <w:r>
-        <w:lastRenderedPageBreak/>
         <w:t xml:space="preserve">Jour </w:t>
       </w:r>
       <w:r>
@@ -2369,13 +2332,7 @@
               <w:rPr>
                 <w:rFonts w:eastAsia="Yu Gothic" w:cs="Arial"/>
               </w:rPr>
-              <w:t xml:space="preserve">Page nouvelle catégorie </w:t>
-            </w:r>
-            <w:r>
-              <w:rPr>
-                <w:rFonts w:eastAsia="Yu Gothic" w:cs="Arial"/>
-              </w:rPr>
-              <w:t>(admin)</w:t>
+              <w:t>Page nouvelle catégorie (admin)</w:t>
             </w:r>
           </w:p>
           <w:p>
@@ -2394,13 +2351,7 @@
               <w:rPr>
                 <w:rFonts w:eastAsia="Yu Gothic" w:cs="Arial"/>
               </w:rPr>
-              <w:t xml:space="preserve">Page nouvel article </w:t>
-            </w:r>
-            <w:r>
-              <w:rPr>
-                <w:rFonts w:eastAsia="Yu Gothic" w:cs="Arial"/>
-              </w:rPr>
-              <w:t>(admin)</w:t>
+              <w:t>Page nouvel article (admin)</w:t>
             </w:r>
           </w:p>
           <w:p>
@@ -2419,13 +2370,7 @@
               <w:rPr>
                 <w:rFonts w:eastAsia="Yu Gothic" w:cs="Arial"/>
               </w:rPr>
-              <w:t xml:space="preserve">Page modifier catégorie </w:t>
-            </w:r>
-            <w:r>
-              <w:rPr>
-                <w:rFonts w:eastAsia="Yu Gothic" w:cs="Arial"/>
-              </w:rPr>
-              <w:t>(admin)</w:t>
+              <w:t>Page modifier catégorie (admin)</w:t>
             </w:r>
           </w:p>
           <w:p>
@@ -2459,19 +2404,11 @@
                 <w:rFonts w:eastAsia="Yu Gothic" w:cs="Arial"/>
               </w:rPr>
             </w:pPr>
-            <w:proofErr w:type="spellStart"/>
-            <w:r>
-              <w:rPr>
-                <w:rFonts w:eastAsia="Yu Gothic" w:cs="Arial"/>
-              </w:rPr>
-              <w:t>Navbar</w:t>
-            </w:r>
-            <w:proofErr w:type="spellEnd"/>
-            <w:r>
-              <w:rPr>
-                <w:rFonts w:eastAsia="Yu Gothic" w:cs="Arial"/>
-              </w:rPr>
-              <w:t xml:space="preserve"> </w:t>
+            <w:r>
+              <w:rPr>
+                <w:rFonts w:eastAsia="Yu Gothic" w:cs="Arial"/>
+              </w:rPr>
+              <w:t xml:space="preserve">Navbar </w:t>
             </w:r>
             <w:r>
               <w:rPr>
@@ -2494,19 +2431,11 @@
                 <w:rFonts w:eastAsia="Yu Gothic" w:cs="Arial"/>
               </w:rPr>
             </w:pPr>
-            <w:proofErr w:type="spellStart"/>
-            <w:r>
-              <w:rPr>
-                <w:rFonts w:eastAsia="Yu Gothic" w:cs="Arial"/>
-              </w:rPr>
-              <w:t>Navbar</w:t>
-            </w:r>
-            <w:proofErr w:type="spellEnd"/>
-            <w:r>
-              <w:rPr>
-                <w:rFonts w:eastAsia="Yu Gothic" w:cs="Arial"/>
-              </w:rPr>
-              <w:t xml:space="preserve"> </w:t>
+            <w:r>
+              <w:rPr>
+                <w:rFonts w:eastAsia="Yu Gothic" w:cs="Arial"/>
+              </w:rPr>
+              <w:t xml:space="preserve">Navbar </w:t>
             </w:r>
             <w:r>
               <w:rPr>
@@ -2529,19 +2458,11 @@
                 <w:rFonts w:eastAsia="Yu Gothic" w:cs="Arial"/>
               </w:rPr>
             </w:pPr>
-            <w:proofErr w:type="spellStart"/>
-            <w:r>
-              <w:rPr>
-                <w:rFonts w:eastAsia="Yu Gothic" w:cs="Arial"/>
-              </w:rPr>
-              <w:t>Navbar</w:t>
-            </w:r>
-            <w:proofErr w:type="spellEnd"/>
-            <w:r>
-              <w:rPr>
-                <w:rFonts w:eastAsia="Yu Gothic" w:cs="Arial"/>
-              </w:rPr>
-              <w:t xml:space="preserve"> </w:t>
+            <w:r>
+              <w:rPr>
+                <w:rFonts w:eastAsia="Yu Gothic" w:cs="Arial"/>
+              </w:rPr>
+              <w:t xml:space="preserve">Navbar </w:t>
             </w:r>
             <w:r>
               <w:rPr>
@@ -2850,21 +2771,7 @@
                 <w:rFonts w:eastAsia="Yu Gothic" w:cs="Arial"/>
                 <w:color w:val="auto"/>
               </w:rPr>
-              <w:t>10</w:t>
-            </w:r>
-            <w:r>
-              <w:rPr>
-                <w:rFonts w:eastAsia="Yu Gothic" w:cs="Arial"/>
-                <w:color w:val="auto"/>
-              </w:rPr>
-              <w:t>:</w:t>
-            </w:r>
-            <w:r>
-              <w:rPr>
-                <w:rFonts w:eastAsia="Yu Gothic" w:cs="Arial"/>
-                <w:color w:val="auto"/>
-              </w:rPr>
-              <w:t>55</w:t>
+              <w:t>10:55</w:t>
             </w:r>
           </w:p>
         </w:tc>
@@ -2958,7 +2865,56 @@
                 <w:rFonts w:eastAsia="Yu Gothic" w:cs="Arial"/>
                 <w:color w:val="auto"/>
               </w:rPr>
-              <w:t>J’ai ajouté les maquettes dans la documentation technique, ainsi que le MCD fait avec MySQL Workbench.</w:t>
+              <w:t>J’ai ajouté</w:t>
+            </w:r>
+            <w:r>
+              <w:rPr>
+                <w:rFonts w:eastAsia="Yu Gothic" w:cs="Arial"/>
+                <w:color w:val="auto"/>
+              </w:rPr>
+              <w:t xml:space="preserve"> une partie</w:t>
+            </w:r>
+            <w:r>
+              <w:rPr>
+                <w:rFonts w:eastAsia="Yu Gothic" w:cs="Arial"/>
+                <w:color w:val="auto"/>
+              </w:rPr>
+              <w:t xml:space="preserve"> </w:t>
+            </w:r>
+            <w:r>
+              <w:rPr>
+                <w:rFonts w:eastAsia="Yu Gothic" w:cs="Arial"/>
+                <w:color w:val="auto"/>
+              </w:rPr>
+              <w:t>d</w:t>
+            </w:r>
+            <w:r>
+              <w:rPr>
+                <w:rFonts w:eastAsia="Yu Gothic" w:cs="Arial"/>
+                <w:color w:val="auto"/>
+              </w:rPr>
+              <w:t>es maquettes dans la documentation technique, ainsi que le MCD fait avec MySQL Workbench</w:t>
+            </w:r>
+            <w:r>
+              <w:rPr>
+                <w:rFonts w:eastAsia="Yu Gothic" w:cs="Arial"/>
+                <w:color w:val="auto"/>
+              </w:rPr>
+              <w:t xml:space="preserve"> et toutes les colonnes de ma base de </w:t>
+            </w:r>
+            <w:r>
+              <w:rPr>
+                <w:rFonts w:eastAsia="Yu Gothic" w:cs="Arial"/>
+                <w:color w:val="auto"/>
+              </w:rPr>
+              <w:t>données</w:t>
+            </w:r>
+            <w:r>
+              <w:rPr>
+                <w:rFonts w:eastAsia="Yu Gothic" w:cs="Arial"/>
+                <w:color w:val="auto"/>
+              </w:rPr>
+              <w:t>.</w:t>
             </w:r>
           </w:p>
         </w:tc>
@@ -2976,10 +2932,29 @@
     </w:p>
     <w:p>
       <w:r>
-        <w:t>Cette matinée j’ai terminé la création de mes maquettes, créer mon modèle conceptuel de données (MCD) et réalisé mes scénarios de tests. Durant la deuxième partie de ma journée avancer ma documentation techniqu</w:t>
+        <w:t xml:space="preserve">Cette matinée j’ai terminé la création de mes maquettes, créer mon modèle conceptuel de données (MCD) et réalisé mes scénarios de tests. Durant la deuxième partie de ma journée </w:t>
       </w:r>
       <w:r>
-        <w:t>e en ajoutant les maquettes et le MCD</w:t>
+        <w:t xml:space="preserve">j’ai </w:t>
+      </w:r>
+      <w:r>
+        <w:t>avanc</w:t>
+      </w:r>
+      <w:r>
+        <w:t>é</w:t>
+      </w:r>
+      <w:r>
+        <w:t xml:space="preserve"> ma documentation techniqu</w:t>
+      </w:r>
+      <w:r>
+        <w:t>e en ajoutant les maquettes et l</w:t>
+      </w:r>
+      <w:r>
+        <w:t xml:space="preserve">a base de </w:t>
+      </w:r>
+      <w:r>
+        <w:lastRenderedPageBreak/>
+        <w:t>données</w:t>
       </w:r>
       <w:r>
         <w:t>.</w:t>
@@ -2988,11 +2963,7 @@
         <w:t xml:space="preserve"> Je n’ai malheureusement pas pu commencer le backlog aujourd’hui car </w:t>
       </w:r>
       <w:r>
-        <w:t xml:space="preserve">les maquettes m’ont </w:t>
-      </w:r>
-      <w:r>
-        <w:lastRenderedPageBreak/>
-        <w:t>pris énormément de temps entre la réalisation et son ajout dans la documentation technique.</w:t>
+        <w:t>les maquettes m’ont pris énormément de temps entre la réalisation et son ajout dans la documentation technique.</w:t>
       </w:r>
       <w:r>
         <w:br/>
@@ -3001,9 +2972,811 @@
         <w:t>J’ai également dû faire des modifications de mon planning réel car il manquait des informations.</w:t>
       </w:r>
     </w:p>
+    <w:p>
+      <w:pPr>
+        <w:pStyle w:val="Titre1"/>
+      </w:pPr>
+      <w:r>
+        <w:t xml:space="preserve">Jour </w:t>
+      </w:r>
+      <w:r>
+        <w:t>3</w:t>
+      </w:r>
+      <w:r>
+        <w:t xml:space="preserve"> : </w:t>
+      </w:r>
+      <w:r>
+        <w:t xml:space="preserve">03 </w:t>
+      </w:r>
+      <w:r>
+        <w:t>mai</w:t>
+      </w:r>
+    </w:p>
+    <w:p>
+      <w:pPr>
+        <w:pStyle w:val="Titre2"/>
+      </w:pPr>
+      <w:r>
+        <w:t>Objectifs</w:t>
+      </w:r>
+    </w:p>
+    <w:p>
+      <w:pPr>
+        <w:rPr>
+          <w:rFonts w:eastAsia="Yu Gothic"/>
+        </w:rPr>
+      </w:pPr>
+      <w:r>
+        <w:rPr>
+          <w:rFonts w:eastAsia="Yu Gothic"/>
+        </w:rPr>
+        <w:t xml:space="preserve">Mes objectifs pour cette journée sont : de finir d’implémenter les maquettes dans ma documentation technique, </w:t>
+      </w:r>
+      <w:r>
+        <w:rPr>
+          <w:rFonts w:eastAsia="Yu Gothic"/>
+        </w:rPr>
+        <w:t>créer mon backlog</w:t>
+      </w:r>
+    </w:p>
+    <w:p>
+      <w:pPr>
+        <w:pStyle w:val="Titre2"/>
+      </w:pPr>
+      <w:r>
+        <w:t>Déroulement</w:t>
+      </w:r>
+    </w:p>
+    <w:tbl>
+      <w:tblPr>
+        <w:tblStyle w:val="Listemoyenne2-Accent1"/>
+        <w:tblW w:w="5002" w:type="pct"/>
+        <w:jc w:val="center"/>
+        <w:tblBorders>
+          <w:top w:val="single" w:sz="24" w:space="0" w:color="auto"/>
+          <w:left w:val="none" w:sz="0" w:space="0" w:color="auto"/>
+          <w:bottom w:val="single" w:sz="24" w:space="0" w:color="auto"/>
+          <w:right w:val="none" w:sz="0" w:space="0" w:color="auto"/>
+          <w:insideH w:val="single" w:sz="12" w:space="0" w:color="auto"/>
+          <w:insideV w:val="single" w:sz="12" w:space="0" w:color="auto"/>
+        </w:tblBorders>
+        <w:tblLook w:val="04A0" w:firstRow="1" w:lastRow="0" w:firstColumn="1" w:lastColumn="0" w:noHBand="0" w:noVBand="1"/>
+      </w:tblPr>
+      <w:tblGrid>
+        <w:gridCol w:w="1261"/>
+        <w:gridCol w:w="7785"/>
+      </w:tblGrid>
+      <w:tr>
+        <w:trPr>
+          <w:cnfStyle w:val="100000000000" w:firstRow="1" w:lastRow="0" w:firstColumn="0" w:lastColumn="0" w:oddVBand="0" w:evenVBand="0" w:oddHBand="0" w:evenHBand="0" w:firstRowFirstColumn="0" w:firstRowLastColumn="0" w:lastRowFirstColumn="0" w:lastRowLastColumn="0"/>
+          <w:trHeight w:val="628"/>
+          <w:jc w:val="center"/>
+        </w:trPr>
+        <w:tc>
+          <w:tcPr>
+            <w:cnfStyle w:val="001000000100" w:firstRow="0" w:lastRow="0" w:firstColumn="1" w:lastColumn="0" w:oddVBand="0" w:evenVBand="0" w:oddHBand="0" w:evenHBand="0" w:firstRowFirstColumn="1" w:firstRowLastColumn="0" w:lastRowFirstColumn="0" w:lastRowLastColumn="0"/>
+            <w:tcW w:w="697" w:type="pct"/>
+            <w:tcBorders>
+              <w:top w:val="single" w:sz="12" w:space="0" w:color="auto"/>
+              <w:left w:val="single" w:sz="12" w:space="0" w:color="auto"/>
+              <w:bottom w:val="single" w:sz="18" w:space="0" w:color="auto"/>
+              <w:right w:val="single" w:sz="18" w:space="0" w:color="auto"/>
+            </w:tcBorders>
+            <w:shd w:val="clear" w:color="auto" w:fill="F2F2F2" w:themeFill="background1" w:themeFillShade="F2"/>
+            <w:noWrap/>
+            <w:vAlign w:val="center"/>
+          </w:tcPr>
+          <w:p>
+            <w:pPr>
+              <w:jc w:val="center"/>
+              <w:rPr>
+                <w:rFonts w:eastAsia="Yu Gothic" w:cs="Arial"/>
+                <w:b/>
+                <w:bCs/>
+                <w:sz w:val="28"/>
+                <w:szCs w:val="28"/>
+              </w:rPr>
+            </w:pPr>
+            <w:r>
+              <w:rPr>
+                <w:rFonts w:eastAsia="Yu Gothic" w:cs="Arial"/>
+                <w:b/>
+                <w:bCs/>
+                <w:sz w:val="28"/>
+                <w:szCs w:val="28"/>
+              </w:rPr>
+              <w:t>Heure</w:t>
+            </w:r>
+          </w:p>
+        </w:tc>
+        <w:tc>
+          <w:tcPr>
+            <w:tcW w:w="4303" w:type="pct"/>
+            <w:tcBorders>
+              <w:top w:val="single" w:sz="12" w:space="0" w:color="auto"/>
+              <w:left w:val="single" w:sz="18" w:space="0" w:color="auto"/>
+              <w:bottom w:val="single" w:sz="18" w:space="0" w:color="auto"/>
+              <w:right w:val="single" w:sz="12" w:space="0" w:color="auto"/>
+            </w:tcBorders>
+            <w:shd w:val="clear" w:color="auto" w:fill="F2F2F2" w:themeFill="background1" w:themeFillShade="F2"/>
+            <w:vAlign w:val="center"/>
+          </w:tcPr>
+          <w:p>
+            <w:pPr>
+              <w:jc w:val="center"/>
+              <w:cnfStyle w:val="100000000000" w:firstRow="1" w:lastRow="0" w:firstColumn="0" w:lastColumn="0" w:oddVBand="0" w:evenVBand="0" w:oddHBand="0" w:evenHBand="0" w:firstRowFirstColumn="0" w:firstRowLastColumn="0" w:lastRowFirstColumn="0" w:lastRowLastColumn="0"/>
+              <w:rPr>
+                <w:rFonts w:eastAsia="Yu Gothic" w:cs="Arial"/>
+                <w:b/>
+                <w:bCs/>
+                <w:sz w:val="28"/>
+                <w:szCs w:val="28"/>
+              </w:rPr>
+            </w:pPr>
+            <w:r>
+              <w:rPr>
+                <w:rFonts w:eastAsia="Yu Gothic" w:cs="Arial"/>
+                <w:b/>
+                <w:bCs/>
+                <w:sz w:val="28"/>
+                <w:szCs w:val="28"/>
+                <w:lang w:val="fr-FR"/>
+              </w:rPr>
+              <w:t>Description</w:t>
+            </w:r>
+          </w:p>
+        </w:tc>
+      </w:tr>
+      <w:tr>
+        <w:trPr>
+          <w:cnfStyle w:val="000000100000" w:firstRow="0" w:lastRow="0" w:firstColumn="0" w:lastColumn="0" w:oddVBand="0" w:evenVBand="0" w:oddHBand="1" w:evenHBand="0" w:firstRowFirstColumn="0" w:firstRowLastColumn="0" w:lastRowFirstColumn="0" w:lastRowLastColumn="0"/>
+          <w:trHeight w:val="680"/>
+          <w:jc w:val="center"/>
+        </w:trPr>
+        <w:tc>
+          <w:tcPr>
+            <w:cnfStyle w:val="001000000000" w:firstRow="0" w:lastRow="0" w:firstColumn="1" w:lastColumn="0" w:oddVBand="0" w:evenVBand="0" w:oddHBand="0" w:evenHBand="0" w:firstRowFirstColumn="0" w:firstRowLastColumn="0" w:lastRowFirstColumn="0" w:lastRowLastColumn="0"/>
+            <w:tcW w:w="697" w:type="pct"/>
+            <w:tcBorders>
+              <w:top w:val="single" w:sz="8" w:space="0" w:color="auto"/>
+              <w:left w:val="single" w:sz="12" w:space="0" w:color="auto"/>
+              <w:bottom w:val="single" w:sz="8" w:space="0" w:color="auto"/>
+              <w:right w:val="single" w:sz="18" w:space="0" w:color="auto"/>
+            </w:tcBorders>
+            <w:noWrap/>
+            <w:vAlign w:val="center"/>
+          </w:tcPr>
+          <w:p>
+            <w:pPr>
+              <w:jc w:val="center"/>
+              <w:rPr>
+                <w:rFonts w:eastAsia="Yu Gothic" w:cs="Arial"/>
+                <w:color w:val="auto"/>
+              </w:rPr>
+            </w:pPr>
+            <w:r>
+              <w:rPr>
+                <w:rFonts w:eastAsia="Yu Gothic" w:cs="Arial"/>
+                <w:color w:val="auto"/>
+              </w:rPr>
+              <w:t>7:30</w:t>
+            </w:r>
+          </w:p>
+        </w:tc>
+        <w:tc>
+          <w:tcPr>
+            <w:tcW w:w="4303" w:type="pct"/>
+            <w:tcBorders>
+              <w:top w:val="single" w:sz="8" w:space="0" w:color="auto"/>
+              <w:left w:val="single" w:sz="18" w:space="0" w:color="auto"/>
+              <w:bottom w:val="single" w:sz="8" w:space="0" w:color="auto"/>
+              <w:right w:val="single" w:sz="12" w:space="0" w:color="auto"/>
+            </w:tcBorders>
+            <w:shd w:val="clear" w:color="auto" w:fill="auto"/>
+            <w:vAlign w:val="center"/>
+          </w:tcPr>
+          <w:p>
+            <w:pPr>
+              <w:cnfStyle w:val="000000100000" w:firstRow="0" w:lastRow="0" w:firstColumn="0" w:lastColumn="0" w:oddVBand="0" w:evenVBand="0" w:oddHBand="1" w:evenHBand="0" w:firstRowFirstColumn="0" w:firstRowLastColumn="0" w:lastRowFirstColumn="0" w:lastRowLastColumn="0"/>
+              <w:rPr>
+                <w:noProof/>
+              </w:rPr>
+            </w:pPr>
+            <w:r>
+              <w:rPr>
+                <w:noProof/>
+              </w:rPr>
+              <w:t>Modification du MCD</w:t>
+            </w:r>
+            <w:r>
+              <w:rPr>
+                <w:noProof/>
+              </w:rPr>
+              <w:t xml:space="preserve"> (fusion de la table CARTS et CART_ITEMS)</w:t>
+            </w:r>
+            <w:r>
+              <w:rPr>
+                <w:noProof/>
+              </w:rPr>
+              <w:t xml:space="preserve"> sous workbench suite aux suggestion de mon maître d’apprentissage.</w:t>
+            </w:r>
+            <w:r>
+              <w:rPr>
+                <w:noProof/>
+              </w:rPr>
+              <w:t xml:space="preserve"> Changement des collo</w:t>
+            </w:r>
+            <w:r>
+              <w:rPr>
+                <w:noProof/>
+              </w:rPr>
+              <w:t>n</w:t>
+            </w:r>
+            <w:r>
+              <w:rPr>
+                <w:noProof/>
+              </w:rPr>
+              <w:t>nes dans la documentation technique pour ajouter les clé primaire et étrangère.</w:t>
+            </w:r>
+          </w:p>
+          <w:p>
+            <w:pPr>
+              <w:cnfStyle w:val="000000100000" w:firstRow="0" w:lastRow="0" w:firstColumn="0" w:lastColumn="0" w:oddVBand="0" w:evenVBand="0" w:oddHBand="1" w:evenHBand="0" w:firstRowFirstColumn="0" w:firstRowLastColumn="0" w:lastRowFirstColumn="0" w:lastRowLastColumn="0"/>
+              <w:rPr>
+                <w:rFonts w:eastAsia="Yu Gothic" w:cs="Arial"/>
+                <w:color w:val="auto"/>
+              </w:rPr>
+            </w:pPr>
+            <w:r>
+              <w:rPr>
+                <w:noProof/>
+              </w:rPr>
+              <w:drawing>
+                <wp:inline distT="0" distB="0" distL="0" distR="0" wp14:anchorId="76BD21DF" wp14:editId="5C32DEC9">
+                  <wp:extent cx="4057650" cy="4194515"/>
+                  <wp:effectExtent l="0" t="0" r="0" b="0"/>
+                  <wp:docPr id="5" name="Image 5"/>
+                  <wp:cNvGraphicFramePr>
+                    <a:graphicFrameLocks xmlns:a="http://schemas.openxmlformats.org/drawingml/2006/main" noChangeAspect="1"/>
+                  </wp:cNvGraphicFramePr>
+                  <a:graphic xmlns:a="http://schemas.openxmlformats.org/drawingml/2006/main">
+                    <a:graphicData uri="http://schemas.openxmlformats.org/drawingml/2006/picture">
+                      <pic:pic xmlns:pic="http://schemas.openxmlformats.org/drawingml/2006/picture">
+                        <pic:nvPicPr>
+                          <pic:cNvPr id="1" name=""/>
+                          <pic:cNvPicPr/>
+                        </pic:nvPicPr>
+                        <pic:blipFill>
+                          <a:blip r:embed="rId10"/>
+                          <a:stretch>
+                            <a:fillRect/>
+                          </a:stretch>
+                        </pic:blipFill>
+                        <pic:spPr>
+                          <a:xfrm>
+                            <a:off x="0" y="0"/>
+                            <a:ext cx="4074087" cy="4211506"/>
+                          </a:xfrm>
+                          <a:prstGeom prst="rect">
+                            <a:avLst/>
+                          </a:prstGeom>
+                        </pic:spPr>
+                      </pic:pic>
+                    </a:graphicData>
+                  </a:graphic>
+                </wp:inline>
+              </w:drawing>
+            </w:r>
+          </w:p>
+        </w:tc>
+      </w:tr>
+      <w:tr>
+        <w:trPr>
+          <w:trHeight w:val="680"/>
+          <w:jc w:val="center"/>
+        </w:trPr>
+        <w:tc>
+          <w:tcPr>
+            <w:cnfStyle w:val="001000000000" w:firstRow="0" w:lastRow="0" w:firstColumn="1" w:lastColumn="0" w:oddVBand="0" w:evenVBand="0" w:oddHBand="0" w:evenHBand="0" w:firstRowFirstColumn="0" w:firstRowLastColumn="0" w:lastRowFirstColumn="0" w:lastRowLastColumn="0"/>
+            <w:tcW w:w="697" w:type="pct"/>
+            <w:tcBorders>
+              <w:top w:val="single" w:sz="18" w:space="0" w:color="auto"/>
+              <w:left w:val="single" w:sz="12" w:space="0" w:color="auto"/>
+              <w:bottom w:val="single" w:sz="8" w:space="0" w:color="auto"/>
+              <w:right w:val="single" w:sz="18" w:space="0" w:color="auto"/>
+            </w:tcBorders>
+            <w:noWrap/>
+            <w:vAlign w:val="center"/>
+          </w:tcPr>
+          <w:p>
+            <w:pPr>
+              <w:jc w:val="center"/>
+              <w:rPr>
+                <w:rFonts w:eastAsia="Yu Gothic" w:cs="Arial"/>
+                <w:color w:val="auto"/>
+              </w:rPr>
+            </w:pPr>
+            <w:r>
+              <w:rPr>
+                <w:rFonts w:eastAsia="Yu Gothic" w:cs="Arial"/>
+                <w:color w:val="auto"/>
+              </w:rPr>
+              <w:lastRenderedPageBreak/>
+              <w:t>8</w:t>
+            </w:r>
+            <w:r>
+              <w:rPr>
+                <w:rFonts w:eastAsia="Yu Gothic" w:cs="Arial"/>
+                <w:color w:val="auto"/>
+              </w:rPr>
+              <w:t>:</w:t>
+            </w:r>
+            <w:r>
+              <w:rPr>
+                <w:rFonts w:eastAsia="Yu Gothic" w:cs="Arial"/>
+                <w:color w:val="auto"/>
+              </w:rPr>
+              <w:t>30</w:t>
+            </w:r>
+          </w:p>
+        </w:tc>
+        <w:tc>
+          <w:tcPr>
+            <w:tcW w:w="4303" w:type="pct"/>
+            <w:tcBorders>
+              <w:top w:val="single" w:sz="18" w:space="0" w:color="auto"/>
+              <w:left w:val="single" w:sz="18" w:space="0" w:color="auto"/>
+              <w:bottom w:val="single" w:sz="8" w:space="0" w:color="auto"/>
+              <w:right w:val="single" w:sz="12" w:space="0" w:color="auto"/>
+            </w:tcBorders>
+            <w:shd w:val="clear" w:color="auto" w:fill="auto"/>
+            <w:vAlign w:val="center"/>
+          </w:tcPr>
+          <w:p>
+            <w:pPr>
+              <w:cnfStyle w:val="000000000000" w:firstRow="0" w:lastRow="0" w:firstColumn="0" w:lastColumn="0" w:oddVBand="0" w:evenVBand="0" w:oddHBand="0" w:evenHBand="0" w:firstRowFirstColumn="0" w:firstRowLastColumn="0" w:lastRowFirstColumn="0" w:lastRowLastColumn="0"/>
+              <w:rPr>
+                <w:rFonts w:eastAsia="Yu Gothic" w:cs="Arial"/>
+                <w:color w:val="auto"/>
+              </w:rPr>
+            </w:pPr>
+            <w:r>
+              <w:rPr>
+                <w:rFonts w:eastAsia="Yu Gothic" w:cs="Arial"/>
+                <w:color w:val="auto"/>
+              </w:rPr>
+              <w:t>Ajout des maquettes concernant l’utilisateur enregistrer dans la documentation technique</w:t>
+            </w:r>
+            <w:r>
+              <w:rPr>
+                <w:rFonts w:eastAsia="Yu Gothic" w:cs="Arial"/>
+                <w:color w:val="auto"/>
+              </w:rPr>
+              <w:t xml:space="preserve">. J’ai eu </w:t>
+            </w:r>
+            <w:r>
+              <w:rPr>
+                <w:rFonts w:eastAsia="Yu Gothic" w:cs="Arial"/>
+                <w:color w:val="auto"/>
+              </w:rPr>
+              <w:t>un souci</w:t>
+            </w:r>
+            <w:r>
+              <w:rPr>
+                <w:rFonts w:eastAsia="Yu Gothic" w:cs="Arial"/>
+                <w:color w:val="auto"/>
+              </w:rPr>
+              <w:t xml:space="preserve"> avec la maquette modifier catégorie et la </w:t>
+            </w:r>
+            <w:proofErr w:type="spellStart"/>
+            <w:r>
+              <w:rPr>
+                <w:rFonts w:eastAsia="Yu Gothic" w:cs="Arial"/>
+                <w:color w:val="auto"/>
+              </w:rPr>
+              <w:t>nav</w:t>
+            </w:r>
+            <w:proofErr w:type="spellEnd"/>
+            <w:r>
+              <w:rPr>
+                <w:rFonts w:eastAsia="Yu Gothic" w:cs="Arial"/>
+                <w:color w:val="auto"/>
+              </w:rPr>
+              <w:t xml:space="preserve"> de l’admin car il manquait des informations donc j’ai </w:t>
+            </w:r>
+            <w:r>
+              <w:rPr>
+                <w:rFonts w:eastAsia="Yu Gothic" w:cs="Arial"/>
+                <w:color w:val="auto"/>
+              </w:rPr>
+              <w:t>dû</w:t>
+            </w:r>
+            <w:r>
+              <w:rPr>
+                <w:rFonts w:eastAsia="Yu Gothic" w:cs="Arial"/>
+                <w:color w:val="auto"/>
+              </w:rPr>
+              <w:t xml:space="preserve"> mettre à jour les maquettes ce qui m’a pris 10 minutes</w:t>
+            </w:r>
+            <w:r>
+              <w:rPr>
+                <w:rFonts w:eastAsia="Yu Gothic" w:cs="Arial"/>
+                <w:color w:val="auto"/>
+              </w:rPr>
+              <w:t>. Puis j’ai ajouté les maquettes de l’admin à la doc technique.</w:t>
+            </w:r>
+          </w:p>
+        </w:tc>
+      </w:tr>
+      <w:tr>
+        <w:trPr>
+          <w:cnfStyle w:val="000000100000" w:firstRow="0" w:lastRow="0" w:firstColumn="0" w:lastColumn="0" w:oddVBand="0" w:evenVBand="0" w:oddHBand="1" w:evenHBand="0" w:firstRowFirstColumn="0" w:firstRowLastColumn="0" w:lastRowFirstColumn="0" w:lastRowLastColumn="0"/>
+          <w:trHeight w:val="680"/>
+          <w:jc w:val="center"/>
+        </w:trPr>
+        <w:tc>
+          <w:tcPr>
+            <w:cnfStyle w:val="001000000000" w:firstRow="0" w:lastRow="0" w:firstColumn="1" w:lastColumn="0" w:oddVBand="0" w:evenVBand="0" w:oddHBand="0" w:evenHBand="0" w:firstRowFirstColumn="0" w:firstRowLastColumn="0" w:lastRowFirstColumn="0" w:lastRowLastColumn="0"/>
+            <w:tcW w:w="697" w:type="pct"/>
+            <w:tcBorders>
+              <w:top w:val="single" w:sz="8" w:space="0" w:color="auto"/>
+              <w:left w:val="single" w:sz="12" w:space="0" w:color="auto"/>
+              <w:bottom w:val="single" w:sz="8" w:space="0" w:color="auto"/>
+              <w:right w:val="single" w:sz="18" w:space="0" w:color="auto"/>
+            </w:tcBorders>
+            <w:noWrap/>
+            <w:vAlign w:val="center"/>
+          </w:tcPr>
+          <w:p>
+            <w:pPr>
+              <w:jc w:val="center"/>
+              <w:rPr>
+                <w:rFonts w:eastAsia="Yu Gothic" w:cs="Arial"/>
+                <w:color w:val="auto"/>
+              </w:rPr>
+            </w:pPr>
+            <w:r>
+              <w:rPr>
+                <w:rFonts w:eastAsia="Yu Gothic" w:cs="Arial"/>
+                <w:color w:val="auto"/>
+              </w:rPr>
+              <w:t>11:30</w:t>
+            </w:r>
+          </w:p>
+        </w:tc>
+        <w:tc>
+          <w:tcPr>
+            <w:tcW w:w="4303" w:type="pct"/>
+            <w:tcBorders>
+              <w:top w:val="single" w:sz="8" w:space="0" w:color="auto"/>
+              <w:left w:val="single" w:sz="18" w:space="0" w:color="auto"/>
+              <w:bottom w:val="single" w:sz="8" w:space="0" w:color="auto"/>
+              <w:right w:val="single" w:sz="12" w:space="0" w:color="auto"/>
+            </w:tcBorders>
+            <w:shd w:val="clear" w:color="auto" w:fill="auto"/>
+            <w:vAlign w:val="center"/>
+          </w:tcPr>
+          <w:p>
+            <w:pPr>
+              <w:cnfStyle w:val="000000100000" w:firstRow="0" w:lastRow="0" w:firstColumn="0" w:lastColumn="0" w:oddVBand="0" w:evenVBand="0" w:oddHBand="1" w:evenHBand="0" w:firstRowFirstColumn="0" w:firstRowLastColumn="0" w:lastRowFirstColumn="0" w:lastRowLastColumn="0"/>
+              <w:rPr>
+                <w:rFonts w:eastAsia="Yu Gothic" w:cs="Arial"/>
+                <w:color w:val="auto"/>
+              </w:rPr>
+            </w:pPr>
+            <w:r>
+              <w:rPr>
+                <w:rFonts w:eastAsia="Yu Gothic" w:cs="Arial"/>
+                <w:color w:val="auto"/>
+              </w:rPr>
+              <w:t xml:space="preserve">Actualisation du journal de bord et du planning réel </w:t>
+            </w:r>
+          </w:p>
+        </w:tc>
+      </w:tr>
+      <w:tr>
+        <w:trPr>
+          <w:trHeight w:val="680"/>
+          <w:jc w:val="center"/>
+        </w:trPr>
+        <w:tc>
+          <w:tcPr>
+            <w:cnfStyle w:val="001000000000" w:firstRow="0" w:lastRow="0" w:firstColumn="1" w:lastColumn="0" w:oddVBand="0" w:evenVBand="0" w:oddHBand="0" w:evenHBand="0" w:firstRowFirstColumn="0" w:firstRowLastColumn="0" w:lastRowFirstColumn="0" w:lastRowLastColumn="0"/>
+            <w:tcW w:w="697" w:type="pct"/>
+            <w:tcBorders>
+              <w:top w:val="single" w:sz="8" w:space="0" w:color="auto"/>
+              <w:left w:val="single" w:sz="12" w:space="0" w:color="auto"/>
+              <w:bottom w:val="single" w:sz="8" w:space="0" w:color="auto"/>
+              <w:right w:val="single" w:sz="18" w:space="0" w:color="auto"/>
+            </w:tcBorders>
+            <w:noWrap/>
+            <w:vAlign w:val="center"/>
+          </w:tcPr>
+          <w:p>
+            <w:pPr>
+              <w:jc w:val="center"/>
+              <w:rPr>
+                <w:rFonts w:eastAsia="Yu Gothic" w:cs="Arial"/>
+                <w:color w:val="auto"/>
+              </w:rPr>
+            </w:pPr>
+            <w:r>
+              <w:rPr>
+                <w:rFonts w:eastAsia="Yu Gothic" w:cs="Arial"/>
+                <w:color w:val="auto"/>
+              </w:rPr>
+              <w:t>12:40</w:t>
+            </w:r>
+          </w:p>
+        </w:tc>
+        <w:tc>
+          <w:tcPr>
+            <w:tcW w:w="4303" w:type="pct"/>
+            <w:tcBorders>
+              <w:top w:val="single" w:sz="8" w:space="0" w:color="auto"/>
+              <w:left w:val="single" w:sz="18" w:space="0" w:color="auto"/>
+              <w:bottom w:val="single" w:sz="8" w:space="0" w:color="auto"/>
+              <w:right w:val="single" w:sz="12" w:space="0" w:color="auto"/>
+            </w:tcBorders>
+            <w:vAlign w:val="center"/>
+          </w:tcPr>
+          <w:p>
+            <w:pPr>
+              <w:cnfStyle w:val="000000000000" w:firstRow="0" w:lastRow="0" w:firstColumn="0" w:lastColumn="0" w:oddVBand="0" w:evenVBand="0" w:oddHBand="0" w:evenHBand="0" w:firstRowFirstColumn="0" w:firstRowLastColumn="0" w:lastRowFirstColumn="0" w:lastRowLastColumn="0"/>
+              <w:rPr>
+                <w:rFonts w:eastAsia="Yu Gothic" w:cs="Arial"/>
+                <w:color w:val="auto"/>
+              </w:rPr>
+            </w:pPr>
+            <w:r>
+              <w:rPr>
+                <w:rFonts w:eastAsia="Yu Gothic" w:cs="Arial"/>
+                <w:color w:val="auto"/>
+              </w:rPr>
+              <w:t>Création de</w:t>
+            </w:r>
+            <w:r>
+              <w:rPr>
+                <w:rFonts w:eastAsia="Yu Gothic" w:cs="Arial"/>
+                <w:color w:val="auto"/>
+              </w:rPr>
+              <w:t>s différents modèles au format papier</w:t>
+            </w:r>
+          </w:p>
+        </w:tc>
+      </w:tr>
+      <w:tr>
+        <w:trPr>
+          <w:cnfStyle w:val="000000100000" w:firstRow="0" w:lastRow="0" w:firstColumn="0" w:lastColumn="0" w:oddVBand="0" w:evenVBand="0" w:oddHBand="1" w:evenHBand="0" w:firstRowFirstColumn="0" w:firstRowLastColumn="0" w:lastRowFirstColumn="0" w:lastRowLastColumn="0"/>
+          <w:trHeight w:val="680"/>
+          <w:jc w:val="center"/>
+        </w:trPr>
+        <w:tc>
+          <w:tcPr>
+            <w:cnfStyle w:val="001000000000" w:firstRow="0" w:lastRow="0" w:firstColumn="1" w:lastColumn="0" w:oddVBand="0" w:evenVBand="0" w:oddHBand="0" w:evenHBand="0" w:firstRowFirstColumn="0" w:firstRowLastColumn="0" w:lastRowFirstColumn="0" w:lastRowLastColumn="0"/>
+            <w:tcW w:w="697" w:type="pct"/>
+            <w:tcBorders>
+              <w:top w:val="single" w:sz="8" w:space="0" w:color="auto"/>
+              <w:left w:val="single" w:sz="12" w:space="0" w:color="auto"/>
+              <w:bottom w:val="single" w:sz="8" w:space="0" w:color="auto"/>
+              <w:right w:val="single" w:sz="18" w:space="0" w:color="auto"/>
+            </w:tcBorders>
+            <w:noWrap/>
+            <w:vAlign w:val="center"/>
+          </w:tcPr>
+          <w:p>
+            <w:pPr>
+              <w:jc w:val="center"/>
+              <w:rPr>
+                <w:rFonts w:eastAsia="Yu Gothic" w:cs="Arial"/>
+                <w:color w:val="auto"/>
+              </w:rPr>
+            </w:pPr>
+          </w:p>
+        </w:tc>
+        <w:tc>
+          <w:tcPr>
+            <w:tcW w:w="4303" w:type="pct"/>
+            <w:tcBorders>
+              <w:top w:val="single" w:sz="8" w:space="0" w:color="auto"/>
+              <w:left w:val="single" w:sz="18" w:space="0" w:color="auto"/>
+              <w:bottom w:val="single" w:sz="8" w:space="0" w:color="auto"/>
+              <w:right w:val="single" w:sz="12" w:space="0" w:color="auto"/>
+            </w:tcBorders>
+            <w:shd w:val="clear" w:color="auto" w:fill="auto"/>
+            <w:vAlign w:val="center"/>
+          </w:tcPr>
+          <w:p>
+            <w:pPr>
+              <w:cnfStyle w:val="000000100000" w:firstRow="0" w:lastRow="0" w:firstColumn="0" w:lastColumn="0" w:oddVBand="0" w:evenVBand="0" w:oddHBand="1" w:evenHBand="0" w:firstRowFirstColumn="0" w:firstRowLastColumn="0" w:lastRowFirstColumn="0" w:lastRowLastColumn="0"/>
+              <w:rPr>
+                <w:rFonts w:eastAsia="Yu Gothic" w:cs="Arial"/>
+                <w:color w:val="auto"/>
+              </w:rPr>
+            </w:pPr>
+          </w:p>
+        </w:tc>
+      </w:tr>
+      <w:tr>
+        <w:trPr>
+          <w:trHeight w:val="680"/>
+          <w:jc w:val="center"/>
+        </w:trPr>
+        <w:tc>
+          <w:tcPr>
+            <w:cnfStyle w:val="001000000000" w:firstRow="0" w:lastRow="0" w:firstColumn="1" w:lastColumn="0" w:oddVBand="0" w:evenVBand="0" w:oddHBand="0" w:evenHBand="0" w:firstRowFirstColumn="0" w:firstRowLastColumn="0" w:lastRowFirstColumn="0" w:lastRowLastColumn="0"/>
+            <w:tcW w:w="697" w:type="pct"/>
+            <w:tcBorders>
+              <w:top w:val="single" w:sz="8" w:space="0" w:color="auto"/>
+              <w:left w:val="single" w:sz="12" w:space="0" w:color="auto"/>
+              <w:bottom w:val="single" w:sz="8" w:space="0" w:color="auto"/>
+              <w:right w:val="single" w:sz="18" w:space="0" w:color="auto"/>
+            </w:tcBorders>
+            <w:noWrap/>
+            <w:vAlign w:val="center"/>
+          </w:tcPr>
+          <w:p>
+            <w:pPr>
+              <w:jc w:val="center"/>
+              <w:rPr>
+                <w:rFonts w:eastAsia="Yu Gothic" w:cs="Arial"/>
+              </w:rPr>
+            </w:pPr>
+          </w:p>
+        </w:tc>
+        <w:tc>
+          <w:tcPr>
+            <w:tcW w:w="4303" w:type="pct"/>
+            <w:tcBorders>
+              <w:top w:val="single" w:sz="8" w:space="0" w:color="auto"/>
+              <w:left w:val="single" w:sz="18" w:space="0" w:color="auto"/>
+              <w:bottom w:val="single" w:sz="8" w:space="0" w:color="auto"/>
+              <w:right w:val="single" w:sz="12" w:space="0" w:color="auto"/>
+            </w:tcBorders>
+            <w:shd w:val="clear" w:color="auto" w:fill="auto"/>
+            <w:vAlign w:val="center"/>
+          </w:tcPr>
+          <w:p>
+            <w:pPr>
+              <w:cnfStyle w:val="000000000000" w:firstRow="0" w:lastRow="0" w:firstColumn="0" w:lastColumn="0" w:oddVBand="0" w:evenVBand="0" w:oddHBand="0" w:evenHBand="0" w:firstRowFirstColumn="0" w:firstRowLastColumn="0" w:lastRowFirstColumn="0" w:lastRowLastColumn="0"/>
+              <w:rPr>
+                <w:rFonts w:eastAsia="Yu Gothic" w:cs="Arial"/>
+              </w:rPr>
+            </w:pPr>
+          </w:p>
+        </w:tc>
+      </w:tr>
+      <w:tr>
+        <w:trPr>
+          <w:cnfStyle w:val="000000100000" w:firstRow="0" w:lastRow="0" w:firstColumn="0" w:lastColumn="0" w:oddVBand="0" w:evenVBand="0" w:oddHBand="1" w:evenHBand="0" w:firstRowFirstColumn="0" w:firstRowLastColumn="0" w:lastRowFirstColumn="0" w:lastRowLastColumn="0"/>
+          <w:trHeight w:val="680"/>
+          <w:jc w:val="center"/>
+        </w:trPr>
+        <w:tc>
+          <w:tcPr>
+            <w:cnfStyle w:val="001000000000" w:firstRow="0" w:lastRow="0" w:firstColumn="1" w:lastColumn="0" w:oddVBand="0" w:evenVBand="0" w:oddHBand="0" w:evenHBand="0" w:firstRowFirstColumn="0" w:firstRowLastColumn="0" w:lastRowFirstColumn="0" w:lastRowLastColumn="0"/>
+            <w:tcW w:w="697" w:type="pct"/>
+            <w:tcBorders>
+              <w:top w:val="single" w:sz="8" w:space="0" w:color="auto"/>
+              <w:left w:val="single" w:sz="12" w:space="0" w:color="auto"/>
+              <w:bottom w:val="single" w:sz="8" w:space="0" w:color="auto"/>
+              <w:right w:val="single" w:sz="18" w:space="0" w:color="auto"/>
+            </w:tcBorders>
+            <w:noWrap/>
+            <w:vAlign w:val="center"/>
+          </w:tcPr>
+          <w:p>
+            <w:pPr>
+              <w:jc w:val="center"/>
+              <w:rPr>
+                <w:rFonts w:eastAsia="Yu Gothic" w:cs="Arial"/>
+              </w:rPr>
+            </w:pPr>
+          </w:p>
+        </w:tc>
+        <w:tc>
+          <w:tcPr>
+            <w:tcW w:w="4303" w:type="pct"/>
+            <w:tcBorders>
+              <w:top w:val="single" w:sz="8" w:space="0" w:color="auto"/>
+              <w:left w:val="single" w:sz="18" w:space="0" w:color="auto"/>
+              <w:bottom w:val="single" w:sz="8" w:space="0" w:color="auto"/>
+              <w:right w:val="single" w:sz="12" w:space="0" w:color="auto"/>
+            </w:tcBorders>
+            <w:shd w:val="clear" w:color="auto" w:fill="auto"/>
+            <w:vAlign w:val="center"/>
+          </w:tcPr>
+          <w:p>
+            <w:pPr>
+              <w:cnfStyle w:val="000000100000" w:firstRow="0" w:lastRow="0" w:firstColumn="0" w:lastColumn="0" w:oddVBand="0" w:evenVBand="0" w:oddHBand="1" w:evenHBand="0" w:firstRowFirstColumn="0" w:firstRowLastColumn="0" w:lastRowFirstColumn="0" w:lastRowLastColumn="0"/>
+              <w:rPr>
+                <w:rFonts w:eastAsia="Yu Gothic" w:cs="Arial"/>
+              </w:rPr>
+            </w:pPr>
+          </w:p>
+        </w:tc>
+      </w:tr>
+      <w:tr>
+        <w:trPr>
+          <w:trHeight w:val="680"/>
+          <w:jc w:val="center"/>
+        </w:trPr>
+        <w:tc>
+          <w:tcPr>
+            <w:cnfStyle w:val="001000000000" w:firstRow="0" w:lastRow="0" w:firstColumn="1" w:lastColumn="0" w:oddVBand="0" w:evenVBand="0" w:oddHBand="0" w:evenHBand="0" w:firstRowFirstColumn="0" w:firstRowLastColumn="0" w:lastRowFirstColumn="0" w:lastRowLastColumn="0"/>
+            <w:tcW w:w="697" w:type="pct"/>
+            <w:tcBorders>
+              <w:top w:val="single" w:sz="8" w:space="0" w:color="auto"/>
+              <w:left w:val="single" w:sz="12" w:space="0" w:color="auto"/>
+              <w:bottom w:val="single" w:sz="12" w:space="0" w:color="auto"/>
+              <w:right w:val="single" w:sz="18" w:space="0" w:color="auto"/>
+            </w:tcBorders>
+            <w:noWrap/>
+            <w:vAlign w:val="center"/>
+          </w:tcPr>
+          <w:p>
+            <w:pPr>
+              <w:jc w:val="center"/>
+              <w:rPr>
+                <w:rFonts w:eastAsia="Yu Gothic" w:cs="Arial"/>
+              </w:rPr>
+            </w:pPr>
+          </w:p>
+        </w:tc>
+        <w:tc>
+          <w:tcPr>
+            <w:tcW w:w="4303" w:type="pct"/>
+            <w:tcBorders>
+              <w:top w:val="single" w:sz="8" w:space="0" w:color="auto"/>
+              <w:left w:val="single" w:sz="18" w:space="0" w:color="auto"/>
+              <w:bottom w:val="single" w:sz="12" w:space="0" w:color="auto"/>
+              <w:right w:val="single" w:sz="12" w:space="0" w:color="auto"/>
+            </w:tcBorders>
+            <w:shd w:val="clear" w:color="auto" w:fill="auto"/>
+            <w:vAlign w:val="center"/>
+          </w:tcPr>
+          <w:p>
+            <w:pPr>
+              <w:cnfStyle w:val="000000000000" w:firstRow="0" w:lastRow="0" w:firstColumn="0" w:lastColumn="0" w:oddVBand="0" w:evenVBand="0" w:oddHBand="0" w:evenHBand="0" w:firstRowFirstColumn="0" w:firstRowLastColumn="0" w:lastRowFirstColumn="0" w:lastRowLastColumn="0"/>
+              <w:rPr>
+                <w:rFonts w:eastAsia="Yu Gothic" w:cs="Arial"/>
+              </w:rPr>
+            </w:pPr>
+            <w:r>
+              <w:rPr>
+                <w:rFonts w:eastAsia="Yu Gothic" w:cs="Arial"/>
+              </w:rPr>
+              <w:t xml:space="preserve"> </w:t>
+            </w:r>
+          </w:p>
+        </w:tc>
+      </w:tr>
+    </w:tbl>
+    <w:p>
+      <w:pPr>
+        <w:pStyle w:val="Titre2"/>
+      </w:pPr>
+      <w:r>
+        <w:t>Bilan</w:t>
+      </w:r>
+    </w:p>
+    <w:p>
+      <w:pPr>
+        <w:rPr>
+          <w:rFonts w:eastAsia="Yu Gothic"/>
+        </w:rPr>
+      </w:pPr>
+      <w:r>
+        <w:rPr>
+          <w:rFonts w:eastAsia="Yu Gothic"/>
+        </w:rPr>
+        <w:t>Lors de cette première journée j’ai pu créer mon dépôt GIT, lire et préparer des questions sur mon énoncé à poser à mon maître d’apprentissage. J’ai également créé le planning prévisionnel. Cependant, en faisant les premières maquettes, je me suis rendu compte qu’il y a des soucis au niveau du planning (manque de fonctionnalité).</w:t>
+      </w:r>
+    </w:p>
+    <w:p/>
     <w:sectPr>
-      <w:headerReference w:type="default" r:id="rId10"/>
-      <w:footerReference w:type="default" r:id="rId11"/>
+      <w:headerReference w:type="default" r:id="rId11"/>
+      <w:footerReference w:type="default" r:id="rId12"/>
       <w:pgSz w:w="11906" w:h="16838"/>
       <w:pgMar w:top="1417" w:right="1417" w:bottom="1417" w:left="1417" w:header="708" w:footer="708" w:gutter="0"/>
       <w:pgNumType w:start="0"/>
@@ -3251,7 +4024,7 @@
         <w:noProof/>
         <w:lang w:val="fr-FR"/>
       </w:rPr>
-      <w:t>mardi 2 mai 2023</w:t>
+      <w:t>mercredi 3 mai 2023</w:t>
     </w:r>
     <w:r>
       <w:rPr>

</xml_diff>

<commit_message>
Création des fonctions pour l'utilisateur et pour les images
</commit_message>
<xml_diff>
--- a/docs/JournalDeBord_SoaresRodriguesFlavio.docx
+++ b/docs/JournalDeBord_SoaresRodriguesFlavio.docx
@@ -3828,13 +3828,7 @@
         <w:t xml:space="preserve"> : </w:t>
       </w:r>
       <w:r>
-        <w:t>0</w:t>
-      </w:r>
-      <w:r>
-        <w:t>4</w:t>
-      </w:r>
-      <w:r>
-        <w:t xml:space="preserve"> mai</w:t>
+        <w:t>04 mai</w:t>
       </w:r>
     </w:p>
     <w:p>
@@ -3861,7 +3855,38 @@
         <w:rPr>
           <w:rFonts w:eastAsia="Yu Gothic"/>
         </w:rPr>
-        <w:t>de faire le backend,</w:t>
+        <w:t>De commencer à coder le back end de mon site.</w:t>
+      </w:r>
+      <w:r>
+        <w:rPr>
+          <w:rFonts w:eastAsia="Yu Gothic"/>
+        </w:rPr>
+        <w:br/>
+        <w:t xml:space="preserve">Faire </w:t>
+      </w:r>
+      <w:r>
+        <w:rPr>
+          <w:rFonts w:eastAsia="Yu Gothic"/>
+        </w:rPr>
+        <w:t>toutes les fonctions liées</w:t>
+      </w:r>
+      <w:r>
+        <w:rPr>
+          <w:rFonts w:eastAsia="Yu Gothic"/>
+        </w:rPr>
+        <w:t xml:space="preserve"> à la base de données (CRUD) pour faire tout l’affichage une fois toutes mes fonctions faites et tester avec </w:t>
+      </w:r>
+      <w:r>
+        <w:rPr>
+          <w:rFonts w:eastAsia="Yu Gothic"/>
+        </w:rPr>
+        <w:t>des tests unitaires</w:t>
+      </w:r>
+      <w:r>
+        <w:rPr>
+          <w:rFonts w:eastAsia="Yu Gothic"/>
+        </w:rPr>
+        <w:t>.</w:t>
       </w:r>
     </w:p>
     <w:p>
@@ -3999,6 +4024,13 @@
                 <w:color w:val="auto"/>
               </w:rPr>
             </w:pPr>
+            <w:r>
+              <w:rPr>
+                <w:rFonts w:eastAsia="Yu Gothic" w:cs="Arial"/>
+                <w:color w:val="auto"/>
+              </w:rPr>
+              <w:t>7:30</w:t>
+            </w:r>
           </w:p>
         </w:tc>
         <w:tc>
@@ -4021,6 +4053,13 @@
                 <w:color w:val="auto"/>
               </w:rPr>
             </w:pPr>
+            <w:r>
+              <w:rPr>
+                <w:rFonts w:eastAsia="Yu Gothic" w:cs="Arial"/>
+                <w:color w:val="auto"/>
+              </w:rPr>
+              <w:t xml:space="preserve">Reçu de l’examen M326 </w:t>
+            </w:r>
           </w:p>
         </w:tc>
       </w:tr>
@@ -4050,6 +4089,20 @@
                 <w:color w:val="auto"/>
               </w:rPr>
             </w:pPr>
+            <w:r>
+              <w:rPr>
+                <w:rFonts w:eastAsia="Yu Gothic" w:cs="Arial"/>
+                <w:color w:val="auto"/>
+              </w:rPr>
+              <w:t>7:4</w:t>
+            </w:r>
+            <w:r>
+              <w:rPr>
+                <w:rFonts w:eastAsia="Yu Gothic" w:cs="Arial"/>
+                <w:color w:val="auto"/>
+              </w:rPr>
+              <w:t>5</w:t>
+            </w:r>
           </w:p>
         </w:tc>
         <w:tc>
@@ -4072,6 +4125,34 @@
                 <w:color w:val="auto"/>
               </w:rPr>
             </w:pPr>
+            <w:r>
+              <w:rPr>
+                <w:rFonts w:eastAsia="Yu Gothic" w:cs="Arial"/>
+                <w:color w:val="auto"/>
+              </w:rPr>
+              <w:t>Reprise du TPI, création des fonctions liée à l’utilisateur</w:t>
+            </w:r>
+            <w:r>
+              <w:rPr>
+                <w:rFonts w:eastAsia="Yu Gothic" w:cs="Arial"/>
+                <w:color w:val="auto"/>
+              </w:rPr>
+              <w:t>, création du container User qui est une class qui va me permettre de crée des objets de type User et qui contiendra les données récupérer de la base de données</w:t>
+            </w:r>
+            <w:r>
+              <w:rPr>
+                <w:rFonts w:eastAsia="Yu Gothic" w:cs="Arial"/>
+                <w:color w:val="auto"/>
+              </w:rPr>
+              <w:t>. Création de test unitaire pour tester les différentes fonctions</w:t>
+            </w:r>
+            <w:r>
+              <w:rPr>
+                <w:rFonts w:eastAsia="Yu Gothic" w:cs="Arial"/>
+                <w:color w:val="auto"/>
+              </w:rPr>
+              <w:t xml:space="preserve"> lié à l’utilisateur</w:t>
+            </w:r>
           </w:p>
         </w:tc>
       </w:tr>
@@ -4102,6 +4183,13 @@
                 <w:color w:val="auto"/>
               </w:rPr>
             </w:pPr>
+            <w:r>
+              <w:rPr>
+                <w:rFonts w:eastAsia="Yu Gothic" w:cs="Arial"/>
+                <w:color w:val="auto"/>
+              </w:rPr>
+              <w:t>10:35</w:t>
+            </w:r>
           </w:p>
         </w:tc>
         <w:tc>
@@ -4124,6 +4212,13 @@
                 <w:color w:val="auto"/>
               </w:rPr>
             </w:pPr>
+            <w:r>
+              <w:rPr>
+                <w:rFonts w:eastAsia="Yu Gothic" w:cs="Arial"/>
+                <w:color w:val="auto"/>
+              </w:rPr>
+              <w:t>Meeting avec un de mes experts « Vanini » pour discuter de mon avancement dans mon projet et de ma documentation. J’ai également demandé si c’était possible de faire une V2 de ma planification car le modèle de base ne correspond plus aux directives que j’ai reçu par monsieur Aigroz qui consiste à faire toutes les fonctions (backend) avant de faire l’affichage (frontend). Ce qui change de ma première planification qui était censée être séparer en fonction des pages.</w:t>
+            </w:r>
           </w:p>
         </w:tc>
       </w:tr>
@@ -4153,6 +4248,13 @@
                 <w:color w:val="auto"/>
               </w:rPr>
             </w:pPr>
+            <w:r>
+              <w:rPr>
+                <w:rFonts w:eastAsia="Yu Gothic" w:cs="Arial"/>
+                <w:color w:val="auto"/>
+              </w:rPr>
+              <w:t>10:40</w:t>
+            </w:r>
           </w:p>
         </w:tc>
         <w:tc>
@@ -4174,6 +4276,13 @@
                 <w:color w:val="auto"/>
               </w:rPr>
             </w:pPr>
+            <w:r>
+              <w:rPr>
+                <w:rFonts w:eastAsia="Yu Gothic" w:cs="Arial"/>
+                <w:color w:val="auto"/>
+              </w:rPr>
+              <w:t>Mis à jour du journal de bord</w:t>
+            </w:r>
           </w:p>
         </w:tc>
       </w:tr>
@@ -4204,6 +4313,13 @@
                 <w:color w:val="auto"/>
               </w:rPr>
             </w:pPr>
+            <w:r>
+              <w:rPr>
+                <w:rFonts w:eastAsia="Yu Gothic" w:cs="Arial"/>
+                <w:color w:val="auto"/>
+              </w:rPr>
+              <w:t>10:50</w:t>
+            </w:r>
           </w:p>
         </w:tc>
         <w:tc>
@@ -4226,6 +4342,13 @@
                 <w:color w:val="auto"/>
               </w:rPr>
             </w:pPr>
+            <w:r>
+              <w:rPr>
+                <w:rFonts w:eastAsia="Yu Gothic" w:cs="Arial"/>
+                <w:color w:val="auto"/>
+              </w:rPr>
+              <w:t>Reprise du travail sur la création des fonctions</w:t>
+            </w:r>
           </w:p>
         </w:tc>
       </w:tr>
@@ -4595,7 +4718,7 @@
         <w:noProof/>
         <w:lang w:val="fr-FR"/>
       </w:rPr>
-      <w:t>mercredi 3 mai 2023</w:t>
+      <w:t>jeudi 4 mai 2023</w:t>
     </w:r>
     <w:r>
       <w:rPr>

</xml_diff>

<commit_message>
Page de connexion, déconnexion faite et stylisé, Création de la page d'inscription
</commit_message>
<xml_diff>
--- a/docs/JournalDeBord_SoaresRodriguesFlavio.docx
+++ b/docs/JournalDeBord_SoaresRodriguesFlavio.docx
@@ -1680,21 +1680,7 @@
                 <w:rStyle w:val="Lienhypertexte"/>
                 <w:noProof/>
               </w:rPr>
-              <w:t xml:space="preserve">Jour 5 : </w:t>
-            </w:r>
-            <w:r>
-              <w:rPr>
-                <w:rStyle w:val="Lienhypertexte"/>
-                <w:noProof/>
-              </w:rPr>
-              <w:t>0</w:t>
-            </w:r>
-            <w:r>
-              <w:rPr>
-                <w:rStyle w:val="Lienhypertexte"/>
-                <w:noProof/>
-              </w:rPr>
-              <w:t>8 mai</w:t>
+              <w:t>Jour 5 : 08 mai</w:t>
             </w:r>
             <w:r>
               <w:rPr>
@@ -6713,14 +6699,7 @@
                 <w:rFonts w:eastAsia="Yu Gothic" w:cs="Arial"/>
                 <w:color w:val="auto"/>
               </w:rPr>
-              <w:t>Création de test unitaire pour tester les différentes fonctions liées à l’utilisateur</w:t>
-            </w:r>
-            <w:r>
-              <w:rPr>
-                <w:rFonts w:eastAsia="Yu Gothic" w:cs="Arial"/>
-                <w:color w:val="auto"/>
-              </w:rPr>
-              <w:t>.</w:t>
+              <w:t>Création de test unitaire pour tester les différentes fonctions liées à l’utilisateur.</w:t>
             </w:r>
           </w:p>
           <w:p>
@@ -6775,13 +6754,7 @@
               <w:rPr>
                 <w:rFonts w:eastAsia="Yu Gothic" w:cs="Arial"/>
               </w:rPr>
-              <w:t>$name, $surname, $email, $password, $gender, $adress1, $adress2, $city, $zipCode</w:t>
-            </w:r>
-            <w:r>
-              <w:rPr>
-                <w:rFonts w:eastAsia="Yu Gothic" w:cs="Arial"/>
-              </w:rPr>
-              <w:t>)</w:t>
+              <w:t>$name, $surname, $email, $password, $gender, $adress1, $adress2, $city, $zipCode)</w:t>
             </w:r>
           </w:p>
           <w:p>
@@ -7679,19 +7652,49 @@
         <w:rPr>
           <w:rFonts w:eastAsia="Yu Gothic"/>
         </w:rPr>
-        <w:t xml:space="preserve"> aux articles et celles liée aux articles mis dans le panier</w:t>
+        <w:t xml:space="preserve"> aux articles</w:t>
       </w:r>
       <w:r>
         <w:rPr>
           <w:rFonts w:eastAsia="Yu Gothic"/>
         </w:rPr>
-        <w:t>. Créer une V2 de ma planification car actuellement elle ne correspond pas aux directives que j’ai reçu entre temps aux cours de mon TPI</w:t>
+        <w:t>. Créer une V2 de ma planification</w:t>
       </w:r>
       <w:r>
         <w:rPr>
           <w:rFonts w:eastAsia="Yu Gothic"/>
         </w:rPr>
-        <w:t>. J’aimerais également commencer à créer la page d’inscription et de connexion</w:t>
+        <w:t xml:space="preserve"> si le temps me permet</w:t>
+      </w:r>
+      <w:r>
+        <w:rPr>
+          <w:rFonts w:eastAsia="Yu Gothic"/>
+        </w:rPr>
+        <w:t xml:space="preserve"> car actuellement elle ne correspond pas aux directives que j’ai reçu entre temps au cours de mon TPI</w:t>
+      </w:r>
+      <w:r>
+        <w:rPr>
+          <w:rFonts w:eastAsia="Yu Gothic"/>
+        </w:rPr>
+        <w:t xml:space="preserve">. J’aimerais également commencer à créer la page </w:t>
+      </w:r>
+      <w:r>
+        <w:rPr>
+          <w:rFonts w:eastAsia="Yu Gothic"/>
+        </w:rPr>
+        <w:t xml:space="preserve">de </w:t>
+      </w:r>
+      <w:r>
+        <w:rPr>
+          <w:rFonts w:eastAsia="Yu Gothic"/>
+        </w:rPr>
+        <w:t>connexion</w:t>
+      </w:r>
+      <w:r>
+        <w:rPr>
+          <w:rFonts w:eastAsia="Yu Gothic"/>
+        </w:rPr>
+        <w:t xml:space="preserve"> et déconnexion pour tester la gestion de mes sessions</w:t>
       </w:r>
       <w:r>
         <w:rPr>
@@ -7963,6 +7966,7 @@
                 <w:rFonts w:eastAsia="Yu Gothic" w:cs="Arial"/>
                 <w:color w:val="auto"/>
               </w:rPr>
+              <w:lastRenderedPageBreak/>
               <w:t>8</w:t>
             </w:r>
             <w:r>
@@ -8011,14 +8015,19 @@
               <w:rPr>
                 <w:rFonts w:eastAsia="Yu Gothic" w:cs="Arial"/>
               </w:rPr>
-              <w:t xml:space="preserve">La fonction pour récupérer les articles à été pour moi très compliqué à réaliser car je n’avais absolument aucune idée de comment gérer à la fois </w:t>
-            </w:r>
-            <w:r>
-              <w:rPr>
-                <w:rFonts w:eastAsia="Yu Gothic" w:cs="Arial"/>
-              </w:rPr>
-              <w:lastRenderedPageBreak/>
-              <w:t>tout ou aucun filtre ou quelques filtres dans une seule requête</w:t>
+              <w:t xml:space="preserve">La fonction pour récupérer les articles </w:t>
+            </w:r>
+            <w:r>
+              <w:rPr>
+                <w:rFonts w:eastAsia="Yu Gothic" w:cs="Arial"/>
+              </w:rPr>
+              <w:t>a</w:t>
+            </w:r>
+            <w:r>
+              <w:rPr>
+                <w:rFonts w:eastAsia="Yu Gothic" w:cs="Arial"/>
+              </w:rPr>
+              <w:t xml:space="preserve"> été pour moi très compliqué à réaliser car je n’avais absolument aucune idée de comment gérer à la fois tout ou aucun filtre ou quelques filtres dans une seule requête</w:t>
             </w:r>
             <w:r>
               <w:rPr>
@@ -8207,7 +8216,6 @@
                 <w:rFonts w:eastAsia="Yu Gothic" w:cs="Arial"/>
                 <w:color w:val="auto"/>
               </w:rPr>
-              <w:lastRenderedPageBreak/>
               <w:t>1</w:t>
             </w:r>
             <w:r>
@@ -8351,106 +8359,24 @@
                 <w:rFonts w:eastAsia="Yu Gothic" w:cs="Arial"/>
               </w:rPr>
             </w:pPr>
-          </w:p>
-        </w:tc>
-      </w:tr>
-      <w:tr>
-        <w:trPr>
-          <w:cnfStyle w:val="000000100000" w:firstRow="0" w:lastRow="0" w:firstColumn="0" w:lastColumn="0" w:oddVBand="0" w:evenVBand="0" w:oddHBand="1" w:evenHBand="0" w:firstRowFirstColumn="0" w:firstRowLastColumn="0" w:lastRowFirstColumn="0" w:lastRowLastColumn="0"/>
-          <w:trHeight w:val="680"/>
-          <w:jc w:val="center"/>
-        </w:trPr>
-        <w:tc>
-          <w:tcPr>
-            <w:cnfStyle w:val="001000000000" w:firstRow="0" w:lastRow="0" w:firstColumn="1" w:lastColumn="0" w:oddVBand="0" w:evenVBand="0" w:oddHBand="0" w:evenHBand="0" w:firstRowFirstColumn="0" w:firstRowLastColumn="0" w:lastRowFirstColumn="0" w:lastRowLastColumn="0"/>
-            <w:tcW w:w="697" w:type="pct"/>
-            <w:tcBorders>
-              <w:top w:val="single" w:sz="8" w:space="0" w:color="auto"/>
-              <w:left w:val="single" w:sz="12" w:space="0" w:color="auto"/>
-              <w:bottom w:val="single" w:sz="8" w:space="0" w:color="auto"/>
-              <w:right w:val="single" w:sz="18" w:space="0" w:color="auto"/>
-            </w:tcBorders>
-            <w:noWrap/>
-            <w:vAlign w:val="center"/>
-          </w:tcPr>
-          <w:p>
-            <w:pPr>
-              <w:jc w:val="center"/>
-              <w:rPr>
-                <w:rFonts w:eastAsia="Yu Gothic" w:cs="Arial"/>
-              </w:rPr>
-            </w:pPr>
-          </w:p>
-        </w:tc>
-        <w:tc>
-          <w:tcPr>
-            <w:tcW w:w="4303" w:type="pct"/>
-            <w:tcBorders>
-              <w:top w:val="single" w:sz="8" w:space="0" w:color="auto"/>
-              <w:left w:val="single" w:sz="18" w:space="0" w:color="auto"/>
-              <w:bottom w:val="single" w:sz="8" w:space="0" w:color="auto"/>
-              <w:right w:val="single" w:sz="12" w:space="0" w:color="auto"/>
-            </w:tcBorders>
-            <w:shd w:val="clear" w:color="auto" w:fill="auto"/>
-            <w:vAlign w:val="center"/>
-          </w:tcPr>
-          <w:p>
-            <w:pPr>
-              <w:cnfStyle w:val="000000100000" w:firstRow="0" w:lastRow="0" w:firstColumn="0" w:lastColumn="0" w:oddVBand="0" w:evenVBand="0" w:oddHBand="1" w:evenHBand="0" w:firstRowFirstColumn="0" w:firstRowLastColumn="0" w:lastRowFirstColumn="0" w:lastRowLastColumn="0"/>
-              <w:rPr>
-                <w:rFonts w:eastAsia="Yu Gothic" w:cs="Arial"/>
-              </w:rPr>
-            </w:pPr>
-          </w:p>
-        </w:tc>
-      </w:tr>
-      <w:tr>
-        <w:trPr>
-          <w:trHeight w:val="680"/>
-          <w:jc w:val="center"/>
-        </w:trPr>
-        <w:tc>
-          <w:tcPr>
-            <w:cnfStyle w:val="001000000000" w:firstRow="0" w:lastRow="0" w:firstColumn="1" w:lastColumn="0" w:oddVBand="0" w:evenVBand="0" w:oddHBand="0" w:evenHBand="0" w:firstRowFirstColumn="0" w:firstRowLastColumn="0" w:lastRowFirstColumn="0" w:lastRowLastColumn="0"/>
-            <w:tcW w:w="697" w:type="pct"/>
-            <w:tcBorders>
-              <w:top w:val="single" w:sz="8" w:space="0" w:color="auto"/>
-              <w:left w:val="single" w:sz="12" w:space="0" w:color="auto"/>
-              <w:bottom w:val="single" w:sz="8" w:space="0" w:color="auto"/>
-              <w:right w:val="single" w:sz="18" w:space="0" w:color="auto"/>
-            </w:tcBorders>
-            <w:noWrap/>
-            <w:vAlign w:val="center"/>
-          </w:tcPr>
-          <w:p>
-            <w:pPr>
-              <w:jc w:val="center"/>
-              <w:rPr>
-                <w:rFonts w:eastAsia="Yu Gothic" w:cs="Arial"/>
-              </w:rPr>
-            </w:pPr>
-          </w:p>
-        </w:tc>
-        <w:tc>
-          <w:tcPr>
-            <w:tcW w:w="4303" w:type="pct"/>
-            <w:tcBorders>
-              <w:top w:val="single" w:sz="8" w:space="0" w:color="auto"/>
-              <w:left w:val="single" w:sz="18" w:space="0" w:color="auto"/>
-              <w:bottom w:val="single" w:sz="8" w:space="0" w:color="auto"/>
-              <w:right w:val="single" w:sz="12" w:space="0" w:color="auto"/>
-            </w:tcBorders>
-            <w:shd w:val="clear" w:color="auto" w:fill="auto"/>
-            <w:vAlign w:val="center"/>
-          </w:tcPr>
-          <w:p>
-            <w:pPr>
-              <w:pStyle w:val="Paragraphedeliste"/>
-              <w:cnfStyle w:val="000000000000" w:firstRow="0" w:lastRow="0" w:firstColumn="0" w:lastColumn="0" w:oddVBand="0" w:evenVBand="0" w:oddHBand="0" w:evenHBand="0" w:firstRowFirstColumn="0" w:firstRowLastColumn="0" w:lastRowFirstColumn="0" w:lastRowLastColumn="0"/>
-              <w:rPr>
-                <w:rFonts w:eastAsia="Yu Gothic" w:cs="Arial"/>
-              </w:rPr>
-            </w:pPr>
+            <w:r>
+              <w:rPr>
+                <w:rFonts w:eastAsia="Yu Gothic" w:cs="Arial"/>
+              </w:rPr>
+              <w:t>Création de la page de login, mise en place de la gestion des sessions</w:t>
+            </w:r>
+            <w:r>
+              <w:rPr>
+                <w:rFonts w:eastAsia="Yu Gothic" w:cs="Arial"/>
+              </w:rPr>
+              <w:t xml:space="preserve"> et des cookies</w:t>
+            </w:r>
+            <w:r>
+              <w:rPr>
+                <w:rFonts w:eastAsia="Yu Gothic" w:cs="Arial"/>
+              </w:rPr>
+              <w:t xml:space="preserve"> donné par monsieur Aigroz </w:t>
+            </w:r>
           </w:p>
         </w:tc>
       </w:tr>
@@ -8471,12 +8397,6 @@
           <w:rFonts w:eastAsia="Yu Gothic"/>
         </w:rPr>
       </w:pPr>
-      <w:r>
-        <w:rPr>
-          <w:rFonts w:eastAsia="Yu Gothic"/>
-        </w:rPr>
-        <w:t>L</w:t>
-      </w:r>
       <w:r>
         <w:rPr>
           <w:rFonts w:eastAsia="Yu Gothic"/>
@@ -8506,13 +8426,7 @@
         <w:t xml:space="preserve"> : </w:t>
       </w:r>
       <w:r>
-        <w:t>0</w:t>
-      </w:r>
-      <w:r>
-        <w:t>9</w:t>
-      </w:r>
-      <w:r>
-        <w:t xml:space="preserve"> mai</w:t>
+        <w:t>09 mai</w:t>
       </w:r>
       <w:bookmarkEnd w:id="30"/>
     </w:p>
@@ -8537,6 +8451,60 @@
           <w:rFonts w:eastAsia="Yu Gothic"/>
         </w:rPr>
         <w:t xml:space="preserve">Mes objectifs pour cette journée sont : </w:t>
+      </w:r>
+      <w:r>
+        <w:rPr>
+          <w:rFonts w:eastAsia="Yu Gothic"/>
+        </w:rPr>
+        <w:t xml:space="preserve">De faire la V2 du planning prévisionnel </w:t>
+      </w:r>
+      <w:r>
+        <w:rPr>
+          <w:rFonts w:eastAsia="Yu Gothic"/>
+        </w:rPr>
+        <w:t>pour</w:t>
+      </w:r>
+      <w:r>
+        <w:rPr>
+          <w:rFonts w:eastAsia="Yu Gothic"/>
+        </w:rPr>
+        <w:t xml:space="preserve"> mettre à jour mon planning réel</w:t>
+      </w:r>
+      <w:r>
+        <w:rPr>
+          <w:rFonts w:eastAsia="Yu Gothic"/>
+        </w:rPr>
+        <w:t xml:space="preserve">. </w:t>
+      </w:r>
+      <w:r>
+        <w:rPr>
+          <w:rFonts w:eastAsia="Yu Gothic"/>
+        </w:rPr>
+        <w:t>A</w:t>
+      </w:r>
+      <w:r>
+        <w:rPr>
+          <w:rFonts w:eastAsia="Yu Gothic"/>
+        </w:rPr>
+        <w:t>vancer dans la création des différentes pages de mon site (</w:t>
+      </w:r>
+      <w:r>
+        <w:rPr>
+          <w:rFonts w:eastAsia="Yu Gothic"/>
+        </w:rPr>
+        <w:t>Terminer le style de la page de connexion, Créer la p</w:t>
+      </w:r>
+      <w:r>
+        <w:rPr>
+          <w:rFonts w:eastAsia="Yu Gothic"/>
+        </w:rPr>
+        <w:t>age d’inscription)</w:t>
+      </w:r>
+      <w:r>
+        <w:rPr>
+          <w:rFonts w:eastAsia="Yu Gothic"/>
+        </w:rPr>
+        <w:t>.</w:t>
       </w:r>
     </w:p>
     <w:p>
@@ -8705,6 +8673,20 @@
                 <w:color w:val="auto"/>
               </w:rPr>
             </w:pPr>
+            <w:r>
+              <w:rPr>
+                <w:rFonts w:eastAsia="Yu Gothic" w:cs="Arial"/>
+                <w:color w:val="auto"/>
+              </w:rPr>
+              <w:t>Hier c’étais un peu le bordel au niveau de l’organisation de mes dossier et fichier dans mon projet. J’ai décidé de tout mettre au propre (nommage, dossier, lien)</w:t>
+            </w:r>
+            <w:r>
+              <w:rPr>
+                <w:rFonts w:eastAsia="Yu Gothic" w:cs="Arial"/>
+                <w:color w:val="auto"/>
+              </w:rPr>
+              <w:t xml:space="preserve"> ce qui m’a pris un peu de temps à remettre tout en place pour que les choses refonctionne correctement</w:t>
+            </w:r>
           </w:p>
         </w:tc>
       </w:tr>
@@ -8734,6 +8716,27 @@
                 <w:color w:val="auto"/>
               </w:rPr>
             </w:pPr>
+            <w:r>
+              <w:rPr>
+                <w:rFonts w:eastAsia="Yu Gothic" w:cs="Arial"/>
+                <w:color w:val="auto"/>
+              </w:rPr>
+              <w:t>8:</w:t>
+            </w:r>
+            <w:r>
+              <w:rPr>
+                <w:rFonts w:eastAsia="Yu Gothic" w:cs="Arial"/>
+                <w:color w:val="auto"/>
+              </w:rPr>
+              <w:t>1</w:t>
+            </w:r>
+            <w:r>
+              <w:rPr>
+                <w:rFonts w:eastAsia="Yu Gothic" w:cs="Arial"/>
+                <w:color w:val="auto"/>
+              </w:rPr>
+              <w:t>5</w:t>
+            </w:r>
           </w:p>
         </w:tc>
         <w:tc>
@@ -8755,6 +8758,18 @@
                 <w:rFonts w:eastAsia="Yu Gothic" w:cs="Arial"/>
               </w:rPr>
             </w:pPr>
+            <w:r>
+              <w:rPr>
+                <w:rFonts w:eastAsia="Yu Gothic" w:cs="Arial"/>
+              </w:rPr>
+              <w:t>Style de la page de connexion</w:t>
+            </w:r>
+            <w:r>
+              <w:rPr>
+                <w:rFonts w:eastAsia="Yu Gothic" w:cs="Arial"/>
+              </w:rPr>
+              <w:t>.</w:t>
+            </w:r>
           </w:p>
         </w:tc>
       </w:tr>
@@ -8779,11 +8794,23 @@
           </w:tcPr>
           <w:p>
             <w:pPr>
-              <w:rPr>
-                <w:rFonts w:eastAsia="Yu Gothic" w:cs="Arial"/>
-                <w:color w:val="auto"/>
-              </w:rPr>
-            </w:pPr>
+              <w:jc w:val="center"/>
+              <w:rPr>
+                <w:rFonts w:eastAsia="Yu Gothic" w:cs="Arial"/>
+              </w:rPr>
+            </w:pPr>
+            <w:r>
+              <w:rPr>
+                <w:rFonts w:eastAsia="Yu Gothic" w:cs="Arial"/>
+              </w:rPr>
+              <w:t>9:</w:t>
+            </w:r>
+            <w:r>
+              <w:rPr>
+                <w:rFonts w:eastAsia="Yu Gothic" w:cs="Arial"/>
+              </w:rPr>
+              <w:t>10</w:t>
+            </w:r>
           </w:p>
         </w:tc>
         <w:tc>
@@ -8805,6 +8832,12 @@
                 <w:rFonts w:eastAsia="Yu Gothic" w:cs="Arial"/>
               </w:rPr>
             </w:pPr>
+            <w:r>
+              <w:rPr>
+                <w:rFonts w:eastAsia="Yu Gothic" w:cs="Arial"/>
+              </w:rPr>
+              <w:t>Création de la page d’inscription (affichage des données, récupération des inputs, filtrage des données).</w:t>
+            </w:r>
           </w:p>
         </w:tc>
       </w:tr>
@@ -8834,6 +8867,13 @@
                 <w:color w:val="auto"/>
               </w:rPr>
             </w:pPr>
+            <w:r>
+              <w:rPr>
+                <w:rFonts w:eastAsia="Yu Gothic" w:cs="Arial"/>
+                <w:color w:val="auto"/>
+              </w:rPr>
+              <w:t>14:35</w:t>
+            </w:r>
           </w:p>
         </w:tc>
         <w:tc>
@@ -8845,6 +8885,7 @@
               <w:bottom w:val="single" w:sz="8" w:space="0" w:color="auto"/>
               <w:right w:val="single" w:sz="12" w:space="0" w:color="auto"/>
             </w:tcBorders>
+            <w:shd w:val="clear" w:color="auto" w:fill="auto"/>
             <w:vAlign w:val="center"/>
           </w:tcPr>
           <w:p>
@@ -8852,9 +8893,14 @@
               <w:cnfStyle w:val="000000000000" w:firstRow="0" w:lastRow="0" w:firstColumn="0" w:lastColumn="0" w:oddVBand="0" w:evenVBand="0" w:oddHBand="0" w:evenHBand="0" w:firstRowFirstColumn="0" w:firstRowLastColumn="0" w:lastRowFirstColumn="0" w:lastRowLastColumn="0"/>
               <w:rPr>
                 <w:rFonts w:eastAsia="Yu Gothic" w:cs="Arial"/>
-                <w:color w:val="auto"/>
-              </w:rPr>
-            </w:pPr>
+              </w:rPr>
+            </w:pPr>
+            <w:r>
+              <w:rPr>
+                <w:rFonts w:eastAsia="Yu Gothic" w:cs="Arial"/>
+              </w:rPr>
+              <w:t xml:space="preserve">Mise à jour du journal de bord </w:t>
+            </w:r>
           </w:p>
         </w:tc>
       </w:tr>
@@ -8885,6 +8931,13 @@
                 <w:color w:val="auto"/>
               </w:rPr>
             </w:pPr>
+            <w:r>
+              <w:rPr>
+                <w:rFonts w:eastAsia="Yu Gothic" w:cs="Arial"/>
+                <w:color w:val="auto"/>
+              </w:rPr>
+              <w:t>14:50</w:t>
+            </w:r>
           </w:p>
         </w:tc>
         <w:tc>
@@ -8896,7 +8949,6 @@
               <w:bottom w:val="single" w:sz="8" w:space="0" w:color="auto"/>
               <w:right w:val="single" w:sz="12" w:space="0" w:color="auto"/>
             </w:tcBorders>
-            <w:shd w:val="clear" w:color="auto" w:fill="auto"/>
             <w:vAlign w:val="center"/>
           </w:tcPr>
           <w:p>
@@ -8904,8 +8956,16 @@
               <w:cnfStyle w:val="000000100000" w:firstRow="0" w:lastRow="0" w:firstColumn="0" w:lastColumn="0" w:oddVBand="0" w:evenVBand="0" w:oddHBand="1" w:evenHBand="0" w:firstRowFirstColumn="0" w:firstRowLastColumn="0" w:lastRowFirstColumn="0" w:lastRowLastColumn="0"/>
               <w:rPr>
                 <w:rFonts w:eastAsia="Yu Gothic" w:cs="Arial"/>
-              </w:rPr>
-            </w:pPr>
+                <w:color w:val="auto"/>
+              </w:rPr>
+            </w:pPr>
+            <w:r>
+              <w:rPr>
+                <w:rFonts w:eastAsia="Yu Gothic" w:cs="Arial"/>
+                <w:color w:val="auto"/>
+              </w:rPr>
+              <w:t>Style de la page d’inscription</w:t>
+            </w:r>
           </w:p>
         </w:tc>
       </w:tr>
@@ -8932,8 +8992,16 @@
               <w:jc w:val="center"/>
               <w:rPr>
                 <w:rFonts w:eastAsia="Yu Gothic" w:cs="Arial"/>
-              </w:rPr>
-            </w:pPr>
+                <w:color w:val="auto"/>
+              </w:rPr>
+            </w:pPr>
+            <w:r>
+              <w:rPr>
+                <w:rFonts w:eastAsia="Yu Gothic" w:cs="Arial"/>
+                <w:color w:val="auto"/>
+              </w:rPr>
+              <w:t>15:45</w:t>
+            </w:r>
           </w:p>
         </w:tc>
         <w:tc>
@@ -8955,57 +9023,12 @@
                 <w:rFonts w:eastAsia="Yu Gothic" w:cs="Arial"/>
               </w:rPr>
             </w:pPr>
-          </w:p>
-        </w:tc>
-      </w:tr>
-      <w:tr>
-        <w:trPr>
-          <w:cnfStyle w:val="000000100000" w:firstRow="0" w:lastRow="0" w:firstColumn="0" w:lastColumn="0" w:oddVBand="0" w:evenVBand="0" w:oddHBand="1" w:evenHBand="0" w:firstRowFirstColumn="0" w:firstRowLastColumn="0" w:lastRowFirstColumn="0" w:lastRowLastColumn="0"/>
-          <w:trHeight w:val="680"/>
-          <w:jc w:val="center"/>
-        </w:trPr>
-        <w:tc>
-          <w:tcPr>
-            <w:cnfStyle w:val="001000000000" w:firstRow="0" w:lastRow="0" w:firstColumn="1" w:lastColumn="0" w:oddVBand="0" w:evenVBand="0" w:oddHBand="0" w:evenHBand="0" w:firstRowFirstColumn="0" w:firstRowLastColumn="0" w:lastRowFirstColumn="0" w:lastRowLastColumn="0"/>
-            <w:tcW w:w="697" w:type="pct"/>
-            <w:tcBorders>
-              <w:top w:val="single" w:sz="8" w:space="0" w:color="auto"/>
-              <w:left w:val="single" w:sz="12" w:space="0" w:color="auto"/>
-              <w:bottom w:val="single" w:sz="8" w:space="0" w:color="auto"/>
-              <w:right w:val="single" w:sz="18" w:space="0" w:color="auto"/>
-            </w:tcBorders>
-            <w:noWrap/>
-            <w:vAlign w:val="center"/>
-          </w:tcPr>
-          <w:p>
-            <w:pPr>
-              <w:jc w:val="center"/>
-              <w:rPr>
-                <w:rFonts w:eastAsia="Yu Gothic" w:cs="Arial"/>
-              </w:rPr>
-            </w:pPr>
-          </w:p>
-        </w:tc>
-        <w:tc>
-          <w:tcPr>
-            <w:tcW w:w="4303" w:type="pct"/>
-            <w:tcBorders>
-              <w:top w:val="single" w:sz="8" w:space="0" w:color="auto"/>
-              <w:left w:val="single" w:sz="18" w:space="0" w:color="auto"/>
-              <w:bottom w:val="single" w:sz="8" w:space="0" w:color="auto"/>
-              <w:right w:val="single" w:sz="12" w:space="0" w:color="auto"/>
-            </w:tcBorders>
-            <w:shd w:val="clear" w:color="auto" w:fill="auto"/>
-            <w:vAlign w:val="center"/>
-          </w:tcPr>
-          <w:p>
-            <w:pPr>
-              <w:pStyle w:val="Paragraphedeliste"/>
-              <w:cnfStyle w:val="000000100000" w:firstRow="0" w:lastRow="0" w:firstColumn="0" w:lastColumn="0" w:oddVBand="0" w:evenVBand="0" w:oddHBand="1" w:evenHBand="0" w:firstRowFirstColumn="0" w:firstRowLastColumn="0" w:lastRowFirstColumn="0" w:lastRowLastColumn="0"/>
-              <w:rPr>
-                <w:rFonts w:eastAsia="Yu Gothic" w:cs="Arial"/>
-              </w:rPr>
-            </w:pPr>
+            <w:r>
+              <w:rPr>
+                <w:rFonts w:eastAsia="Yu Gothic" w:cs="Arial"/>
+              </w:rPr>
+              <w:t>V2 de la planification</w:t>
+            </w:r>
           </w:p>
         </w:tc>
       </w:tr>
@@ -9039,10 +9062,7 @@
         <w:t xml:space="preserve"> : </w:t>
       </w:r>
       <w:r>
-        <w:t>10</w:t>
-      </w:r>
-      <w:r>
-        <w:t xml:space="preserve"> mai</w:t>
+        <w:t>10 mai</w:t>
       </w:r>
       <w:bookmarkEnd w:id="34"/>
     </w:p>
@@ -9569,10 +9589,7 @@
         <w:t xml:space="preserve"> : </w:t>
       </w:r>
       <w:r>
-        <w:t>11</w:t>
-      </w:r>
-      <w:r>
-        <w:t xml:space="preserve"> mai</w:t>
+        <w:t>11 mai</w:t>
       </w:r>
       <w:bookmarkEnd w:id="38"/>
     </w:p>
@@ -10629,10 +10646,7 @@
         <w:t xml:space="preserve"> : </w:t>
       </w:r>
       <w:r>
-        <w:t>16</w:t>
-      </w:r>
-      <w:r>
-        <w:t xml:space="preserve"> mai</w:t>
+        <w:t>16 mai</w:t>
       </w:r>
       <w:bookmarkEnd w:id="46"/>
     </w:p>
@@ -11159,10 +11173,7 @@
         <w:t xml:space="preserve"> : </w:t>
       </w:r>
       <w:r>
-        <w:t>17</w:t>
-      </w:r>
-      <w:r>
-        <w:t xml:space="preserve"> mai</w:t>
+        <w:t>17 mai</w:t>
       </w:r>
       <w:bookmarkEnd w:id="50"/>
     </w:p>
@@ -11932,7 +11943,7 @@
         <w:noProof/>
         <w:lang w:val="fr-FR"/>
       </w:rPr>
-      <w:t>lundi 8 mai 2023</w:t>
+      <w:t>mardi 9 mai 2023</w:t>
     </w:r>
     <w:r>
       <w:rPr>
@@ -13816,6 +13827,7 @@
   <w:style w:type="character" w:default="1" w:styleId="Policepardfaut">
     <w:name w:val="Default Paragraph Font"/>
     <w:uiPriority w:val="1"/>
+    <w:semiHidden/>
     <w:unhideWhenUsed/>
   </w:style>
   <w:style w:type="table" w:default="1" w:styleId="TableauNormal">

</xml_diff>

<commit_message>
Ajout d'article vue faite
</commit_message>
<xml_diff>
--- a/docs/JournalDeBord_SoaresRodriguesFlavio.docx
+++ b/docs/JournalDeBord_SoaresRodriguesFlavio.docx
@@ -3697,6 +3697,7 @@
     </w:p>
     <w:p>
       <w:pPr>
+        <w:jc w:val="both"/>
         <w:rPr>
           <w:rFonts w:eastAsia="Yu Gothic"/>
         </w:rPr>
@@ -4529,6 +4530,7 @@
     </w:p>
     <w:p>
       <w:pPr>
+        <w:jc w:val="both"/>
         <w:rPr>
           <w:rFonts w:eastAsia="Yu Gothic"/>
         </w:rPr>
@@ -4613,6 +4615,7 @@
     </w:p>
     <w:p>
       <w:pPr>
+        <w:jc w:val="both"/>
         <w:rPr>
           <w:rFonts w:eastAsia="Yu Gothic"/>
         </w:rPr>
@@ -5451,6 +5454,9 @@
       <w:bookmarkEnd w:id="17"/>
     </w:p>
     <w:p>
+      <w:pPr>
+        <w:jc w:val="both"/>
+      </w:pPr>
       <w:r>
         <w:t xml:space="preserve">Cette matinée j’ai terminé la création de mes maquettes, créer mon modèle conceptuel de données (MCD) et réalisé mes scénarios de tests. Durant la deuxième partie de ma journée </w:t>
       </w:r>
@@ -5470,17 +5476,17 @@
         <w:t>e en ajoutant les maquettes et l</w:t>
       </w:r>
       <w:r>
-        <w:t xml:space="preserve">a base de </w:t>
+        <w:t>a base de données</w:t>
+      </w:r>
+      <w:r>
+        <w:t>.</w:t>
+      </w:r>
+      <w:r>
+        <w:t xml:space="preserve"> </w:t>
       </w:r>
       <w:r>
         <w:lastRenderedPageBreak/>
-        <w:t>données</w:t>
-      </w:r>
-      <w:r>
-        <w:t>.</w:t>
-      </w:r>
-      <w:r>
-        <w:t xml:space="preserve"> Je n’ai malheureusement pas pu commencer le backlog aujourd’hui car </w:t>
+        <w:t xml:space="preserve">Je n’ai malheureusement pas pu commencer le backlog aujourd’hui car </w:t>
       </w:r>
       <w:r>
         <w:t>les maquettes m’ont pris énormément de temps entre la réalisation et son ajout dans la documentation technique.</w:t>
@@ -5526,6 +5532,7 @@
     </w:p>
     <w:p>
       <w:pPr>
+        <w:jc w:val="both"/>
         <w:rPr>
           <w:rFonts w:eastAsia="Yu Gothic"/>
         </w:rPr>
@@ -5892,23 +5899,7 @@
                 <w:rFonts w:eastAsia="Yu Gothic" w:cs="Arial"/>
                 <w:color w:val="auto"/>
               </w:rPr>
-              <w:t xml:space="preserve"> avec la maquette modifier catégorie et la </w:t>
-            </w:r>
-            <w:proofErr w:type="spellStart"/>
-            <w:r>
-              <w:rPr>
-                <w:rFonts w:eastAsia="Yu Gothic" w:cs="Arial"/>
-                <w:color w:val="auto"/>
-              </w:rPr>
-              <w:t>nav</w:t>
-            </w:r>
-            <w:proofErr w:type="spellEnd"/>
-            <w:r>
-              <w:rPr>
-                <w:rFonts w:eastAsia="Yu Gothic" w:cs="Arial"/>
-                <w:color w:val="auto"/>
-              </w:rPr>
-              <w:t xml:space="preserve"> de l’admin car il manquait des informations donc j’ai </w:t>
+              <w:t xml:space="preserve"> avec la maquette modifier catégorie et la nav de l’admin car il manquait des informations donc j’ai </w:t>
             </w:r>
             <w:r>
               <w:rPr>
@@ -6132,23 +6123,7 @@
                 <w:rFonts w:eastAsia="Yu Gothic" w:cs="Arial"/>
                 <w:color w:val="auto"/>
               </w:rPr>
-              <w:t xml:space="preserve">Ajout du compte admin dans la base de données, ajout des 4 catégories demander, importation des villes suisse, Exportation de la base de données </w:t>
-            </w:r>
-            <w:proofErr w:type="spellStart"/>
-            <w:r>
-              <w:rPr>
-                <w:rFonts w:eastAsia="Yu Gothic" w:cs="Arial"/>
-                <w:color w:val="auto"/>
-              </w:rPr>
-              <w:t>GYM.sql</w:t>
-            </w:r>
-            <w:proofErr w:type="spellEnd"/>
-            <w:r>
-              <w:rPr>
-                <w:rFonts w:eastAsia="Yu Gothic" w:cs="Arial"/>
-                <w:color w:val="auto"/>
-              </w:rPr>
-              <w:t xml:space="preserve"> avec les données des villes, du compte admin et des 4 catégories</w:t>
+              <w:t>Ajout du compte admin dans la base de données, ajout des 4 catégories demander, importation des villes suisse, Exportation de la base de données GYM.sql avec les données des villes, du compte admin et des 4 catégories</w:t>
             </w:r>
             <w:r>
               <w:rPr>
@@ -6216,35 +6191,7 @@
               <w:rPr>
                 <w:rFonts w:eastAsia="Yu Gothic" w:cs="Arial"/>
               </w:rPr>
-              <w:t>Création des fichiers pour la base de données et des appels à la base de données avec PDO. Récupération du fichier de config «</w:t>
-            </w:r>
-            <w:proofErr w:type="spellStart"/>
-            <w:r>
-              <w:rPr>
-                <w:rFonts w:eastAsia="Yu Gothic" w:cs="Arial"/>
-              </w:rPr>
-              <w:t>conparam.php</w:t>
-            </w:r>
-            <w:proofErr w:type="spellEnd"/>
-            <w:r>
-              <w:rPr>
-                <w:rFonts w:eastAsia="Yu Gothic" w:cs="Arial"/>
-              </w:rPr>
-              <w:t>» et de la connexion à la base de données «</w:t>
-            </w:r>
-            <w:proofErr w:type="spellStart"/>
-            <w:r>
-              <w:rPr>
-                <w:rFonts w:eastAsia="Yu Gothic" w:cs="Arial"/>
-              </w:rPr>
-              <w:t>database.php</w:t>
-            </w:r>
-            <w:proofErr w:type="spellEnd"/>
-            <w:r>
-              <w:rPr>
-                <w:rFonts w:eastAsia="Yu Gothic" w:cs="Arial"/>
-              </w:rPr>
-              <w:t>» fait par monsieur Aigroz que j’ai pu utiliser dans d’autres projets.</w:t>
+              <w:t>Création des fichiers pour la base de données et des appels à la base de données avec PDO. Récupération du fichier de config «conparam.php» et de la connexion à la base de données «database.php» fait par monsieur Aigroz que j’ai pu utiliser dans d’autres projets.</w:t>
             </w:r>
           </w:p>
         </w:tc>
@@ -6324,6 +6271,7 @@
     </w:p>
     <w:p>
       <w:pPr>
+        <w:jc w:val="both"/>
         <w:rPr>
           <w:rFonts w:eastAsia="Yu Gothic"/>
         </w:rPr>
@@ -6433,6 +6381,7 @@
     </w:p>
     <w:p>
       <w:pPr>
+        <w:jc w:val="both"/>
         <w:rPr>
           <w:rFonts w:eastAsia="Yu Gothic"/>
         </w:rPr>
@@ -6804,95 +6753,17 @@
                 <w:rFonts w:eastAsia="Yu Gothic" w:cs="Arial"/>
               </w:rPr>
             </w:pPr>
-            <w:proofErr w:type="spellStart"/>
-            <w:r>
-              <w:rPr>
-                <w:rFonts w:eastAsia="Yu Gothic" w:cs="Arial"/>
-              </w:rPr>
-              <w:t>RegisterUser</w:t>
-            </w:r>
-            <w:proofErr w:type="spellEnd"/>
-            <w:r>
-              <w:rPr>
-                <w:rFonts w:eastAsia="Yu Gothic" w:cs="Arial"/>
-              </w:rPr>
-              <w:t>(</w:t>
-            </w:r>
-            <w:r>
-              <w:rPr>
-                <w:rFonts w:eastAsia="Yu Gothic" w:cs="Arial"/>
-              </w:rPr>
-              <w:t>$</w:t>
-            </w:r>
-            <w:proofErr w:type="spellStart"/>
-            <w:r>
-              <w:rPr>
-                <w:rFonts w:eastAsia="Yu Gothic" w:cs="Arial"/>
-              </w:rPr>
-              <w:t>name</w:t>
-            </w:r>
-            <w:proofErr w:type="spellEnd"/>
-            <w:r>
-              <w:rPr>
-                <w:rFonts w:eastAsia="Yu Gothic" w:cs="Arial"/>
-              </w:rPr>
-              <w:t>, $</w:t>
-            </w:r>
-            <w:proofErr w:type="spellStart"/>
-            <w:r>
-              <w:rPr>
-                <w:rFonts w:eastAsia="Yu Gothic" w:cs="Arial"/>
-              </w:rPr>
-              <w:t>surname</w:t>
-            </w:r>
-            <w:proofErr w:type="spellEnd"/>
-            <w:r>
-              <w:rPr>
-                <w:rFonts w:eastAsia="Yu Gothic" w:cs="Arial"/>
-              </w:rPr>
-              <w:t>, $email, $</w:t>
-            </w:r>
-            <w:proofErr w:type="spellStart"/>
-            <w:r>
-              <w:rPr>
-                <w:rFonts w:eastAsia="Yu Gothic" w:cs="Arial"/>
-              </w:rPr>
-              <w:t>password</w:t>
-            </w:r>
-            <w:proofErr w:type="spellEnd"/>
-            <w:r>
-              <w:rPr>
-                <w:rFonts w:eastAsia="Yu Gothic" w:cs="Arial"/>
-              </w:rPr>
-              <w:t>, $</w:t>
-            </w:r>
-            <w:proofErr w:type="spellStart"/>
-            <w:r>
-              <w:rPr>
-                <w:rFonts w:eastAsia="Yu Gothic" w:cs="Arial"/>
-              </w:rPr>
-              <w:t>gender</w:t>
-            </w:r>
-            <w:proofErr w:type="spellEnd"/>
-            <w:r>
-              <w:rPr>
-                <w:rFonts w:eastAsia="Yu Gothic" w:cs="Arial"/>
-              </w:rPr>
-              <w:t>, $adress1, $adress2, $city, $</w:t>
-            </w:r>
-            <w:proofErr w:type="spellStart"/>
-            <w:r>
-              <w:rPr>
-                <w:rFonts w:eastAsia="Yu Gothic" w:cs="Arial"/>
-              </w:rPr>
-              <w:t>zipCode</w:t>
-            </w:r>
-            <w:proofErr w:type="spellEnd"/>
-            <w:r>
-              <w:rPr>
-                <w:rFonts w:eastAsia="Yu Gothic" w:cs="Arial"/>
-              </w:rPr>
-              <w:t>)</w:t>
+            <w:r>
+              <w:rPr>
+                <w:rFonts w:eastAsia="Yu Gothic" w:cs="Arial"/>
+              </w:rPr>
+              <w:t>RegisterUser(</w:t>
+            </w:r>
+            <w:r>
+              <w:rPr>
+                <w:rFonts w:eastAsia="Yu Gothic" w:cs="Arial"/>
+              </w:rPr>
+              <w:t>$name, $surname, $email, $password, $gender, $adress1, $adress2, $city, $zipCode)</w:t>
             </w:r>
           </w:p>
           <w:p>
@@ -6907,19 +6778,11 @@
                 <w:rFonts w:eastAsia="Yu Gothic" w:cs="Arial"/>
               </w:rPr>
             </w:pPr>
-            <w:proofErr w:type="spellStart"/>
-            <w:r>
-              <w:rPr>
-                <w:rFonts w:eastAsia="Yu Gothic" w:cs="Arial"/>
-              </w:rPr>
-              <w:t>GetUser</w:t>
-            </w:r>
-            <w:proofErr w:type="spellEnd"/>
-            <w:r>
-              <w:rPr>
-                <w:rFonts w:eastAsia="Yu Gothic" w:cs="Arial"/>
-              </w:rPr>
-              <w:t>($email)</w:t>
+            <w:r>
+              <w:rPr>
+                <w:rFonts w:eastAsia="Yu Gothic" w:cs="Arial"/>
+              </w:rPr>
+              <w:t>GetUser($email)</w:t>
             </w:r>
           </w:p>
           <w:p>
@@ -6934,19 +6797,11 @@
                 <w:rFonts w:eastAsia="Yu Gothic" w:cs="Arial"/>
               </w:rPr>
             </w:pPr>
-            <w:proofErr w:type="spellStart"/>
-            <w:r>
-              <w:rPr>
-                <w:rFonts w:eastAsia="Yu Gothic" w:cs="Arial"/>
-              </w:rPr>
-              <w:t>EmailExists</w:t>
-            </w:r>
-            <w:proofErr w:type="spellEnd"/>
-            <w:r>
-              <w:rPr>
-                <w:rFonts w:eastAsia="Yu Gothic" w:cs="Arial"/>
-              </w:rPr>
-              <w:t>($email)</w:t>
+            <w:r>
+              <w:rPr>
+                <w:rFonts w:eastAsia="Yu Gothic" w:cs="Arial"/>
+              </w:rPr>
+              <w:t>EmailExists($email)</w:t>
             </w:r>
           </w:p>
           <w:p>
@@ -6961,33 +6816,11 @@
                 <w:rFonts w:eastAsia="Yu Gothic" w:cs="Arial"/>
               </w:rPr>
             </w:pPr>
-            <w:proofErr w:type="spellStart"/>
-            <w:r>
-              <w:rPr>
-                <w:rFonts w:eastAsia="Yu Gothic" w:cs="Arial"/>
-              </w:rPr>
-              <w:t>LoginUser</w:t>
-            </w:r>
-            <w:proofErr w:type="spellEnd"/>
-            <w:r>
-              <w:rPr>
-                <w:rFonts w:eastAsia="Yu Gothic" w:cs="Arial"/>
-              </w:rPr>
-              <w:t>($email, $</w:t>
-            </w:r>
-            <w:proofErr w:type="spellStart"/>
-            <w:r>
-              <w:rPr>
-                <w:rFonts w:eastAsia="Yu Gothic" w:cs="Arial"/>
-              </w:rPr>
-              <w:t>password</w:t>
-            </w:r>
-            <w:proofErr w:type="spellEnd"/>
-            <w:r>
-              <w:rPr>
-                <w:rFonts w:eastAsia="Yu Gothic" w:cs="Arial"/>
-              </w:rPr>
-              <w:t>)</w:t>
+            <w:r>
+              <w:rPr>
+                <w:rFonts w:eastAsia="Yu Gothic" w:cs="Arial"/>
+              </w:rPr>
+              <w:t>LoginUser($email, $password)</w:t>
             </w:r>
           </w:p>
         </w:tc>
@@ -7110,7 +6943,21 @@
                 <w:rFonts w:eastAsia="Yu Gothic" w:cs="Arial"/>
                 <w:color w:val="auto"/>
               </w:rPr>
-              <w:t>Mis à jour du journal de bord</w:t>
+              <w:t>Mis</w:t>
+            </w:r>
+            <w:r>
+              <w:rPr>
+                <w:rFonts w:eastAsia="Yu Gothic" w:cs="Arial"/>
+                <w:color w:val="auto"/>
+              </w:rPr>
+              <w:t>e</w:t>
+            </w:r>
+            <w:r>
+              <w:rPr>
+                <w:rFonts w:eastAsia="Yu Gothic" w:cs="Arial"/>
+                <w:color w:val="auto"/>
+              </w:rPr>
+              <w:t xml:space="preserve"> à jour du journal de bord</w:t>
             </w:r>
           </w:p>
         </w:tc>
@@ -7203,47 +7050,6 @@
                 <w:rFonts w:eastAsia="Yu Gothic" w:cs="Arial"/>
                 <w:color w:val="auto"/>
               </w:rPr>
-              <w:t xml:space="preserve">Création de la fonction qui va permettre d’ouvrir une session </w:t>
-            </w:r>
-            <w:proofErr w:type="spellStart"/>
-            <w:r>
-              <w:rPr>
-                <w:rFonts w:eastAsia="Yu Gothic" w:cs="Arial"/>
-                <w:color w:val="auto"/>
-              </w:rPr>
-              <w:t>StartNewSession</w:t>
-            </w:r>
-            <w:proofErr w:type="spellEnd"/>
-            <w:r>
-              <w:rPr>
-                <w:rFonts w:eastAsia="Yu Gothic" w:cs="Arial"/>
-                <w:color w:val="auto"/>
-              </w:rPr>
-              <w:t>()</w:t>
-            </w:r>
-          </w:p>
-          <w:p>
-            <w:pPr>
-              <w:cnfStyle w:val="000000100000" w:firstRow="0" w:lastRow="0" w:firstColumn="0" w:lastColumn="0" w:oddVBand="0" w:evenVBand="0" w:oddHBand="1" w:evenHBand="0" w:firstRowFirstColumn="0" w:firstRowLastColumn="0" w:lastRowFirstColumn="0" w:lastRowLastColumn="0"/>
-              <w:rPr>
-                <w:rFonts w:eastAsia="Yu Gothic" w:cs="Arial"/>
-                <w:color w:val="auto"/>
-              </w:rPr>
-            </w:pPr>
-          </w:p>
-          <w:p>
-            <w:pPr>
-              <w:cnfStyle w:val="000000100000" w:firstRow="0" w:lastRow="0" w:firstColumn="0" w:lastColumn="0" w:oddVBand="0" w:evenVBand="0" w:oddHBand="1" w:evenHBand="0" w:firstRowFirstColumn="0" w:firstRowLastColumn="0" w:lastRowFirstColumn="0" w:lastRowLastColumn="0"/>
-              <w:rPr>
-                <w:rFonts w:eastAsia="Yu Gothic" w:cs="Arial"/>
-                <w:color w:val="auto"/>
-              </w:rPr>
-            </w:pPr>
-            <w:r>
-              <w:rPr>
-                <w:rFonts w:eastAsia="Yu Gothic" w:cs="Arial"/>
-                <w:color w:val="auto"/>
-              </w:rPr>
               <w:t xml:space="preserve">Création </w:t>
             </w:r>
             <w:r>
@@ -7301,19 +7107,11 @@
                 <w:rFonts w:eastAsia="Yu Gothic" w:cs="Arial"/>
               </w:rPr>
             </w:pPr>
-            <w:proofErr w:type="spellStart"/>
-            <w:r>
-              <w:rPr>
-                <w:rFonts w:eastAsia="Yu Gothic" w:cs="Arial"/>
-              </w:rPr>
-              <w:t>GetCities</w:t>
-            </w:r>
-            <w:proofErr w:type="spellEnd"/>
-            <w:r>
-              <w:rPr>
-                <w:rFonts w:eastAsia="Yu Gothic" w:cs="Arial"/>
-              </w:rPr>
-              <w:t>()</w:t>
+            <w:r>
+              <w:rPr>
+                <w:rFonts w:eastAsia="Yu Gothic" w:cs="Arial"/>
+              </w:rPr>
+              <w:t>GetCities()</w:t>
             </w:r>
           </w:p>
           <w:p>
@@ -7328,7 +7126,6 @@
                 <w:rFonts w:eastAsia="Yu Gothic" w:cs="Arial"/>
               </w:rPr>
             </w:pPr>
-            <w:proofErr w:type="spellStart"/>
             <w:r>
               <w:rPr>
                 <w:rFonts w:eastAsia="Yu Gothic" w:cs="Arial"/>
@@ -7341,7 +7138,6 @@
               </w:rPr>
               <w:t>y</w:t>
             </w:r>
-            <w:proofErr w:type="spellEnd"/>
             <w:r>
               <w:rPr>
                 <w:rFonts w:eastAsia="Yu Gothic" w:cs="Arial"/>
@@ -7392,7 +7188,6 @@
               <w:rPr>
                 <w:rFonts w:eastAsia="Yu Gothic" w:cs="Arial"/>
               </w:rPr>
-              <w:lastRenderedPageBreak/>
               <w:t>13</w:t>
             </w:r>
             <w:r>
@@ -7469,63 +7264,7 @@
               <w:rPr>
                 <w:rFonts w:eastAsia="Yu Gothic" w:cs="Arial"/>
               </w:rPr>
-              <w:t>AddEnc64Image($content, $</w:t>
-            </w:r>
-            <w:proofErr w:type="spellStart"/>
-            <w:r>
-              <w:rPr>
-                <w:rFonts w:eastAsia="Yu Gothic" w:cs="Arial"/>
-              </w:rPr>
-              <w:t>fileName</w:t>
-            </w:r>
-            <w:proofErr w:type="spellEnd"/>
-            <w:r>
-              <w:rPr>
-                <w:rFonts w:eastAsia="Yu Gothic" w:cs="Arial"/>
-              </w:rPr>
-              <w:t>, $</w:t>
-            </w:r>
-            <w:proofErr w:type="spellStart"/>
-            <w:r>
-              <w:rPr>
-                <w:rFonts w:eastAsia="Yu Gothic" w:cs="Arial"/>
-              </w:rPr>
-              <w:t>fileType</w:t>
-            </w:r>
-            <w:proofErr w:type="spellEnd"/>
-            <w:r>
-              <w:rPr>
-                <w:rFonts w:eastAsia="Yu Gothic" w:cs="Arial"/>
-              </w:rPr>
-              <w:t>, $</w:t>
-            </w:r>
-            <w:proofErr w:type="spellStart"/>
-            <w:r>
-              <w:rPr>
-                <w:rFonts w:eastAsia="Yu Gothic" w:cs="Arial"/>
-              </w:rPr>
-              <w:t>mainImage</w:t>
-            </w:r>
-            <w:proofErr w:type="spellEnd"/>
-            <w:r>
-              <w:rPr>
-                <w:rFonts w:eastAsia="Yu Gothic" w:cs="Arial"/>
-              </w:rPr>
-              <w:t>, $</w:t>
-            </w:r>
-            <w:proofErr w:type="spellStart"/>
-            <w:r>
-              <w:rPr>
-                <w:rFonts w:eastAsia="Yu Gothic" w:cs="Arial"/>
-              </w:rPr>
-              <w:t>articlesId</w:t>
-            </w:r>
-            <w:proofErr w:type="spellEnd"/>
-            <w:r>
-              <w:rPr>
-                <w:rFonts w:eastAsia="Yu Gothic" w:cs="Arial"/>
-              </w:rPr>
-              <w:t>)</w:t>
+              <w:t>AddEnc64Image($content, $fileName, $fileType, $mainImage, $articlesId)</w:t>
             </w:r>
           </w:p>
           <w:p>
@@ -7540,33 +7279,11 @@
                 <w:rFonts w:eastAsia="Yu Gothic" w:cs="Arial"/>
               </w:rPr>
             </w:pPr>
-            <w:proofErr w:type="spellStart"/>
-            <w:r>
-              <w:rPr>
-                <w:rFonts w:eastAsia="Yu Gothic" w:cs="Arial"/>
-              </w:rPr>
-              <w:t>GetImages</w:t>
-            </w:r>
-            <w:proofErr w:type="spellEnd"/>
-            <w:r>
-              <w:rPr>
-                <w:rFonts w:eastAsia="Yu Gothic" w:cs="Arial"/>
-              </w:rPr>
-              <w:t>($</w:t>
-            </w:r>
-            <w:proofErr w:type="spellStart"/>
-            <w:r>
-              <w:rPr>
-                <w:rFonts w:eastAsia="Yu Gothic" w:cs="Arial"/>
-              </w:rPr>
-              <w:t>articlesId</w:t>
-            </w:r>
-            <w:proofErr w:type="spellEnd"/>
-            <w:r>
-              <w:rPr>
-                <w:rFonts w:eastAsia="Yu Gothic" w:cs="Arial"/>
-              </w:rPr>
-              <w:t>)</w:t>
+            <w:r>
+              <w:rPr>
+                <w:rFonts w:eastAsia="Yu Gothic" w:cs="Arial"/>
+              </w:rPr>
+              <w:t>GetImages($articlesId)</w:t>
             </w:r>
           </w:p>
           <w:p>
@@ -7581,33 +7298,12 @@
                 <w:rFonts w:eastAsia="Yu Gothic" w:cs="Arial"/>
               </w:rPr>
             </w:pPr>
-            <w:proofErr w:type="spellStart"/>
-            <w:r>
-              <w:rPr>
-                <w:rFonts w:eastAsia="Yu Gothic" w:cs="Arial"/>
-              </w:rPr>
-              <w:t>GetMainImage</w:t>
-            </w:r>
-            <w:proofErr w:type="spellEnd"/>
-            <w:r>
-              <w:rPr>
-                <w:rFonts w:eastAsia="Yu Gothic" w:cs="Arial"/>
-              </w:rPr>
-              <w:t>($</w:t>
-            </w:r>
-            <w:proofErr w:type="spellStart"/>
-            <w:r>
-              <w:rPr>
-                <w:rFonts w:eastAsia="Yu Gothic" w:cs="Arial"/>
-              </w:rPr>
-              <w:t>articlesId</w:t>
-            </w:r>
-            <w:proofErr w:type="spellEnd"/>
-            <w:r>
-              <w:rPr>
-                <w:rFonts w:eastAsia="Yu Gothic" w:cs="Arial"/>
-              </w:rPr>
-              <w:t>)</w:t>
+            <w:r>
+              <w:rPr>
+                <w:rFonts w:eastAsia="Yu Gothic" w:cs="Arial"/>
+              </w:rPr>
+              <w:lastRenderedPageBreak/>
+              <w:t>GetMainImage($articlesId)</w:t>
             </w:r>
           </w:p>
           <w:p>
@@ -7622,33 +7318,11 @@
                 <w:rFonts w:eastAsia="Yu Gothic" w:cs="Arial"/>
               </w:rPr>
             </w:pPr>
-            <w:proofErr w:type="spellStart"/>
-            <w:r>
-              <w:rPr>
-                <w:rFonts w:eastAsia="Yu Gothic" w:cs="Arial"/>
-              </w:rPr>
-              <w:t>DeleteImage</w:t>
-            </w:r>
-            <w:proofErr w:type="spellEnd"/>
-            <w:r>
-              <w:rPr>
-                <w:rFonts w:eastAsia="Yu Gothic" w:cs="Arial"/>
-              </w:rPr>
-              <w:t>($</w:t>
-            </w:r>
-            <w:proofErr w:type="spellStart"/>
-            <w:r>
-              <w:rPr>
-                <w:rFonts w:eastAsia="Yu Gothic" w:cs="Arial"/>
-              </w:rPr>
-              <w:t>imageId</w:t>
-            </w:r>
-            <w:proofErr w:type="spellEnd"/>
-            <w:r>
-              <w:rPr>
-                <w:rFonts w:eastAsia="Yu Gothic" w:cs="Arial"/>
-              </w:rPr>
-              <w:t>)</w:t>
+            <w:r>
+              <w:rPr>
+                <w:rFonts w:eastAsia="Yu Gothic" w:cs="Arial"/>
+              </w:rPr>
+              <w:t>DeleteImage($imageId)</w:t>
             </w:r>
           </w:p>
         </w:tc>
@@ -7683,6 +7357,7 @@
               <w:rPr>
                 <w:rFonts w:eastAsia="Yu Gothic" w:cs="Arial"/>
               </w:rPr>
+              <w:lastRenderedPageBreak/>
               <w:t>1</w:t>
             </w:r>
             <w:r>
@@ -7760,19 +7435,11 @@
                 <w:rFonts w:eastAsia="Yu Gothic" w:cs="Arial"/>
               </w:rPr>
             </w:pPr>
-            <w:proofErr w:type="spellStart"/>
-            <w:r>
-              <w:rPr>
-                <w:rFonts w:eastAsia="Yu Gothic" w:cs="Arial"/>
-              </w:rPr>
-              <w:t>GetCategories</w:t>
-            </w:r>
-            <w:proofErr w:type="spellEnd"/>
-            <w:r>
-              <w:rPr>
-                <w:rFonts w:eastAsia="Yu Gothic" w:cs="Arial"/>
-              </w:rPr>
-              <w:t>()</w:t>
+            <w:r>
+              <w:rPr>
+                <w:rFonts w:eastAsia="Yu Gothic" w:cs="Arial"/>
+              </w:rPr>
+              <w:t>GetCategories()</w:t>
             </w:r>
           </w:p>
           <w:p>
@@ -7787,19 +7454,11 @@
                 <w:rFonts w:eastAsia="Yu Gothic" w:cs="Arial"/>
               </w:rPr>
             </w:pPr>
-            <w:proofErr w:type="spellStart"/>
-            <w:r>
-              <w:rPr>
-                <w:rFonts w:eastAsia="Yu Gothic" w:cs="Arial"/>
-              </w:rPr>
-              <w:t>GetCategory</w:t>
-            </w:r>
-            <w:proofErr w:type="spellEnd"/>
-            <w:r>
-              <w:rPr>
-                <w:rFonts w:eastAsia="Yu Gothic" w:cs="Arial"/>
-              </w:rPr>
-              <w:t>($id)</w:t>
+            <w:r>
+              <w:rPr>
+                <w:rFonts w:eastAsia="Yu Gothic" w:cs="Arial"/>
+              </w:rPr>
+              <w:t>GetCategory($id)</w:t>
             </w:r>
           </w:p>
           <w:p>
@@ -7814,33 +7473,11 @@
                 <w:rFonts w:eastAsia="Yu Gothic" w:cs="Arial"/>
               </w:rPr>
             </w:pPr>
-            <w:proofErr w:type="spellStart"/>
-            <w:r>
-              <w:rPr>
-                <w:rFonts w:eastAsia="Yu Gothic" w:cs="Arial"/>
-              </w:rPr>
-              <w:t>CategoryExists</w:t>
-            </w:r>
-            <w:proofErr w:type="spellEnd"/>
-            <w:r>
-              <w:rPr>
-                <w:rFonts w:eastAsia="Yu Gothic" w:cs="Arial"/>
-              </w:rPr>
-              <w:t>($</w:t>
-            </w:r>
-            <w:proofErr w:type="spellStart"/>
-            <w:r>
-              <w:rPr>
-                <w:rFonts w:eastAsia="Yu Gothic" w:cs="Arial"/>
-              </w:rPr>
-              <w:t>name</w:t>
-            </w:r>
-            <w:proofErr w:type="spellEnd"/>
-            <w:r>
-              <w:rPr>
-                <w:rFonts w:eastAsia="Yu Gothic" w:cs="Arial"/>
-              </w:rPr>
-              <w:t>)</w:t>
+            <w:r>
+              <w:rPr>
+                <w:rFonts w:eastAsia="Yu Gothic" w:cs="Arial"/>
+              </w:rPr>
+              <w:t>CategoryExists($name)</w:t>
             </w:r>
           </w:p>
           <w:p>
@@ -7855,33 +7492,11 @@
                 <w:rFonts w:eastAsia="Yu Gothic" w:cs="Arial"/>
               </w:rPr>
             </w:pPr>
-            <w:proofErr w:type="spellStart"/>
-            <w:r>
-              <w:rPr>
-                <w:rFonts w:eastAsia="Yu Gothic" w:cs="Arial"/>
-              </w:rPr>
-              <w:t>UpdateCategory</w:t>
-            </w:r>
-            <w:proofErr w:type="spellEnd"/>
-            <w:r>
-              <w:rPr>
-                <w:rFonts w:eastAsia="Yu Gothic" w:cs="Arial"/>
-              </w:rPr>
-              <w:t>($id, $</w:t>
-            </w:r>
-            <w:proofErr w:type="spellStart"/>
-            <w:r>
-              <w:rPr>
-                <w:rFonts w:eastAsia="Yu Gothic" w:cs="Arial"/>
-              </w:rPr>
-              <w:t>name</w:t>
-            </w:r>
-            <w:proofErr w:type="spellEnd"/>
-            <w:r>
-              <w:rPr>
-                <w:rFonts w:eastAsia="Yu Gothic" w:cs="Arial"/>
-              </w:rPr>
-              <w:t>)</w:t>
+            <w:r>
+              <w:rPr>
+                <w:rFonts w:eastAsia="Yu Gothic" w:cs="Arial"/>
+              </w:rPr>
+              <w:t>UpdateCategory($id, $name)</w:t>
             </w:r>
           </w:p>
           <w:p>
@@ -7896,33 +7511,11 @@
                 <w:rFonts w:eastAsia="Yu Gothic" w:cs="Arial"/>
               </w:rPr>
             </w:pPr>
-            <w:proofErr w:type="spellStart"/>
-            <w:r>
-              <w:rPr>
-                <w:rFonts w:eastAsia="Yu Gothic" w:cs="Arial"/>
-              </w:rPr>
-              <w:t>AddCategory</w:t>
-            </w:r>
-            <w:proofErr w:type="spellEnd"/>
-            <w:r>
-              <w:rPr>
-                <w:rFonts w:eastAsia="Yu Gothic" w:cs="Arial"/>
-              </w:rPr>
-              <w:t>($</w:t>
-            </w:r>
-            <w:proofErr w:type="spellStart"/>
-            <w:r>
-              <w:rPr>
-                <w:rFonts w:eastAsia="Yu Gothic" w:cs="Arial"/>
-              </w:rPr>
-              <w:t>name</w:t>
-            </w:r>
-            <w:proofErr w:type="spellEnd"/>
-            <w:r>
-              <w:rPr>
-                <w:rFonts w:eastAsia="Yu Gothic" w:cs="Arial"/>
-              </w:rPr>
-              <w:t>)</w:t>
+            <w:r>
+              <w:rPr>
+                <w:rFonts w:eastAsia="Yu Gothic" w:cs="Arial"/>
+              </w:rPr>
+              <w:t>AddCategory($name)</w:t>
             </w:r>
           </w:p>
         </w:tc>
@@ -7940,6 +7533,7 @@
     </w:p>
     <w:p>
       <w:pPr>
+        <w:jc w:val="both"/>
         <w:rPr>
           <w:rFonts w:eastAsia="Yu Gothic"/>
         </w:rPr>
@@ -8025,6 +7619,7 @@
     </w:p>
     <w:p>
       <w:pPr>
+        <w:jc w:val="both"/>
         <w:rPr>
           <w:rFonts w:eastAsia="Yu Gothic"/>
         </w:rPr>
@@ -8365,7 +7960,6 @@
                 <w:rFonts w:eastAsia="Yu Gothic" w:cs="Arial"/>
                 <w:color w:val="auto"/>
               </w:rPr>
-              <w:lastRenderedPageBreak/>
               <w:t>8</w:t>
             </w:r>
             <w:r>
@@ -8465,77 +8059,16 @@
               <w:cnfStyle w:val="000000000000" w:firstRow="0" w:lastRow="0" w:firstColumn="0" w:lastColumn="0" w:oddVBand="0" w:evenVBand="0" w:oddHBand="0" w:evenHBand="0" w:firstRowFirstColumn="0" w:firstRowLastColumn="0" w:lastRowFirstColumn="0" w:lastRowLastColumn="0"/>
               <w:rPr>
                 <w:rFonts w:eastAsia="Yu Gothic" w:cs="Arial"/>
-              </w:rPr>
-            </w:pPr>
-            <w:proofErr w:type="spellStart"/>
-            <w:r>
-              <w:rPr>
-                <w:rFonts w:eastAsia="Yu Gothic" w:cs="Arial"/>
-              </w:rPr>
-              <w:t>AddArticle</w:t>
-            </w:r>
-            <w:proofErr w:type="spellEnd"/>
-            <w:r>
-              <w:rPr>
-                <w:rFonts w:eastAsia="Yu Gothic" w:cs="Arial"/>
-              </w:rPr>
-              <w:t>($</w:t>
-            </w:r>
-            <w:proofErr w:type="spellStart"/>
-            <w:r>
-              <w:rPr>
-                <w:rFonts w:eastAsia="Yu Gothic" w:cs="Arial"/>
-              </w:rPr>
-              <w:t>name</w:t>
-            </w:r>
-            <w:proofErr w:type="spellEnd"/>
-            <w:r>
-              <w:rPr>
-                <w:rFonts w:eastAsia="Yu Gothic" w:cs="Arial"/>
-              </w:rPr>
-              <w:t>, $description, $</w:t>
-            </w:r>
-            <w:proofErr w:type="spellStart"/>
-            <w:r>
-              <w:rPr>
-                <w:rFonts w:eastAsia="Yu Gothic" w:cs="Arial"/>
-              </w:rPr>
-              <w:t>price</w:t>
-            </w:r>
-            <w:proofErr w:type="spellEnd"/>
-            <w:r>
-              <w:rPr>
-                <w:rFonts w:eastAsia="Yu Gothic" w:cs="Arial"/>
-              </w:rPr>
-              <w:t>, $stock, $</w:t>
-            </w:r>
-            <w:proofErr w:type="spellStart"/>
-            <w:r>
-              <w:rPr>
-                <w:rFonts w:eastAsia="Yu Gothic" w:cs="Arial"/>
-              </w:rPr>
-              <w:t>featured</w:t>
-            </w:r>
-            <w:proofErr w:type="spellEnd"/>
-            <w:r>
-              <w:rPr>
-                <w:rFonts w:eastAsia="Yu Gothic" w:cs="Arial"/>
-              </w:rPr>
-              <w:t>, $</w:t>
-            </w:r>
-            <w:proofErr w:type="spellStart"/>
-            <w:r>
-              <w:rPr>
-                <w:rFonts w:eastAsia="Yu Gothic" w:cs="Arial"/>
-              </w:rPr>
-              <w:t>categoryId</w:t>
-            </w:r>
-            <w:proofErr w:type="spellEnd"/>
-            <w:r>
-              <w:rPr>
-                <w:rFonts w:eastAsia="Yu Gothic" w:cs="Arial"/>
-              </w:rPr>
-              <w:t>)</w:t>
+                <w:lang w:val="en-US"/>
+              </w:rPr>
+            </w:pPr>
+            <w:r>
+              <w:rPr>
+                <w:rFonts w:eastAsia="Yu Gothic" w:cs="Arial"/>
+                <w:lang w:val="en-US"/>
+              </w:rPr>
+              <w:lastRenderedPageBreak/>
+              <w:t>AddArticle($name, $description, $price, $stock, $featured, $categoryId)</w:t>
             </w:r>
           </w:p>
           <w:p>
@@ -8550,19 +8083,11 @@
                 <w:rFonts w:eastAsia="Yu Gothic" w:cs="Arial"/>
               </w:rPr>
             </w:pPr>
-            <w:proofErr w:type="spellStart"/>
-            <w:r>
-              <w:rPr>
-                <w:rFonts w:eastAsia="Yu Gothic" w:cs="Arial"/>
-              </w:rPr>
-              <w:t>GetArticle</w:t>
-            </w:r>
-            <w:proofErr w:type="spellEnd"/>
-            <w:r>
-              <w:rPr>
-                <w:rFonts w:eastAsia="Yu Gothic" w:cs="Arial"/>
-              </w:rPr>
-              <w:t>($id)</w:t>
+            <w:r>
+              <w:rPr>
+                <w:rFonts w:eastAsia="Yu Gothic" w:cs="Arial"/>
+              </w:rPr>
+              <w:t>GetArticle($id)</w:t>
             </w:r>
           </w:p>
           <w:p>
@@ -8577,19 +8102,11 @@
                 <w:rFonts w:eastAsia="Yu Gothic" w:cs="Arial"/>
               </w:rPr>
             </w:pPr>
-            <w:proofErr w:type="spellStart"/>
-            <w:r>
-              <w:rPr>
-                <w:rFonts w:eastAsia="Yu Gothic" w:cs="Arial"/>
-              </w:rPr>
-              <w:t>GetFeaturedArticles</w:t>
-            </w:r>
-            <w:proofErr w:type="spellEnd"/>
-            <w:r>
-              <w:rPr>
-                <w:rFonts w:eastAsia="Yu Gothic" w:cs="Arial"/>
-              </w:rPr>
-              <w:t>()</w:t>
+            <w:r>
+              <w:rPr>
+                <w:rFonts w:eastAsia="Yu Gothic" w:cs="Arial"/>
+              </w:rPr>
+              <w:t>GetFeaturedArticles()</w:t>
             </w:r>
           </w:p>
           <w:p>
@@ -8602,77 +8119,15 @@
               <w:cnfStyle w:val="000000000000" w:firstRow="0" w:lastRow="0" w:firstColumn="0" w:lastColumn="0" w:oddVBand="0" w:evenVBand="0" w:oddHBand="0" w:evenHBand="0" w:firstRowFirstColumn="0" w:firstRowLastColumn="0" w:lastRowFirstColumn="0" w:lastRowLastColumn="0"/>
               <w:rPr>
                 <w:rFonts w:eastAsia="Yu Gothic" w:cs="Arial"/>
-              </w:rPr>
-            </w:pPr>
-            <w:proofErr w:type="spellStart"/>
-            <w:r>
-              <w:rPr>
-                <w:rFonts w:eastAsia="Yu Gothic" w:cs="Arial"/>
-              </w:rPr>
-              <w:t>GetFilteredArticles</w:t>
-            </w:r>
-            <w:proofErr w:type="spellEnd"/>
-            <w:r>
-              <w:rPr>
-                <w:rFonts w:eastAsia="Yu Gothic" w:cs="Arial"/>
-              </w:rPr>
-              <w:t>($</w:t>
-            </w:r>
-            <w:proofErr w:type="spellStart"/>
-            <w:r>
-              <w:rPr>
-                <w:rFonts w:eastAsia="Yu Gothic" w:cs="Arial"/>
-              </w:rPr>
-              <w:t>text</w:t>
-            </w:r>
-            <w:proofErr w:type="spellEnd"/>
-            <w:r>
-              <w:rPr>
-                <w:rFonts w:eastAsia="Yu Gothic" w:cs="Arial"/>
-              </w:rPr>
-              <w:t>, $</w:t>
-            </w:r>
-            <w:proofErr w:type="spellStart"/>
-            <w:r>
-              <w:rPr>
-                <w:rFonts w:eastAsia="Yu Gothic" w:cs="Arial"/>
-              </w:rPr>
-              <w:t>categoryId</w:t>
-            </w:r>
-            <w:proofErr w:type="spellEnd"/>
-            <w:r>
-              <w:rPr>
-                <w:rFonts w:eastAsia="Yu Gothic" w:cs="Arial"/>
-              </w:rPr>
-              <w:t>, $</w:t>
-            </w:r>
-            <w:proofErr w:type="spellStart"/>
-            <w:r>
-              <w:rPr>
-                <w:rFonts w:eastAsia="Yu Gothic" w:cs="Arial"/>
-              </w:rPr>
-              <w:t>minPrice</w:t>
-            </w:r>
-            <w:proofErr w:type="spellEnd"/>
-            <w:r>
-              <w:rPr>
-                <w:rFonts w:eastAsia="Yu Gothic" w:cs="Arial"/>
-              </w:rPr>
-              <w:t>, $</w:t>
-            </w:r>
-            <w:proofErr w:type="spellStart"/>
-            <w:r>
-              <w:rPr>
-                <w:rFonts w:eastAsia="Yu Gothic" w:cs="Arial"/>
-              </w:rPr>
-              <w:t>maxPrice</w:t>
-            </w:r>
-            <w:proofErr w:type="spellEnd"/>
-            <w:r>
-              <w:rPr>
-                <w:rFonts w:eastAsia="Yu Gothic" w:cs="Arial"/>
-              </w:rPr>
-              <w:t>)</w:t>
+                <w:lang w:val="en-US"/>
+              </w:rPr>
+            </w:pPr>
+            <w:r>
+              <w:rPr>
+                <w:rFonts w:eastAsia="Yu Gothic" w:cs="Arial"/>
+                <w:lang w:val="en-US"/>
+              </w:rPr>
+              <w:t>GetFilteredArticles($text, $categoryId, $minPrice, $maxPrice)</w:t>
             </w:r>
           </w:p>
           <w:p>
@@ -8687,33 +8142,11 @@
                 <w:rFonts w:eastAsia="Yu Gothic" w:cs="Arial"/>
               </w:rPr>
             </w:pPr>
-            <w:proofErr w:type="spellStart"/>
-            <w:r>
-              <w:rPr>
-                <w:rFonts w:eastAsia="Yu Gothic" w:cs="Arial"/>
-              </w:rPr>
-              <w:t>ArticleExists</w:t>
-            </w:r>
-            <w:proofErr w:type="spellEnd"/>
-            <w:r>
-              <w:rPr>
-                <w:rFonts w:eastAsia="Yu Gothic" w:cs="Arial"/>
-              </w:rPr>
-              <w:t>($</w:t>
-            </w:r>
-            <w:proofErr w:type="spellStart"/>
-            <w:r>
-              <w:rPr>
-                <w:rFonts w:eastAsia="Yu Gothic" w:cs="Arial"/>
-              </w:rPr>
-              <w:t>name</w:t>
-            </w:r>
-            <w:proofErr w:type="spellEnd"/>
-            <w:r>
-              <w:rPr>
-                <w:rFonts w:eastAsia="Yu Gothic" w:cs="Arial"/>
-              </w:rPr>
-              <w:t>)</w:t>
+            <w:r>
+              <w:rPr>
+                <w:rFonts w:eastAsia="Yu Gothic" w:cs="Arial"/>
+              </w:rPr>
+              <w:t>ArticleExists($name)</w:t>
             </w:r>
           </w:p>
           <w:p>
@@ -8726,89 +8159,22 @@
               <w:cnfStyle w:val="000000000000" w:firstRow="0" w:lastRow="0" w:firstColumn="0" w:lastColumn="0" w:oddVBand="0" w:evenVBand="0" w:oddHBand="0" w:evenHBand="0" w:firstRowFirstColumn="0" w:firstRowLastColumn="0" w:lastRowFirstColumn="0" w:lastRowLastColumn="0"/>
               <w:rPr>
                 <w:rFonts w:eastAsia="Yu Gothic" w:cs="Arial"/>
-              </w:rPr>
-            </w:pPr>
-            <w:proofErr w:type="spellStart"/>
-            <w:r>
-              <w:rPr>
-                <w:rFonts w:eastAsia="Yu Gothic" w:cs="Arial"/>
+                <w:lang w:val="en-US"/>
+              </w:rPr>
+            </w:pPr>
+            <w:r>
+              <w:rPr>
+                <w:rFonts w:eastAsia="Yu Gothic" w:cs="Arial"/>
+                <w:lang w:val="en-US"/>
               </w:rPr>
               <w:t>U</w:t>
             </w:r>
             <w:r>
               <w:rPr>
                 <w:rFonts w:eastAsia="Yu Gothic" w:cs="Arial"/>
-              </w:rPr>
-              <w:t>pdate</w:t>
-            </w:r>
-            <w:r>
-              <w:rPr>
-                <w:rFonts w:eastAsia="Yu Gothic" w:cs="Arial"/>
-              </w:rPr>
-              <w:t>Article</w:t>
-            </w:r>
-            <w:proofErr w:type="spellEnd"/>
-            <w:r>
-              <w:rPr>
-                <w:rFonts w:eastAsia="Yu Gothic" w:cs="Arial"/>
-              </w:rPr>
-              <w:t>($</w:t>
-            </w:r>
-            <w:proofErr w:type="spellStart"/>
-            <w:r>
-              <w:rPr>
-                <w:rFonts w:eastAsia="Yu Gothic" w:cs="Arial"/>
-              </w:rPr>
-              <w:t>name</w:t>
-            </w:r>
-            <w:proofErr w:type="spellEnd"/>
-            <w:r>
-              <w:rPr>
-                <w:rFonts w:eastAsia="Yu Gothic" w:cs="Arial"/>
-              </w:rPr>
-              <w:t>, $description, $</w:t>
-            </w:r>
-            <w:proofErr w:type="spellStart"/>
-            <w:r>
-              <w:rPr>
-                <w:rFonts w:eastAsia="Yu Gothic" w:cs="Arial"/>
-              </w:rPr>
-              <w:t>price</w:t>
-            </w:r>
-            <w:proofErr w:type="spellEnd"/>
-            <w:r>
-              <w:rPr>
-                <w:rFonts w:eastAsia="Yu Gothic" w:cs="Arial"/>
-              </w:rPr>
-              <w:t>, $stock, $</w:t>
-            </w:r>
-            <w:proofErr w:type="spellStart"/>
-            <w:r>
-              <w:rPr>
-                <w:rFonts w:eastAsia="Yu Gothic" w:cs="Arial"/>
-              </w:rPr>
-              <w:t>featured</w:t>
-            </w:r>
-            <w:proofErr w:type="spellEnd"/>
-            <w:r>
-              <w:rPr>
-                <w:rFonts w:eastAsia="Yu Gothic" w:cs="Arial"/>
-              </w:rPr>
-              <w:t>, $</w:t>
-            </w:r>
-            <w:proofErr w:type="spellStart"/>
-            <w:r>
-              <w:rPr>
-                <w:rFonts w:eastAsia="Yu Gothic" w:cs="Arial"/>
-              </w:rPr>
-              <w:t>categoryId</w:t>
-            </w:r>
-            <w:proofErr w:type="spellEnd"/>
-            <w:r>
-              <w:rPr>
-                <w:rFonts w:eastAsia="Yu Gothic" w:cs="Arial"/>
-              </w:rPr>
-              <w:t>)</w:t>
+                <w:lang w:val="en-US"/>
+              </w:rPr>
+              <w:t>pdateArticle($name, $description, $price, $stock, $featured, $categoryId)</w:t>
             </w:r>
           </w:p>
         </w:tc>
@@ -8845,6 +8211,7 @@
                 <w:rFonts w:eastAsia="Yu Gothic" w:cs="Arial"/>
                 <w:color w:val="auto"/>
               </w:rPr>
+              <w:lastRenderedPageBreak/>
               <w:t>1</w:t>
             </w:r>
             <w:r>
@@ -8913,56 +8280,12 @@
               </w:rPr>
               <w:t xml:space="preserve"> (</w:t>
             </w:r>
-            <w:proofErr w:type="spellStart"/>
-            <w:r>
-              <w:rPr>
-                <w:rFonts w:eastAsia="Yu Gothic" w:cs="Arial"/>
-              </w:rPr>
-              <w:t>bootstrap</w:t>
-            </w:r>
-            <w:proofErr w:type="spellEnd"/>
-            <w:r>
-              <w:rPr>
-                <w:rFonts w:eastAsia="Yu Gothic" w:cs="Arial"/>
-              </w:rPr>
-              <w:t xml:space="preserve">, </w:t>
-            </w:r>
-            <w:proofErr w:type="spellStart"/>
-            <w:r>
-              <w:rPr>
-                <w:rFonts w:eastAsia="Yu Gothic" w:cs="Arial"/>
-              </w:rPr>
-              <w:t>tinyMCE</w:t>
-            </w:r>
-            <w:proofErr w:type="spellEnd"/>
-            <w:r>
-              <w:rPr>
-                <w:rFonts w:eastAsia="Yu Gothic" w:cs="Arial"/>
-              </w:rPr>
-              <w:t xml:space="preserve">, </w:t>
-            </w:r>
-            <w:proofErr w:type="spellStart"/>
-            <w:r>
-              <w:rPr>
-                <w:rFonts w:eastAsia="Yu Gothic" w:cs="Arial"/>
-              </w:rPr>
-              <w:t>phpmailer</w:t>
-            </w:r>
-            <w:proofErr w:type="spellEnd"/>
-            <w:r>
-              <w:rPr>
-                <w:rFonts w:eastAsia="Yu Gothic" w:cs="Arial"/>
-              </w:rPr>
-              <w:t xml:space="preserve">, </w:t>
-            </w:r>
-            <w:proofErr w:type="spellStart"/>
-            <w:r>
-              <w:rPr>
-                <w:rFonts w:eastAsia="Yu Gothic" w:cs="Arial"/>
-              </w:rPr>
-              <w:t>fontawesome</w:t>
-            </w:r>
-            <w:proofErr w:type="spellEnd"/>
+            <w:r>
+              <w:rPr>
+                <w:rFonts w:eastAsia="Yu Gothic" w:cs="Arial"/>
+              </w:rPr>
+              <w:t>bootstrap, tinyMCE, phpmailer, fontawesome</w:t>
+            </w:r>
             <w:r>
               <w:rPr>
                 <w:rFonts w:eastAsia="Yu Gothic" w:cs="Arial"/>
@@ -9066,10 +8389,29 @@
     </w:p>
     <w:p>
       <w:pPr>
+        <w:jc w:val="both"/>
         <w:rPr>
           <w:rFonts w:eastAsia="Yu Gothic"/>
         </w:rPr>
       </w:pPr>
+      <w:r>
+        <w:rPr>
+          <w:rFonts w:eastAsia="Yu Gothic"/>
+        </w:rPr>
+        <w:t xml:space="preserve">Lors de cette journée j’ai réalisé les fonctions liées aux articles. J’ai également récupéré les librairies dont j’ai besoin pour le projet, j’ai </w:t>
+      </w:r>
+      <w:r>
+        <w:rPr>
+          <w:rFonts w:eastAsia="Yu Gothic"/>
+        </w:rPr>
+        <w:t>récupéré</w:t>
+      </w:r>
+      <w:r>
+        <w:rPr>
+          <w:rFonts w:eastAsia="Yu Gothic"/>
+        </w:rPr>
+        <w:t xml:space="preserve"> la gestion des sessions fait par monsieur Aigroz ce qui m’a pris un peu de temps cette après-midi à mettre en place et à comprendre comment la classe fonctionne. J’ai également fait la page de login sans le style.  </w:t>
+      </w:r>
       <w:r>
         <w:rPr>
           <w:rFonts w:eastAsia="Yu Gothic"/>
@@ -9115,6 +8457,7 @@
     </w:p>
     <w:p>
       <w:pPr>
+        <w:jc w:val="both"/>
         <w:rPr>
           <w:rFonts w:eastAsia="Yu Gothic"/>
         </w:rPr>
@@ -9593,6 +8936,7 @@
               <w:bottom w:val="single" w:sz="8" w:space="0" w:color="auto"/>
               <w:right w:val="single" w:sz="18" w:space="0" w:color="auto"/>
             </w:tcBorders>
+            <w:shd w:val="clear" w:color="auto" w:fill="auto"/>
             <w:noWrap/>
             <w:vAlign w:val="center"/>
           </w:tcPr>
@@ -9622,6 +8966,7 @@
               <w:bottom w:val="single" w:sz="8" w:space="0" w:color="auto"/>
               <w:right w:val="single" w:sz="12" w:space="0" w:color="auto"/>
             </w:tcBorders>
+            <w:shd w:val="clear" w:color="auto" w:fill="auto"/>
             <w:vAlign w:val="center"/>
           </w:tcPr>
           <w:p>
@@ -9718,6 +9063,63 @@
     </w:p>
     <w:p>
       <w:pPr>
+        <w:jc w:val="both"/>
+      </w:pPr>
+      <w:r>
+        <w:t>Pour cette sixième journée de TPI j’ai remis au propre le nommage des fichiers, dossier</w:t>
+      </w:r>
+      <w:r>
+        <w:t>s</w:t>
+      </w:r>
+      <w:r>
+        <w:t xml:space="preserve"> et lien</w:t>
+      </w:r>
+      <w:r>
+        <w:t>s</w:t>
+      </w:r>
+      <w:r>
+        <w:t xml:space="preserve"> que j’ai </w:t>
+      </w:r>
+      <w:r>
+        <w:t>récupérés</w:t>
+      </w:r>
+      <w:r>
+        <w:t xml:space="preserve"> hier, j’ai également </w:t>
+      </w:r>
+      <w:r>
+        <w:t>déplacé</w:t>
+      </w:r>
+      <w:r>
+        <w:t xml:space="preserve"> l’emplacement des fichiers.</w:t>
+      </w:r>
+      <w:r>
+        <w:br/>
+        <w:t>J’ai fait le style de ma page connexion</w:t>
+      </w:r>
+      <w:r>
+        <w:t xml:space="preserve"> avec Bootstrap et du CSS personnalisé</w:t>
+      </w:r>
+      <w:r>
+        <w:t xml:space="preserve">. J’ai fait une grande partie de la page d’inscription (gestion des messages d’erreur liée </w:t>
+      </w:r>
+      <w:r>
+        <w:t>aux champs</w:t>
+      </w:r>
+      <w:r>
+        <w:t xml:space="preserve"> avec javascript, toute la vue côté HTML</w:t>
+      </w:r>
+      <w:r>
+        <w:t xml:space="preserve"> et le style de la page</w:t>
+      </w:r>
+      <w:r>
+        <w:t>)</w:t>
+      </w:r>
+      <w:r>
+        <w:t>. J’ai refait ma planification pour qu’elle ressemble aux nouvelles directives.</w:t>
+      </w:r>
+    </w:p>
+    <w:p>
+      <w:pPr>
         <w:pStyle w:val="Titre1"/>
       </w:pPr>
       <w:r>
@@ -9760,6 +9162,42 @@
           <w:rFonts w:eastAsia="Yu Gothic"/>
         </w:rPr>
         <w:t xml:space="preserve">Mes objectifs pour cette journée sont : </w:t>
+      </w:r>
+      <w:r>
+        <w:rPr>
+          <w:rFonts w:eastAsia="Yu Gothic"/>
+        </w:rPr>
+        <w:t>Terminé la page d’inscription (ajouter la logique PHP) lors ce que le formulaire est valide et tester puis débugger toute la page.</w:t>
+      </w:r>
+      <w:r>
+        <w:rPr>
+          <w:rFonts w:eastAsia="Yu Gothic"/>
+        </w:rPr>
+        <w:t xml:space="preserve"> Envoyer un mail de confirmation à l’utilisateur lors de son inscription.</w:t>
+      </w:r>
+      <w:r>
+        <w:rPr>
+          <w:rFonts w:eastAsia="Yu Gothic"/>
+        </w:rPr>
+        <w:t xml:space="preserve"> Créer la bar de navigation</w:t>
+      </w:r>
+      <w:r>
+        <w:rPr>
+          <w:rFonts w:eastAsia="Yu Gothic"/>
+        </w:rPr>
+        <w:t xml:space="preserve"> avec les 3 cas d’utilisation (visiteur, enregistré et admin)</w:t>
+      </w:r>
+      <w:r>
+        <w:rPr>
+          <w:rFonts w:eastAsia="Yu Gothic"/>
+        </w:rPr>
+        <w:t>. C</w:t>
+      </w:r>
+      <w:r>
+        <w:rPr>
+          <w:rFonts w:eastAsia="Yu Gothic"/>
+        </w:rPr>
+        <w:t>réer la page d’accueil qui permet d’afficher les 10 articles à la une les plus récents</w:t>
       </w:r>
     </w:p>
     <w:p>
@@ -9928,6 +9366,13 @@
                 <w:color w:val="auto"/>
               </w:rPr>
             </w:pPr>
+            <w:r>
+              <w:rPr>
+                <w:rFonts w:eastAsia="Yu Gothic" w:cs="Arial"/>
+                <w:color w:val="auto"/>
+              </w:rPr>
+              <w:t>Finalisation de la page d’inscription tester et débugger (normalement pas de bug)</w:t>
+            </w:r>
           </w:p>
         </w:tc>
       </w:tr>
@@ -9957,6 +9402,13 @@
                 <w:color w:val="auto"/>
               </w:rPr>
             </w:pPr>
+            <w:r>
+              <w:rPr>
+                <w:rFonts w:eastAsia="Yu Gothic" w:cs="Arial"/>
+                <w:color w:val="auto"/>
+              </w:rPr>
+              <w:t>10:05</w:t>
+            </w:r>
           </w:p>
         </w:tc>
         <w:tc>
@@ -9978,6 +9430,18 @@
                 <w:rFonts w:eastAsia="Yu Gothic" w:cs="Arial"/>
               </w:rPr>
             </w:pPr>
+            <w:r>
+              <w:rPr>
+                <w:rFonts w:eastAsia="Yu Gothic" w:cs="Arial"/>
+              </w:rPr>
+              <w:t>Mise à jour du journal de bord</w:t>
+            </w:r>
+            <w:r>
+              <w:rPr>
+                <w:rFonts w:eastAsia="Yu Gothic" w:cs="Arial"/>
+              </w:rPr>
+              <w:t xml:space="preserve"> et du planning réel</w:t>
+            </w:r>
           </w:p>
         </w:tc>
       </w:tr>
@@ -10002,11 +9466,19 @@
           </w:tcPr>
           <w:p>
             <w:pPr>
-              <w:rPr>
-                <w:rFonts w:eastAsia="Yu Gothic" w:cs="Arial"/>
-                <w:color w:val="auto"/>
-              </w:rPr>
-            </w:pPr>
+              <w:jc w:val="center"/>
+              <w:rPr>
+                <w:rFonts w:eastAsia="Yu Gothic" w:cs="Arial"/>
+                <w:color w:val="auto"/>
+              </w:rPr>
+            </w:pPr>
+            <w:r>
+              <w:rPr>
+                <w:rFonts w:eastAsia="Yu Gothic" w:cs="Arial"/>
+                <w:color w:val="auto"/>
+              </w:rPr>
+              <w:t>10:40</w:t>
+            </w:r>
           </w:p>
         </w:tc>
         <w:tc>
@@ -10028,6 +9500,12 @@
                 <w:rFonts w:eastAsia="Yu Gothic" w:cs="Arial"/>
               </w:rPr>
             </w:pPr>
+            <w:r>
+              <w:rPr>
+                <w:rFonts w:eastAsia="Yu Gothic" w:cs="Arial"/>
+              </w:rPr>
+              <w:t>Création de la page d’accueil</w:t>
+            </w:r>
           </w:p>
         </w:tc>
       </w:tr>
@@ -12616,7 +12094,7 @@
         <w:noProof/>
         <w:lang w:val="fr-FR"/>
       </w:rPr>
-      <w:t>mardi 9 mai 2023</w:t>
+      <w:t>mercredi 10 mai 2023</w:t>
     </w:r>
     <w:r>
       <w:rPr>
@@ -15187,6 +14665,7 @@
     <w:rsidRoot w:val="00082A83"/>
     <w:rsid w:val="00082A83"/>
     <w:rsid w:val="000B2F99"/>
+    <w:rsid w:val="003005A5"/>
     <w:rsid w:val="00323B85"/>
     <w:rsid w:val="004E2C49"/>
     <w:rsid w:val="006C51C0"/>

</xml_diff>

<commit_message>
Envois de mail lors du register
</commit_message>
<xml_diff>
--- a/docs/JournalDeBord_SoaresRodriguesFlavio.docx
+++ b/docs/JournalDeBord_SoaresRodriguesFlavio.docx
@@ -8694,7 +8694,21 @@
                 <w:rFonts w:eastAsia="Yu Gothic" w:cs="Arial"/>
                 <w:color w:val="auto"/>
               </w:rPr>
-              <w:t>Hier c’étais un peu le bordel au niveau de l’organisation de mes dossier et fichier dans mon projet. J’ai décidé de tout mettre au propre (nommage, dossier, lien)</w:t>
+              <w:t>Hier c’</w:t>
+            </w:r>
+            <w:r>
+              <w:rPr>
+                <w:rFonts w:eastAsia="Yu Gothic" w:cs="Arial"/>
+                <w:color w:val="auto"/>
+              </w:rPr>
+              <w:t>était</w:t>
+            </w:r>
+            <w:r>
+              <w:rPr>
+                <w:rFonts w:eastAsia="Yu Gothic" w:cs="Arial"/>
+                <w:color w:val="auto"/>
+              </w:rPr>
+              <w:t xml:space="preserve"> un peu le bordel au niveau de l’organisation de mes dossier et fichier dans mon projet. J’ai décidé de tout mettre au propre (nommage, dossier, lien)</w:t>
             </w:r>
             <w:r>
               <w:rPr>
@@ -9153,6 +9167,7 @@
     </w:p>
     <w:p>
       <w:pPr>
+        <w:jc w:val="both"/>
         <w:rPr>
           <w:rFonts w:eastAsia="Yu Gothic"/>
         </w:rPr>
@@ -9407,7 +9422,14 @@
                 <w:rFonts w:eastAsia="Yu Gothic" w:cs="Arial"/>
                 <w:color w:val="auto"/>
               </w:rPr>
-              <w:t>10:05</w:t>
+              <w:t>10:</w:t>
+            </w:r>
+            <w:r>
+              <w:rPr>
+                <w:rFonts w:eastAsia="Yu Gothic" w:cs="Arial"/>
+                <w:color w:val="auto"/>
+              </w:rPr>
+              <w:t>10</w:t>
             </w:r>
           </w:p>
         </w:tc>
@@ -9503,8 +9525,9 @@
             <w:r>
               <w:rPr>
                 <w:rFonts w:eastAsia="Yu Gothic" w:cs="Arial"/>
-              </w:rPr>
-              <w:t>Création de la page d’accueil</w:t>
+                <w:color w:val="auto"/>
+              </w:rPr>
+              <w:t>Envois du mail avec PHPMailer pour informer l’utilisateur que son compte a été créer</w:t>
             </w:r>
           </w:p>
         </w:tc>
@@ -9535,6 +9558,34 @@
                 <w:color w:val="auto"/>
               </w:rPr>
             </w:pPr>
+            <w:r>
+              <w:rPr>
+                <w:rFonts w:eastAsia="Yu Gothic" w:cs="Arial"/>
+                <w:color w:val="auto"/>
+              </w:rPr>
+              <w:t>1</w:t>
+            </w:r>
+            <w:r>
+              <w:rPr>
+                <w:rFonts w:eastAsia="Yu Gothic" w:cs="Arial"/>
+                <w:color w:val="auto"/>
+              </w:rPr>
+              <w:t>1</w:t>
+            </w:r>
+            <w:r>
+              <w:rPr>
+                <w:rFonts w:eastAsia="Yu Gothic" w:cs="Arial"/>
+                <w:color w:val="auto"/>
+              </w:rPr>
+              <w:t>:</w:t>
+            </w:r>
+            <w:r>
+              <w:rPr>
+                <w:rFonts w:eastAsia="Yu Gothic" w:cs="Arial"/>
+                <w:color w:val="auto"/>
+              </w:rPr>
+              <w:t>20</w:t>
+            </w:r>
           </w:p>
         </w:tc>
         <w:tc>
@@ -9546,6 +9597,7 @@
               <w:bottom w:val="single" w:sz="8" w:space="0" w:color="auto"/>
               <w:right w:val="single" w:sz="12" w:space="0" w:color="auto"/>
             </w:tcBorders>
+            <w:shd w:val="clear" w:color="auto" w:fill="auto"/>
             <w:vAlign w:val="center"/>
           </w:tcPr>
           <w:p>
@@ -9553,160 +9605,57 @@
               <w:cnfStyle w:val="000000000000" w:firstRow="0" w:lastRow="0" w:firstColumn="0" w:lastColumn="0" w:oddVBand="0" w:evenVBand="0" w:oddHBand="0" w:evenHBand="0" w:firstRowFirstColumn="0" w:firstRowLastColumn="0" w:lastRowFirstColumn="0" w:lastRowLastColumn="0"/>
               <w:rPr>
                 <w:rFonts w:eastAsia="Yu Gothic" w:cs="Arial"/>
-                <w:color w:val="auto"/>
-              </w:rPr>
-            </w:pPr>
-          </w:p>
-        </w:tc>
-      </w:tr>
-      <w:tr>
-        <w:trPr>
-          <w:cnfStyle w:val="000000100000" w:firstRow="0" w:lastRow="0" w:firstColumn="0" w:lastColumn="0" w:oddVBand="0" w:evenVBand="0" w:oddHBand="1" w:evenHBand="0" w:firstRowFirstColumn="0" w:firstRowLastColumn="0" w:lastRowFirstColumn="0" w:lastRowLastColumn="0"/>
-          <w:trHeight w:val="680"/>
-          <w:jc w:val="center"/>
-        </w:trPr>
-        <w:tc>
-          <w:tcPr>
-            <w:cnfStyle w:val="001000000000" w:firstRow="0" w:lastRow="0" w:firstColumn="1" w:lastColumn="0" w:oddVBand="0" w:evenVBand="0" w:oddHBand="0" w:evenHBand="0" w:firstRowFirstColumn="0" w:firstRowLastColumn="0" w:lastRowFirstColumn="0" w:lastRowLastColumn="0"/>
-            <w:tcW w:w="697" w:type="pct"/>
-            <w:tcBorders>
-              <w:top w:val="single" w:sz="8" w:space="0" w:color="auto"/>
-              <w:left w:val="single" w:sz="12" w:space="0" w:color="auto"/>
-              <w:bottom w:val="single" w:sz="8" w:space="0" w:color="auto"/>
-              <w:right w:val="single" w:sz="18" w:space="0" w:color="auto"/>
-            </w:tcBorders>
-            <w:noWrap/>
-            <w:vAlign w:val="center"/>
-          </w:tcPr>
-          <w:p>
-            <w:pPr>
-              <w:jc w:val="center"/>
-              <w:rPr>
-                <w:rFonts w:eastAsia="Yu Gothic" w:cs="Arial"/>
-                <w:color w:val="auto"/>
-              </w:rPr>
-            </w:pPr>
-          </w:p>
-        </w:tc>
-        <w:tc>
-          <w:tcPr>
-            <w:tcW w:w="4303" w:type="pct"/>
-            <w:tcBorders>
-              <w:top w:val="single" w:sz="8" w:space="0" w:color="auto"/>
-              <w:left w:val="single" w:sz="18" w:space="0" w:color="auto"/>
-              <w:bottom w:val="single" w:sz="8" w:space="0" w:color="auto"/>
-              <w:right w:val="single" w:sz="12" w:space="0" w:color="auto"/>
-            </w:tcBorders>
-            <w:shd w:val="clear" w:color="auto" w:fill="auto"/>
-            <w:vAlign w:val="center"/>
-          </w:tcPr>
-          <w:p>
-            <w:pPr>
-              <w:cnfStyle w:val="000000100000" w:firstRow="0" w:lastRow="0" w:firstColumn="0" w:lastColumn="0" w:oddVBand="0" w:evenVBand="0" w:oddHBand="1" w:evenHBand="0" w:firstRowFirstColumn="0" w:firstRowLastColumn="0" w:lastRowFirstColumn="0" w:lastRowLastColumn="0"/>
-              <w:rPr>
-                <w:rFonts w:eastAsia="Yu Gothic" w:cs="Arial"/>
-              </w:rPr>
-            </w:pPr>
-          </w:p>
-        </w:tc>
-      </w:tr>
-      <w:tr>
-        <w:trPr>
-          <w:trHeight w:val="680"/>
-          <w:jc w:val="center"/>
-        </w:trPr>
-        <w:tc>
-          <w:tcPr>
-            <w:cnfStyle w:val="001000000000" w:firstRow="0" w:lastRow="0" w:firstColumn="1" w:lastColumn="0" w:oddVBand="0" w:evenVBand="0" w:oddHBand="0" w:evenHBand="0" w:firstRowFirstColumn="0" w:firstRowLastColumn="0" w:lastRowFirstColumn="0" w:lastRowLastColumn="0"/>
-            <w:tcW w:w="697" w:type="pct"/>
-            <w:tcBorders>
-              <w:top w:val="single" w:sz="8" w:space="0" w:color="auto"/>
-              <w:left w:val="single" w:sz="12" w:space="0" w:color="auto"/>
-              <w:bottom w:val="single" w:sz="8" w:space="0" w:color="auto"/>
-              <w:right w:val="single" w:sz="18" w:space="0" w:color="auto"/>
-            </w:tcBorders>
-            <w:noWrap/>
-            <w:vAlign w:val="center"/>
-          </w:tcPr>
-          <w:p>
-            <w:pPr>
-              <w:jc w:val="center"/>
-              <w:rPr>
-                <w:rFonts w:eastAsia="Yu Gothic" w:cs="Arial"/>
-              </w:rPr>
-            </w:pPr>
-          </w:p>
-        </w:tc>
-        <w:tc>
-          <w:tcPr>
-            <w:tcW w:w="4303" w:type="pct"/>
-            <w:tcBorders>
-              <w:top w:val="single" w:sz="8" w:space="0" w:color="auto"/>
-              <w:left w:val="single" w:sz="18" w:space="0" w:color="auto"/>
-              <w:bottom w:val="single" w:sz="8" w:space="0" w:color="auto"/>
-              <w:right w:val="single" w:sz="12" w:space="0" w:color="auto"/>
-            </w:tcBorders>
-            <w:shd w:val="clear" w:color="auto" w:fill="auto"/>
-            <w:vAlign w:val="center"/>
-          </w:tcPr>
-          <w:p>
-            <w:pPr>
-              <w:cnfStyle w:val="000000000000" w:firstRow="0" w:lastRow="0" w:firstColumn="0" w:lastColumn="0" w:oddVBand="0" w:evenVBand="0" w:oddHBand="0" w:evenHBand="0" w:firstRowFirstColumn="0" w:firstRowLastColumn="0" w:lastRowFirstColumn="0" w:lastRowLastColumn="0"/>
-              <w:rPr>
-                <w:rFonts w:eastAsia="Yu Gothic" w:cs="Arial"/>
-              </w:rPr>
-            </w:pPr>
-          </w:p>
-        </w:tc>
-      </w:tr>
-      <w:tr>
-        <w:trPr>
-          <w:cnfStyle w:val="000000100000" w:firstRow="0" w:lastRow="0" w:firstColumn="0" w:lastColumn="0" w:oddVBand="0" w:evenVBand="0" w:oddHBand="1" w:evenHBand="0" w:firstRowFirstColumn="0" w:firstRowLastColumn="0" w:lastRowFirstColumn="0" w:lastRowLastColumn="0"/>
-          <w:trHeight w:val="680"/>
-          <w:jc w:val="center"/>
-        </w:trPr>
-        <w:tc>
-          <w:tcPr>
-            <w:cnfStyle w:val="001000000000" w:firstRow="0" w:lastRow="0" w:firstColumn="1" w:lastColumn="0" w:oddVBand="0" w:evenVBand="0" w:oddHBand="0" w:evenHBand="0" w:firstRowFirstColumn="0" w:firstRowLastColumn="0" w:lastRowFirstColumn="0" w:lastRowLastColumn="0"/>
-            <w:tcW w:w="697" w:type="pct"/>
-            <w:tcBorders>
-              <w:top w:val="single" w:sz="8" w:space="0" w:color="auto"/>
-              <w:left w:val="single" w:sz="12" w:space="0" w:color="auto"/>
-              <w:bottom w:val="single" w:sz="8" w:space="0" w:color="auto"/>
-              <w:right w:val="single" w:sz="18" w:space="0" w:color="auto"/>
-            </w:tcBorders>
-            <w:noWrap/>
-            <w:vAlign w:val="center"/>
-          </w:tcPr>
-          <w:p>
-            <w:pPr>
-              <w:jc w:val="center"/>
-              <w:rPr>
-                <w:rFonts w:eastAsia="Yu Gothic" w:cs="Arial"/>
-              </w:rPr>
-            </w:pPr>
-          </w:p>
-        </w:tc>
-        <w:tc>
-          <w:tcPr>
-            <w:tcW w:w="4303" w:type="pct"/>
-            <w:tcBorders>
-              <w:top w:val="single" w:sz="8" w:space="0" w:color="auto"/>
-              <w:left w:val="single" w:sz="18" w:space="0" w:color="auto"/>
-              <w:bottom w:val="single" w:sz="8" w:space="0" w:color="auto"/>
-              <w:right w:val="single" w:sz="12" w:space="0" w:color="auto"/>
-            </w:tcBorders>
-            <w:shd w:val="clear" w:color="auto" w:fill="auto"/>
-            <w:vAlign w:val="center"/>
-          </w:tcPr>
-          <w:p>
-            <w:pPr>
-              <w:pStyle w:val="Paragraphedeliste"/>
-              <w:cnfStyle w:val="000000100000" w:firstRow="0" w:lastRow="0" w:firstColumn="0" w:lastColumn="0" w:oddVBand="0" w:evenVBand="0" w:oddHBand="1" w:evenHBand="0" w:firstRowFirstColumn="0" w:firstRowLastColumn="0" w:lastRowFirstColumn="0" w:lastRowLastColumn="0"/>
-              <w:rPr>
-                <w:rFonts w:eastAsia="Yu Gothic" w:cs="Arial"/>
-              </w:rPr>
-            </w:pPr>
+              </w:rPr>
+            </w:pPr>
+            <w:r>
+              <w:rPr>
+                <w:rFonts w:eastAsia="Yu Gothic" w:cs="Arial"/>
+              </w:rPr>
+              <w:t>Création de la page qui permet d’ajouter des articles (admin)</w:t>
+            </w:r>
+            <w:r>
+              <w:rPr>
+                <w:rFonts w:eastAsia="Yu Gothic" w:cs="Arial"/>
+              </w:rPr>
+              <w:t xml:space="preserve"> et débogage + tests</w:t>
+            </w:r>
+            <w:r>
+              <w:rPr>
+                <w:rFonts w:eastAsia="Yu Gothic" w:cs="Arial"/>
+              </w:rPr>
+              <w:t>.</w:t>
+            </w:r>
+            <w:r>
+              <w:rPr>
+                <w:rFonts w:eastAsia="Yu Gothic" w:cs="Arial"/>
+              </w:rPr>
+              <w:br/>
+              <w:t>Cette page permet d’ajouter des articles mais également les images de</w:t>
+            </w:r>
+            <w:r>
+              <w:rPr>
+                <w:rFonts w:eastAsia="Yu Gothic" w:cs="Arial"/>
+              </w:rPr>
+              <w:t>s</w:t>
+            </w:r>
+            <w:r>
+              <w:rPr>
+                <w:rFonts w:eastAsia="Yu Gothic" w:cs="Arial"/>
+              </w:rPr>
+              <w:t xml:space="preserve"> articles</w:t>
+            </w:r>
+            <w:r>
+              <w:rPr>
+                <w:rFonts w:eastAsia="Yu Gothic" w:cs="Arial"/>
+              </w:rPr>
+              <w:t>.</w:t>
+            </w:r>
+            <w:r>
+              <w:rPr>
+                <w:rFonts w:eastAsia="Yu Gothic" w:cs="Arial"/>
+              </w:rPr>
+              <w:t xml:space="preserve"> </w:t>
+            </w:r>
           </w:p>
         </w:tc>
       </w:tr>
@@ -9720,6 +9669,29 @@
         <w:t>Bilan</w:t>
       </w:r>
       <w:bookmarkEnd w:id="37"/>
+    </w:p>
+    <w:p>
+      <w:pPr>
+        <w:jc w:val="both"/>
+      </w:pPr>
+      <w:r>
+        <w:t>Malheureusement la journée ne ce n’est pas passé comme je l’aurait voulu. J’ai mis la page d’accueil de côté pour le moment. Car j’avais besoin de faire la création de l’article et l’insertion des images pour pouvoir afficher les articles à la une</w:t>
+      </w:r>
+      <w:r>
+        <w:t xml:space="preserve">. J’avais prévu également de faire la bar de navigation mais la page d’ajout d’article m’a pris énormément de temps </w:t>
+      </w:r>
+      <w:r>
+        <w:t>pour tous</w:t>
+      </w:r>
+      <w:r>
+        <w:t xml:space="preserve"> tester et débugger.</w:t>
+      </w:r>
+      <w:r>
+        <w:t xml:space="preserve"> J’ai également fait l’envois de mail lors ce que l’utilisateur s’inscrit et que son compte est créer</w:t>
+      </w:r>
+      <w:r>
+        <w:t xml:space="preserve"> </w:t>
+      </w:r>
     </w:p>
     <w:p>
       <w:pPr>
@@ -14673,6 +14645,7 @@
     <w:rsid w:val="006E0C8B"/>
     <w:rsid w:val="00806C81"/>
     <w:rsid w:val="008437A7"/>
+    <w:rsid w:val="00A94324"/>
     <w:rsid w:val="00FA305B"/>
   </w:rsids>
   <m:mathPr>

</xml_diff>

<commit_message>
Page d'accueil + style nav manque la logique de la nav pour afficher tel ou tel élément
</commit_message>
<xml_diff>
--- a/docs/JournalDeBord_SoaresRodriguesFlavio.docx
+++ b/docs/JournalDeBord_SoaresRodriguesFlavio.docx
@@ -8284,7 +8284,25 @@
               <w:rPr>
                 <w:rFonts w:eastAsia="Yu Gothic" w:cs="Arial"/>
               </w:rPr>
-              <w:t>bootstrap, tinyMCE, phpmailer, fontawesome</w:t>
+              <w:t>B</w:t>
+            </w:r>
+            <w:r>
+              <w:rPr>
+                <w:rFonts w:eastAsia="Yu Gothic" w:cs="Arial"/>
+              </w:rPr>
+              <w:t xml:space="preserve">ootstrap, tinyMCE, phpmailer, </w:t>
+            </w:r>
+            <w:r>
+              <w:rPr>
+                <w:rFonts w:eastAsia="Yu Gothic" w:cs="Arial"/>
+              </w:rPr>
+              <w:t>F</w:t>
+            </w:r>
+            <w:r>
+              <w:rPr>
+                <w:rFonts w:eastAsia="Yu Gothic" w:cs="Arial"/>
+              </w:rPr>
+              <w:t>ontawesome</w:t>
             </w:r>
             <w:r>
               <w:rPr>
@@ -9687,7 +9705,10 @@
         <w:t xml:space="preserve"> tester et débugger.</w:t>
       </w:r>
       <w:r>
-        <w:t xml:space="preserve"> J’ai également fait l’envois de mail lors ce que l’utilisateur s’inscrit et que son compte est créer</w:t>
+        <w:t xml:space="preserve"> J’ai également fait l’envois de mail lors ce que l’utilisateur s’inscrit et que son compte est </w:t>
+      </w:r>
+      <w:r>
+        <w:t>créé</w:t>
       </w:r>
       <w:r>
         <w:t xml:space="preserve"> </w:t>
@@ -9737,6 +9758,12 @@
           <w:rFonts w:eastAsia="Yu Gothic"/>
         </w:rPr>
         <w:t xml:space="preserve">Mes objectifs pour cette journée sont : </w:t>
+      </w:r>
+      <w:r>
+        <w:rPr>
+          <w:rFonts w:eastAsia="Yu Gothic"/>
+        </w:rPr>
+        <w:t>Créer ma page d’accueil pour afficher les articles à la une. Faire ma page qui permet d’afficher les articles avec les filtres. Pour filtrer les donnée j’ai également besoin de faire ma barre de navigation car c’est elle qui va contenir les filtres</w:t>
       </w:r>
     </w:p>
     <w:p>
@@ -12066,7 +12093,7 @@
         <w:noProof/>
         <w:lang w:val="fr-FR"/>
       </w:rPr>
-      <w:t>mercredi 10 mai 2023</w:t>
+      <w:t>jeudi 11 mai 2023</w:t>
     </w:r>
     <w:r>
       <w:rPr>

</xml_diff>

<commit_message>
Mise à jour de la doc technique
</commit_message>
<xml_diff>
--- a/docs/JournalDeBord_SoaresRodriguesFlavio.docx
+++ b/docs/JournalDeBord_SoaresRodriguesFlavio.docx
@@ -9763,7 +9763,43 @@
         <w:rPr>
           <w:rFonts w:eastAsia="Yu Gothic"/>
         </w:rPr>
-        <w:t>Créer ma page d’accueil pour afficher les articles à la une. Faire ma page qui permet d’afficher les articles avec les filtres. Pour filtrer les donnée j’ai également besoin de faire ma barre de navigation car c’est elle qui va contenir les filtres</w:t>
+        <w:t xml:space="preserve">Créer ma page d’accueil pour afficher les articles à la une. Faire ma page qui permet d’afficher les articles avec les filtres. Pour filtrer </w:t>
+      </w:r>
+      <w:r>
+        <w:rPr>
+          <w:rFonts w:eastAsia="Yu Gothic"/>
+        </w:rPr>
+        <w:t>les données</w:t>
+      </w:r>
+      <w:r>
+        <w:rPr>
+          <w:rFonts w:eastAsia="Yu Gothic"/>
+        </w:rPr>
+        <w:t xml:space="preserve"> j’ai également besoin de faire ma barre de navigation car c’est elle qui va contenir les filtres</w:t>
+      </w:r>
+      <w:r>
+        <w:rPr>
+          <w:rFonts w:eastAsia="Yu Gothic"/>
+        </w:rPr>
+        <w:t>. Je vais également faire la page qui permet de voir les détails d’un article</w:t>
+      </w:r>
+      <w:r>
+        <w:rPr>
+          <w:rFonts w:eastAsia="Yu Gothic"/>
+        </w:rPr>
+        <w:t>. Et je vais faire la page ajouter</w:t>
+      </w:r>
+      <w:r>
+        <w:rPr>
+          <w:rFonts w:eastAsia="Yu Gothic"/>
+        </w:rPr>
+        <w:t xml:space="preserve"> une catégorie</w:t>
+      </w:r>
+      <w:r>
+        <w:rPr>
+          <w:rFonts w:eastAsia="Yu Gothic"/>
+        </w:rPr>
+        <w:t xml:space="preserve"> et la page modifier une catégorie.</w:t>
       </w:r>
     </w:p>
     <w:p>
@@ -9932,6 +9968,20 @@
                 <w:color w:val="auto"/>
               </w:rPr>
             </w:pPr>
+            <w:r>
+              <w:rPr>
+                <w:rFonts w:eastAsia="Yu Gothic" w:cs="Arial"/>
+                <w:color w:val="auto"/>
+              </w:rPr>
+              <w:t>Création de la page d’accueil</w:t>
+            </w:r>
+            <w:r>
+              <w:rPr>
+                <w:rFonts w:eastAsia="Yu Gothic" w:cs="Arial"/>
+                <w:color w:val="auto"/>
+              </w:rPr>
+              <w:t>.</w:t>
+            </w:r>
           </w:p>
         </w:tc>
       </w:tr>
@@ -9961,6 +10011,13 @@
                 <w:color w:val="auto"/>
               </w:rPr>
             </w:pPr>
+            <w:r>
+              <w:rPr>
+                <w:rFonts w:eastAsia="Yu Gothic" w:cs="Arial"/>
+                <w:color w:val="auto"/>
+              </w:rPr>
+              <w:t>8:30</w:t>
+            </w:r>
           </w:p>
         </w:tc>
         <w:tc>
@@ -9982,6 +10039,36 @@
                 <w:rFonts w:eastAsia="Yu Gothic" w:cs="Arial"/>
               </w:rPr>
             </w:pPr>
+            <w:r>
+              <w:rPr>
+                <w:rFonts w:eastAsia="Yu Gothic" w:cs="Arial"/>
+              </w:rPr>
+              <w:t>V</w:t>
+            </w:r>
+            <w:r>
+              <w:rPr>
+                <w:rFonts w:eastAsia="Yu Gothic" w:cs="Arial"/>
+              </w:rPr>
+              <w:t>isioconférence</w:t>
+            </w:r>
+            <w:r>
+              <w:rPr>
+                <w:rFonts w:eastAsia="Yu Gothic" w:cs="Arial"/>
+              </w:rPr>
+              <w:t xml:space="preserve"> avec mes 2 experts</w:t>
+            </w:r>
+            <w:r>
+              <w:rPr>
+                <w:rFonts w:eastAsia="Yu Gothic" w:cs="Arial"/>
+              </w:rPr>
+              <w:t>. On a discuté un peu par rapport à mon retard sur le projet</w:t>
+            </w:r>
+            <w:r>
+              <w:rPr>
+                <w:rFonts w:eastAsia="Yu Gothic" w:cs="Arial"/>
+              </w:rPr>
+              <w:t xml:space="preserve"> </w:t>
+            </w:r>
           </w:p>
         </w:tc>
       </w:tr>
@@ -10006,11 +10093,19 @@
           </w:tcPr>
           <w:p>
             <w:pPr>
-              <w:rPr>
-                <w:rFonts w:eastAsia="Yu Gothic" w:cs="Arial"/>
-                <w:color w:val="auto"/>
-              </w:rPr>
-            </w:pPr>
+              <w:jc w:val="center"/>
+              <w:rPr>
+                <w:rFonts w:eastAsia="Yu Gothic" w:cs="Arial"/>
+                <w:color w:val="auto"/>
+              </w:rPr>
+            </w:pPr>
+            <w:r>
+              <w:rPr>
+                <w:rFonts w:eastAsia="Yu Gothic" w:cs="Arial"/>
+                <w:color w:val="auto"/>
+              </w:rPr>
+              <w:t>8:55</w:t>
+            </w:r>
           </w:p>
         </w:tc>
         <w:tc>
@@ -10032,6 +10127,109 @@
                 <w:rFonts w:eastAsia="Yu Gothic" w:cs="Arial"/>
               </w:rPr>
             </w:pPr>
+            <w:r>
+              <w:rPr>
+                <w:rFonts w:eastAsia="Yu Gothic" w:cs="Arial"/>
+              </w:rPr>
+              <w:t>Reprise de la page d’accueil.</w:t>
+            </w:r>
+            <w:r>
+              <w:rPr>
+                <w:rFonts w:eastAsia="Yu Gothic" w:cs="Arial"/>
+              </w:rPr>
+              <w:br/>
+            </w:r>
+            <w:r>
+              <w:rPr>
+                <w:rFonts w:eastAsia="Yu Gothic" w:cs="Arial"/>
+                <w:color w:val="auto"/>
+              </w:rPr>
+              <w:t>Difficulté rencontré avec le carrousel</w:t>
+            </w:r>
+            <w:r>
+              <w:rPr>
+                <w:rFonts w:eastAsia="Yu Gothic" w:cs="Arial"/>
+                <w:color w:val="auto"/>
+              </w:rPr>
+              <w:t xml:space="preserve"> qui avait pour but de contenir un certain nombre d’articles en fonction de la taille de l’écran</w:t>
+            </w:r>
+            <w:r>
+              <w:rPr>
+                <w:rFonts w:eastAsia="Yu Gothic" w:cs="Arial"/>
+                <w:color w:val="auto"/>
+              </w:rPr>
+              <w:t>.</w:t>
+            </w:r>
+            <w:r>
+              <w:rPr>
+                <w:rFonts w:eastAsia="Yu Gothic" w:cs="Arial"/>
+                <w:color w:val="auto"/>
+              </w:rPr>
+              <w:t xml:space="preserve"> </w:t>
+            </w:r>
+            <w:r>
+              <w:rPr>
+                <w:rFonts w:eastAsia="Yu Gothic" w:cs="Arial"/>
+                <w:color w:val="auto"/>
+              </w:rPr>
+              <w:t>Mais vu la difficulté à la quel je suis confronté</w:t>
+            </w:r>
+            <w:r>
+              <w:rPr>
+                <w:rFonts w:eastAsia="Yu Gothic" w:cs="Arial"/>
+                <w:color w:val="auto"/>
+              </w:rPr>
+              <w:t xml:space="preserve"> j</w:t>
+            </w:r>
+            <w:r>
+              <w:rPr>
+                <w:rFonts w:eastAsia="Yu Gothic" w:cs="Arial"/>
+                <w:color w:val="auto"/>
+              </w:rPr>
+              <w:t>e</w:t>
+            </w:r>
+            <w:r>
+              <w:rPr>
+                <w:rFonts w:eastAsia="Yu Gothic" w:cs="Arial"/>
+                <w:color w:val="auto"/>
+              </w:rPr>
+              <w:t xml:space="preserve"> </w:t>
+            </w:r>
+            <w:r>
+              <w:rPr>
+                <w:rFonts w:eastAsia="Yu Gothic" w:cs="Arial"/>
+                <w:color w:val="auto"/>
+              </w:rPr>
+              <w:t>préfère</w:t>
+            </w:r>
+            <w:r>
+              <w:rPr>
+                <w:rFonts w:eastAsia="Yu Gothic" w:cs="Arial"/>
+                <w:color w:val="auto"/>
+              </w:rPr>
+              <w:t xml:space="preserve"> </w:t>
+            </w:r>
+            <w:r>
+              <w:rPr>
+                <w:rFonts w:eastAsia="Yu Gothic" w:cs="Arial"/>
+                <w:color w:val="auto"/>
+              </w:rPr>
+              <w:t>afficher mes articles autrement</w:t>
+            </w:r>
+            <w:r>
+              <w:rPr>
+                <w:rFonts w:eastAsia="Yu Gothic" w:cs="Arial"/>
+                <w:color w:val="auto"/>
+              </w:rPr>
+              <w:t xml:space="preserve"> pour ne pas trop m’attarder sur ce détail</w:t>
+            </w:r>
+            <w:r>
+              <w:rPr>
+                <w:rFonts w:eastAsia="Yu Gothic" w:cs="Arial"/>
+                <w:color w:val="auto"/>
+              </w:rPr>
+              <w:t>.</w:t>
+            </w:r>
           </w:p>
         </w:tc>
       </w:tr>
@@ -10058,9 +10256,14 @@
               <w:jc w:val="center"/>
               <w:rPr>
                 <w:rFonts w:eastAsia="Yu Gothic" w:cs="Arial"/>
-                <w:color w:val="auto"/>
-              </w:rPr>
-            </w:pPr>
+              </w:rPr>
+            </w:pPr>
+            <w:r>
+              <w:rPr>
+                <w:rFonts w:eastAsia="Yu Gothic" w:cs="Arial"/>
+              </w:rPr>
+              <w:t>9:30</w:t>
+            </w:r>
           </w:p>
         </w:tc>
         <w:tc>
@@ -10072,6 +10275,7 @@
               <w:bottom w:val="single" w:sz="8" w:space="0" w:color="auto"/>
               <w:right w:val="single" w:sz="12" w:space="0" w:color="auto"/>
             </w:tcBorders>
+            <w:shd w:val="clear" w:color="auto" w:fill="auto"/>
             <w:vAlign w:val="center"/>
           </w:tcPr>
           <w:p>
@@ -10079,9 +10283,47 @@
               <w:cnfStyle w:val="000000000000" w:firstRow="0" w:lastRow="0" w:firstColumn="0" w:lastColumn="0" w:oddVBand="0" w:evenVBand="0" w:oddHBand="0" w:evenHBand="0" w:firstRowFirstColumn="0" w:firstRowLastColumn="0" w:lastRowFirstColumn="0" w:lastRowLastColumn="0"/>
               <w:rPr>
                 <w:rFonts w:eastAsia="Yu Gothic" w:cs="Arial"/>
-                <w:color w:val="auto"/>
-              </w:rPr>
-            </w:pPr>
+              </w:rPr>
+            </w:pPr>
+            <w:r>
+              <w:rPr>
+                <w:rFonts w:eastAsia="Yu Gothic" w:cs="Arial"/>
+              </w:rPr>
+              <w:t>Création de la barre de navigation avec filtres</w:t>
+            </w:r>
+            <w:r>
+              <w:rPr>
+                <w:rFonts w:eastAsia="Yu Gothic" w:cs="Arial"/>
+              </w:rPr>
+              <w:t>.</w:t>
+            </w:r>
+          </w:p>
+          <w:p>
+            <w:pPr>
+              <w:cnfStyle w:val="000000000000" w:firstRow="0" w:lastRow="0" w:firstColumn="0" w:lastColumn="0" w:oddVBand="0" w:evenVBand="0" w:oddHBand="0" w:evenHBand="0" w:firstRowFirstColumn="0" w:firstRowLastColumn="0" w:lastRowFirstColumn="0" w:lastRowLastColumn="0"/>
+              <w:rPr>
+                <w:rFonts w:eastAsia="Yu Gothic" w:cs="Arial"/>
+              </w:rPr>
+            </w:pPr>
+            <w:r>
+              <w:rPr>
+                <w:rFonts w:eastAsia="Yu Gothic" w:cs="Arial"/>
+              </w:rPr>
+              <w:t>Problème rencontré avec la gestion de ma session qui ne fonctionne pas correctement.</w:t>
+            </w:r>
+            <w:r>
+              <w:rPr>
+                <w:rFonts w:eastAsia="Yu Gothic" w:cs="Arial"/>
+              </w:rPr>
+              <w:br/>
+              <w:t>j’ai discuter avec mon enseignant et il m’a dit qu’il passerait demain pour jeter un coup d’œil et qu’en attendant j’avance sur les pages</w:t>
+            </w:r>
+            <w:r>
+              <w:rPr>
+                <w:rFonts w:eastAsia="Yu Gothic" w:cs="Arial"/>
+              </w:rPr>
+              <w:t>.</w:t>
+            </w:r>
           </w:p>
         </w:tc>
       </w:tr>
@@ -10112,6 +10354,13 @@
                 <w:color w:val="auto"/>
               </w:rPr>
             </w:pPr>
+            <w:r>
+              <w:rPr>
+                <w:rFonts w:eastAsia="Yu Gothic" w:cs="Arial"/>
+                <w:color w:val="auto"/>
+              </w:rPr>
+              <w:t>12:40</w:t>
+            </w:r>
           </w:p>
         </w:tc>
         <w:tc>
@@ -10131,8 +10380,16 @@
               <w:cnfStyle w:val="000000100000" w:firstRow="0" w:lastRow="0" w:firstColumn="0" w:lastColumn="0" w:oddVBand="0" w:evenVBand="0" w:oddHBand="1" w:evenHBand="0" w:firstRowFirstColumn="0" w:firstRowLastColumn="0" w:lastRowFirstColumn="0" w:lastRowLastColumn="0"/>
               <w:rPr>
                 <w:rFonts w:eastAsia="Yu Gothic" w:cs="Arial"/>
-              </w:rPr>
-            </w:pPr>
+                <w:color w:val="auto"/>
+              </w:rPr>
+            </w:pPr>
+            <w:r>
+              <w:rPr>
+                <w:rFonts w:eastAsia="Yu Gothic" w:cs="Arial"/>
+                <w:color w:val="auto"/>
+              </w:rPr>
+              <w:t>Création de la page qui permet d’afficher les recherches filtrés</w:t>
+            </w:r>
           </w:p>
         </w:tc>
       </w:tr>
@@ -10159,8 +10416,30 @@
               <w:jc w:val="center"/>
               <w:rPr>
                 <w:rFonts w:eastAsia="Yu Gothic" w:cs="Arial"/>
-              </w:rPr>
-            </w:pPr>
+                <w:color w:val="auto"/>
+              </w:rPr>
+            </w:pPr>
+            <w:r>
+              <w:rPr>
+                <w:rFonts w:eastAsia="Yu Gothic" w:cs="Arial"/>
+                <w:color w:val="auto"/>
+              </w:rPr>
+              <w:t>13:</w:t>
+            </w:r>
+            <w:r>
+              <w:rPr>
+                <w:rFonts w:eastAsia="Yu Gothic" w:cs="Arial"/>
+                <w:color w:val="auto"/>
+              </w:rPr>
+              <w:t>3</w:t>
+            </w:r>
+            <w:r>
+              <w:rPr>
+                <w:rFonts w:eastAsia="Yu Gothic" w:cs="Arial"/>
+                <w:color w:val="auto"/>
+              </w:rPr>
+              <w:t>0</w:t>
+            </w:r>
           </w:p>
         </w:tc>
         <w:tc>
@@ -10182,6 +10461,18 @@
                 <w:rFonts w:eastAsia="Yu Gothic" w:cs="Arial"/>
               </w:rPr>
             </w:pPr>
+            <w:r>
+              <w:rPr>
+                <w:rFonts w:eastAsia="Yu Gothic" w:cs="Arial"/>
+              </w:rPr>
+              <w:t>Création de la page de détails d’un article</w:t>
+            </w:r>
+            <w:r>
+              <w:rPr>
+                <w:rFonts w:eastAsia="Yu Gothic" w:cs="Arial"/>
+              </w:rPr>
+              <w:t>. Pour cette page j’ai utilisé un carrousel pour gérer l’affichage de plusieurs images.</w:t>
+            </w:r>
           </w:p>
         </w:tc>
       </w:tr>
@@ -10211,6 +10502,12 @@
                 <w:rFonts w:eastAsia="Yu Gothic" w:cs="Arial"/>
               </w:rPr>
             </w:pPr>
+            <w:r>
+              <w:rPr>
+                <w:rFonts w:eastAsia="Yu Gothic" w:cs="Arial"/>
+              </w:rPr>
+              <w:t>16:00</w:t>
+            </w:r>
           </w:p>
         </w:tc>
         <w:tc>
@@ -10227,12 +10524,78 @@
           </w:tcPr>
           <w:p>
             <w:pPr>
-              <w:pStyle w:val="Paragraphedeliste"/>
               <w:cnfStyle w:val="000000100000" w:firstRow="0" w:lastRow="0" w:firstColumn="0" w:lastColumn="0" w:oddVBand="0" w:evenVBand="0" w:oddHBand="1" w:evenHBand="0" w:firstRowFirstColumn="0" w:firstRowLastColumn="0" w:lastRowFirstColumn="0" w:lastRowLastColumn="0"/>
               <w:rPr>
                 <w:rFonts w:eastAsia="Yu Gothic" w:cs="Arial"/>
               </w:rPr>
             </w:pPr>
+            <w:r>
+              <w:rPr>
+                <w:rFonts w:eastAsia="Yu Gothic" w:cs="Arial"/>
+              </w:rPr>
+              <w:t>Création de la page ajouter une nouvelle catégorie (admin)</w:t>
+            </w:r>
+          </w:p>
+        </w:tc>
+      </w:tr>
+      <w:tr>
+        <w:trPr>
+          <w:trHeight w:val="680"/>
+          <w:jc w:val="center"/>
+        </w:trPr>
+        <w:tc>
+          <w:tcPr>
+            <w:cnfStyle w:val="001000000000" w:firstRow="0" w:lastRow="0" w:firstColumn="1" w:lastColumn="0" w:oddVBand="0" w:evenVBand="0" w:oddHBand="0" w:evenHBand="0" w:firstRowFirstColumn="0" w:firstRowLastColumn="0" w:lastRowFirstColumn="0" w:lastRowLastColumn="0"/>
+            <w:tcW w:w="697" w:type="pct"/>
+            <w:tcBorders>
+              <w:top w:val="single" w:sz="8" w:space="0" w:color="auto"/>
+              <w:left w:val="single" w:sz="12" w:space="0" w:color="auto"/>
+              <w:bottom w:val="single" w:sz="8" w:space="0" w:color="auto"/>
+              <w:right w:val="single" w:sz="18" w:space="0" w:color="auto"/>
+            </w:tcBorders>
+            <w:noWrap/>
+            <w:vAlign w:val="center"/>
+          </w:tcPr>
+          <w:p>
+            <w:pPr>
+              <w:jc w:val="center"/>
+              <w:rPr>
+                <w:rFonts w:eastAsia="Yu Gothic" w:cs="Arial"/>
+              </w:rPr>
+            </w:pPr>
+            <w:r>
+              <w:rPr>
+                <w:rFonts w:eastAsia="Yu Gothic" w:cs="Arial"/>
+              </w:rPr>
+              <w:t>16:20</w:t>
+            </w:r>
+          </w:p>
+        </w:tc>
+        <w:tc>
+          <w:tcPr>
+            <w:tcW w:w="4303" w:type="pct"/>
+            <w:tcBorders>
+              <w:top w:val="single" w:sz="8" w:space="0" w:color="auto"/>
+              <w:left w:val="single" w:sz="18" w:space="0" w:color="auto"/>
+              <w:bottom w:val="single" w:sz="8" w:space="0" w:color="auto"/>
+              <w:right w:val="single" w:sz="12" w:space="0" w:color="auto"/>
+            </w:tcBorders>
+            <w:shd w:val="clear" w:color="auto" w:fill="auto"/>
+            <w:vAlign w:val="center"/>
+          </w:tcPr>
+          <w:p>
+            <w:pPr>
+              <w:cnfStyle w:val="000000000000" w:firstRow="0" w:lastRow="0" w:firstColumn="0" w:lastColumn="0" w:oddVBand="0" w:evenVBand="0" w:oddHBand="0" w:evenHBand="0" w:firstRowFirstColumn="0" w:firstRowLastColumn="0" w:lastRowFirstColumn="0" w:lastRowLastColumn="0"/>
+              <w:rPr>
+                <w:rFonts w:eastAsia="Yu Gothic" w:cs="Arial"/>
+              </w:rPr>
+            </w:pPr>
+            <w:r>
+              <w:rPr>
+                <w:rFonts w:eastAsia="Yu Gothic" w:cs="Arial"/>
+              </w:rPr>
+              <w:t>Création de la page modifier une catégorie (admin)</w:t>
+            </w:r>
           </w:p>
         </w:tc>
       </w:tr>
@@ -10243,9 +10606,48 @@
       </w:pPr>
       <w:bookmarkStart w:id="41" w:name="_Toc134435515"/>
       <w:r>
+        <w:lastRenderedPageBreak/>
         <w:t>Bilan</w:t>
       </w:r>
       <w:bookmarkEnd w:id="41"/>
+    </w:p>
+    <w:p>
+      <w:pPr>
+        <w:jc w:val="both"/>
+      </w:pPr>
+      <w:r>
+        <w:t>Aujourd’hui j</w:t>
+      </w:r>
+      <w:r>
+        <w:t xml:space="preserve">’ai </w:t>
+      </w:r>
+      <w:r>
+        <w:t>rattrapé</w:t>
+      </w:r>
+      <w:r>
+        <w:t xml:space="preserve"> un peu mon retard</w:t>
+      </w:r>
+      <w:r>
+        <w:t>.</w:t>
+      </w:r>
+      <w:r>
+        <w:t xml:space="preserve"> </w:t>
+      </w:r>
+      <w:r>
+        <w:t>C</w:t>
+      </w:r>
+      <w:r>
+        <w:t>ependant</w:t>
+      </w:r>
+      <w:r>
+        <w:t>,</w:t>
+      </w:r>
+      <w:r>
+        <w:t xml:space="preserve"> il me reste encore 3 pages à faire (panier, modification article, validation commande)</w:t>
+      </w:r>
+      <w:r>
+        <w:t xml:space="preserve">. Suite au retard pris lors de ce TPI j’ai accéléré mon travail pour produire plus en évitant de perdre du temps sur les détails. J’ai mis de côté ma session pour le moment car elle n’est pas valide lors ce que j’essaie de me connecter avec un utilisateur qui n’est pas administrateur. </w:t>
+      </w:r>
     </w:p>
     <w:p>
       <w:pPr>
@@ -10462,6 +10864,13 @@
                 <w:color w:val="auto"/>
               </w:rPr>
             </w:pPr>
+            <w:r>
+              <w:rPr>
+                <w:rFonts w:eastAsia="Yu Gothic" w:cs="Arial"/>
+                <w:color w:val="auto"/>
+              </w:rPr>
+              <w:t>Création de la page qui permet de modifier un article</w:t>
+            </w:r>
           </w:p>
         </w:tc>
       </w:tr>
@@ -10491,6 +10900,13 @@
                 <w:color w:val="auto"/>
               </w:rPr>
             </w:pPr>
+            <w:r>
+              <w:rPr>
+                <w:rFonts w:eastAsia="Yu Gothic" w:cs="Arial"/>
+                <w:color w:val="auto"/>
+              </w:rPr>
+              <w:t>10:05</w:t>
+            </w:r>
           </w:p>
         </w:tc>
         <w:tc>
@@ -10512,6 +10928,31 @@
                 <w:rFonts w:eastAsia="Yu Gothic" w:cs="Arial"/>
               </w:rPr>
             </w:pPr>
+            <w:r>
+              <w:rPr>
+                <w:rFonts w:eastAsia="Yu Gothic" w:cs="Arial"/>
+              </w:rPr>
+              <w:t>Création du panier</w:t>
+            </w:r>
+            <w:r>
+              <w:rPr>
+                <w:rFonts w:eastAsia="Yu Gothic" w:cs="Arial"/>
+              </w:rPr>
+              <w:t xml:space="preserve"> et des fonctions dans le back end liée au panier</w:t>
+            </w:r>
+            <w:r>
+              <w:rPr>
+                <w:rFonts w:eastAsia="Yu Gothic" w:cs="Arial"/>
+              </w:rPr>
+              <w:t>.</w:t>
+            </w:r>
+            <w:r>
+              <w:rPr>
+                <w:rFonts w:eastAsia="Yu Gothic" w:cs="Arial"/>
+              </w:rPr>
+              <w:br/>
+              <w:t>J’ai été confronté à un problème pour l’affichage et la sauvegarde des modifications faites dans le panier. J’ai été contraint de faire du javascript pour gérer l’affichage dynamique lors ce que la quantité d’un article change.</w:t>
+            </w:r>
           </w:p>
         </w:tc>
       </w:tr>
@@ -10536,11 +10977,19 @@
           </w:tcPr>
           <w:p>
             <w:pPr>
-              <w:rPr>
-                <w:rFonts w:eastAsia="Yu Gothic" w:cs="Arial"/>
-                <w:color w:val="auto"/>
-              </w:rPr>
-            </w:pPr>
+              <w:jc w:val="center"/>
+              <w:rPr>
+                <w:rFonts w:eastAsia="Yu Gothic" w:cs="Arial"/>
+                <w:color w:val="auto"/>
+              </w:rPr>
+            </w:pPr>
+            <w:r>
+              <w:rPr>
+                <w:rFonts w:eastAsia="Yu Gothic" w:cs="Arial"/>
+                <w:color w:val="auto"/>
+              </w:rPr>
+              <w:t>12:40</w:t>
+            </w:r>
           </w:p>
         </w:tc>
         <w:tc>
@@ -10562,6 +11011,44 @@
                 <w:rFonts w:eastAsia="Yu Gothic" w:cs="Arial"/>
               </w:rPr>
             </w:pPr>
+            <w:r>
+              <w:rPr>
+                <w:rFonts w:eastAsia="Yu Gothic" w:cs="Arial"/>
+              </w:rPr>
+              <w:t>Aide de mon enseignant pour régler mon souci de session.</w:t>
+            </w:r>
+            <w:r>
+              <w:rPr>
+                <w:rFonts w:eastAsia="Yu Gothic" w:cs="Arial"/>
+              </w:rPr>
+              <w:br/>
+              <w:t>Le problème était liée au double égal dans php.</w:t>
+            </w:r>
+            <w:r>
+              <w:rPr>
+                <w:rFonts w:eastAsia="Yu Gothic" w:cs="Arial"/>
+              </w:rPr>
+              <w:br/>
+              <w:t>En effet dans la fonction IsValid() je testais si la session n’était pas égale à null avec cette notation « != » donc mon false de isAdmin était considéré comme null. J’ai changé ma notation en « !== »</w:t>
+            </w:r>
+            <w:r>
+              <w:rPr>
+                <w:rFonts w:eastAsia="Yu Gothic" w:cs="Arial"/>
+              </w:rPr>
+              <w:t xml:space="preserve"> pour régler </w:t>
+            </w:r>
+            <w:r>
+              <w:rPr>
+                <w:rFonts w:eastAsia="Yu Gothic" w:cs="Arial"/>
+              </w:rPr>
+              <w:t>le souci</w:t>
+            </w:r>
+            <w:r>
+              <w:rPr>
+                <w:rFonts w:eastAsia="Yu Gothic" w:cs="Arial"/>
+              </w:rPr>
+              <w:t xml:space="preserve"> de session</w:t>
+            </w:r>
           </w:p>
         </w:tc>
       </w:tr>
@@ -10591,6 +11078,13 @@
                 <w:color w:val="auto"/>
               </w:rPr>
             </w:pPr>
+            <w:r>
+              <w:rPr>
+                <w:rFonts w:eastAsia="Yu Gothic" w:cs="Arial"/>
+                <w:color w:val="auto"/>
+              </w:rPr>
+              <w:t>13:00</w:t>
+            </w:r>
           </w:p>
         </w:tc>
         <w:tc>
@@ -10612,6 +11106,33 @@
                 <w:color w:val="auto"/>
               </w:rPr>
             </w:pPr>
+            <w:r>
+              <w:rPr>
+                <w:rFonts w:eastAsia="Yu Gothic" w:cs="Arial"/>
+                <w:color w:val="auto"/>
+              </w:rPr>
+              <w:t>Reprise du panier</w:t>
+            </w:r>
+            <w:r>
+              <w:rPr>
+                <w:rFonts w:eastAsia="Yu Gothic" w:cs="Arial"/>
+                <w:color w:val="auto"/>
+              </w:rPr>
+              <w:t>.</w:t>
+            </w:r>
+            <w:r>
+              <w:rPr>
+                <w:rFonts w:eastAsia="Yu Gothic" w:cs="Arial"/>
+                <w:color w:val="auto"/>
+              </w:rPr>
+              <w:br/>
+            </w:r>
+            <w:r>
+              <w:rPr>
+                <w:rFonts w:eastAsia="Yu Gothic" w:cs="Arial"/>
+              </w:rPr>
+              <w:t>J’ai également fait une requête ajax que j’ai appris dans le tas pour gérer la sauvegarde du panier.</w:t>
+            </w:r>
           </w:p>
         </w:tc>
       </w:tr>
@@ -10642,6 +11163,13 @@
                 <w:color w:val="auto"/>
               </w:rPr>
             </w:pPr>
+            <w:r>
+              <w:rPr>
+                <w:rFonts w:eastAsia="Yu Gothic" w:cs="Arial"/>
+                <w:color w:val="auto"/>
+              </w:rPr>
+              <w:t>15:25</w:t>
+            </w:r>
           </w:p>
         </w:tc>
         <w:tc>
@@ -10663,106 +11191,12 @@
                 <w:rFonts w:eastAsia="Yu Gothic" w:cs="Arial"/>
               </w:rPr>
             </w:pPr>
-          </w:p>
-        </w:tc>
-      </w:tr>
-      <w:tr>
-        <w:trPr>
-          <w:trHeight w:val="680"/>
-          <w:jc w:val="center"/>
-        </w:trPr>
-        <w:tc>
-          <w:tcPr>
-            <w:cnfStyle w:val="001000000000" w:firstRow="0" w:lastRow="0" w:firstColumn="1" w:lastColumn="0" w:oddVBand="0" w:evenVBand="0" w:oddHBand="0" w:evenHBand="0" w:firstRowFirstColumn="0" w:firstRowLastColumn="0" w:lastRowFirstColumn="0" w:lastRowLastColumn="0"/>
-            <w:tcW w:w="697" w:type="pct"/>
-            <w:tcBorders>
-              <w:top w:val="single" w:sz="8" w:space="0" w:color="auto"/>
-              <w:left w:val="single" w:sz="12" w:space="0" w:color="auto"/>
-              <w:bottom w:val="single" w:sz="8" w:space="0" w:color="auto"/>
-              <w:right w:val="single" w:sz="18" w:space="0" w:color="auto"/>
-            </w:tcBorders>
-            <w:noWrap/>
-            <w:vAlign w:val="center"/>
-          </w:tcPr>
-          <w:p>
-            <w:pPr>
-              <w:jc w:val="center"/>
-              <w:rPr>
-                <w:rFonts w:eastAsia="Yu Gothic" w:cs="Arial"/>
-              </w:rPr>
-            </w:pPr>
-          </w:p>
-        </w:tc>
-        <w:tc>
-          <w:tcPr>
-            <w:tcW w:w="4303" w:type="pct"/>
-            <w:tcBorders>
-              <w:top w:val="single" w:sz="8" w:space="0" w:color="auto"/>
-              <w:left w:val="single" w:sz="18" w:space="0" w:color="auto"/>
-              <w:bottom w:val="single" w:sz="8" w:space="0" w:color="auto"/>
-              <w:right w:val="single" w:sz="12" w:space="0" w:color="auto"/>
-            </w:tcBorders>
-            <w:shd w:val="clear" w:color="auto" w:fill="auto"/>
-            <w:vAlign w:val="center"/>
-          </w:tcPr>
-          <w:p>
-            <w:pPr>
-              <w:cnfStyle w:val="000000000000" w:firstRow="0" w:lastRow="0" w:firstColumn="0" w:lastColumn="0" w:oddVBand="0" w:evenVBand="0" w:oddHBand="0" w:evenHBand="0" w:firstRowFirstColumn="0" w:firstRowLastColumn="0" w:lastRowFirstColumn="0" w:lastRowLastColumn="0"/>
-              <w:rPr>
-                <w:rFonts w:eastAsia="Yu Gothic" w:cs="Arial"/>
-              </w:rPr>
-            </w:pPr>
-          </w:p>
-        </w:tc>
-      </w:tr>
-      <w:tr>
-        <w:trPr>
-          <w:cnfStyle w:val="000000100000" w:firstRow="0" w:lastRow="0" w:firstColumn="0" w:lastColumn="0" w:oddVBand="0" w:evenVBand="0" w:oddHBand="1" w:evenHBand="0" w:firstRowFirstColumn="0" w:firstRowLastColumn="0" w:lastRowFirstColumn="0" w:lastRowLastColumn="0"/>
-          <w:trHeight w:val="680"/>
-          <w:jc w:val="center"/>
-        </w:trPr>
-        <w:tc>
-          <w:tcPr>
-            <w:cnfStyle w:val="001000000000" w:firstRow="0" w:lastRow="0" w:firstColumn="1" w:lastColumn="0" w:oddVBand="0" w:evenVBand="0" w:oddHBand="0" w:evenHBand="0" w:firstRowFirstColumn="0" w:firstRowLastColumn="0" w:lastRowFirstColumn="0" w:lastRowLastColumn="0"/>
-            <w:tcW w:w="697" w:type="pct"/>
-            <w:tcBorders>
-              <w:top w:val="single" w:sz="8" w:space="0" w:color="auto"/>
-              <w:left w:val="single" w:sz="12" w:space="0" w:color="auto"/>
-              <w:bottom w:val="single" w:sz="8" w:space="0" w:color="auto"/>
-              <w:right w:val="single" w:sz="18" w:space="0" w:color="auto"/>
-            </w:tcBorders>
-            <w:noWrap/>
-            <w:vAlign w:val="center"/>
-          </w:tcPr>
-          <w:p>
-            <w:pPr>
-              <w:jc w:val="center"/>
-              <w:rPr>
-                <w:rFonts w:eastAsia="Yu Gothic" w:cs="Arial"/>
-              </w:rPr>
-            </w:pPr>
-          </w:p>
-        </w:tc>
-        <w:tc>
-          <w:tcPr>
-            <w:tcW w:w="4303" w:type="pct"/>
-            <w:tcBorders>
-              <w:top w:val="single" w:sz="8" w:space="0" w:color="auto"/>
-              <w:left w:val="single" w:sz="18" w:space="0" w:color="auto"/>
-              <w:bottom w:val="single" w:sz="8" w:space="0" w:color="auto"/>
-              <w:right w:val="single" w:sz="12" w:space="0" w:color="auto"/>
-            </w:tcBorders>
-            <w:shd w:val="clear" w:color="auto" w:fill="auto"/>
-            <w:vAlign w:val="center"/>
-          </w:tcPr>
-          <w:p>
-            <w:pPr>
-              <w:pStyle w:val="Paragraphedeliste"/>
-              <w:cnfStyle w:val="000000100000" w:firstRow="0" w:lastRow="0" w:firstColumn="0" w:lastColumn="0" w:oddVBand="0" w:evenVBand="0" w:oddHBand="1" w:evenHBand="0" w:firstRowFirstColumn="0" w:firstRowLastColumn="0" w:lastRowFirstColumn="0" w:lastRowLastColumn="0"/>
-              <w:rPr>
-                <w:rFonts w:eastAsia="Yu Gothic" w:cs="Arial"/>
-              </w:rPr>
-            </w:pPr>
+            <w:r>
+              <w:rPr>
+                <w:rFonts w:eastAsia="Yu Gothic" w:cs="Arial"/>
+              </w:rPr>
+              <w:t>Validation de la commande avec envois de mail, le stock de l’article diminue lors ce que la commande est faite et le panier est vidé</w:t>
+            </w:r>
           </w:p>
         </w:tc>
       </w:tr>
@@ -10776,6 +11210,41 @@
         <w:t>Bilan</w:t>
       </w:r>
       <w:bookmarkEnd w:id="45"/>
+    </w:p>
+    <w:p>
+      <w:r>
+        <w:t xml:space="preserve">Aujourd’hui j’ai terminé le développement de mon projet. J’ai </w:t>
+      </w:r>
+      <w:r>
+        <w:t>créé</w:t>
+      </w:r>
+      <w:r>
+        <w:t xml:space="preserve"> les 3 dernières pages qu’il manquait </w:t>
+      </w:r>
+      <w:r>
+        <w:t>à</w:t>
+      </w:r>
+      <w:r>
+        <w:t xml:space="preserve"> implémenter</w:t>
+      </w:r>
+      <w:r>
+        <w:t>. L’utilisateur peut accéder à son panier, il peut voir les articles qu’il a ajouté, il peut également voir la quantité et la modifier. L’affichage se met à jours lors ce que la quantité change (prix total)</w:t>
+      </w:r>
+      <w:r>
+        <w:t>.</w:t>
+      </w:r>
+      <w:r>
+        <w:t xml:space="preserve"> Le panier est sauvegard</w:t>
+      </w:r>
+      <w:r>
+        <w:t>é lors ce que l’utilisateur appuie sur le bouton sauvegarder ou commander. Si il quitte la page un pop-up apparait</w:t>
+      </w:r>
+      <w:r>
+        <w:t>.</w:t>
+      </w:r>
+      <w:r>
+        <w:t xml:space="preserve"> J’ai également résolu mon problème de session.</w:t>
+      </w:r>
     </w:p>
     <w:p>
       <w:pPr>
@@ -12093,7 +12562,7 @@
         <w:noProof/>
         <w:lang w:val="fr-FR"/>
       </w:rPr>
-      <w:t>jeudi 11 mai 2023</w:t>
+      <w:t>mardi 16 mai 2023</w:t>
     </w:r>
     <w:r>
       <w:rPr>
@@ -14666,6 +15135,7 @@
     <w:rsid w:val="000B2F99"/>
     <w:rsid w:val="003005A5"/>
     <w:rsid w:val="00323B85"/>
+    <w:rsid w:val="003F42E5"/>
     <w:rsid w:val="004E2C49"/>
     <w:rsid w:val="006C51C0"/>
     <w:rsid w:val="006C637E"/>

</xml_diff>

<commit_message>
Mise à jour de la documentation de l'utilisateur
</commit_message>
<xml_diff>
--- a/docs/JournalDeBord_SoaresRodriguesFlavio.docx
+++ b/docs/JournalDeBord_SoaresRodriguesFlavio.docx
@@ -92,13 +92,81 @@
               <w:szCs w:val="28"/>
             </w:rPr>
           </w:pPr>
+          <w:r>
+            <w:rPr>
+              <w:rFonts w:eastAsia="Yu Gothic"/>
+              <w:noProof/>
+            </w:rPr>
+            <w:drawing>
+              <wp:anchor distT="0" distB="0" distL="114300" distR="114300" simplePos="0" relativeHeight="251661312" behindDoc="1" locked="0" layoutInCell="1" allowOverlap="1" wp14:anchorId="33C5EF46" wp14:editId="5D02CB88">
+                <wp:simplePos x="0" y="0"/>
+                <wp:positionH relativeFrom="margin">
+                  <wp:posOffset>266700</wp:posOffset>
+                </wp:positionH>
+                <wp:positionV relativeFrom="paragraph">
+                  <wp:posOffset>548005</wp:posOffset>
+                </wp:positionV>
+                <wp:extent cx="5229225" cy="4875734"/>
+                <wp:effectExtent l="0" t="0" r="0" b="1270"/>
+                <wp:wrapNone/>
+                <wp:docPr id="1689932440" name="Image 3" descr="Une image contenant homme, Condition physique, muscle, Coude&#10;&#10;Description générée automatiquement"/>
+                <wp:cNvGraphicFramePr>
+                  <a:graphicFrameLocks xmlns:a="http://schemas.openxmlformats.org/drawingml/2006/main" noChangeAspect="1"/>
+                </wp:cNvGraphicFramePr>
+                <a:graphic xmlns:a="http://schemas.openxmlformats.org/drawingml/2006/main">
+                  <a:graphicData uri="http://schemas.openxmlformats.org/drawingml/2006/picture">
+                    <pic:pic xmlns:pic="http://schemas.openxmlformats.org/drawingml/2006/picture">
+                      <pic:nvPicPr>
+                        <pic:cNvPr id="1689932440" name="Image 3" descr="Une image contenant homme, Condition physique, muscle, Coude&#10;&#10;Description générée automatiquement"/>
+                        <pic:cNvPicPr>
+                          <a:picLocks noChangeAspect="1" noChangeArrowheads="1"/>
+                        </pic:cNvPicPr>
+                      </pic:nvPicPr>
+                      <pic:blipFill>
+                        <a:blip r:embed="rId9">
+                          <a:extLst>
+                            <a:ext uri="{28A0092B-C50C-407E-A947-70E740481C1C}">
+                              <a14:useLocalDpi xmlns:a14="http://schemas.microsoft.com/office/drawing/2010/main" val="0"/>
+                            </a:ext>
+                          </a:extLst>
+                        </a:blip>
+                        <a:srcRect/>
+                        <a:stretch>
+                          <a:fillRect/>
+                        </a:stretch>
+                      </pic:blipFill>
+                      <pic:spPr bwMode="auto">
+                        <a:xfrm>
+                          <a:off x="0" y="0"/>
+                          <a:ext cx="5229225" cy="4875734"/>
+                        </a:xfrm>
+                        <a:prstGeom prst="rect">
+                          <a:avLst/>
+                        </a:prstGeom>
+                        <a:noFill/>
+                        <a:ln>
+                          <a:noFill/>
+                        </a:ln>
+                      </pic:spPr>
+                    </pic:pic>
+                  </a:graphicData>
+                </a:graphic>
+                <wp14:sizeRelH relativeFrom="margin">
+                  <wp14:pctWidth>0</wp14:pctWidth>
+                </wp14:sizeRelH>
+                <wp14:sizeRelV relativeFrom="margin">
+                  <wp14:pctHeight>0</wp14:pctHeight>
+                </wp14:sizeRelV>
+              </wp:anchor>
+            </w:drawing>
+          </w:r>
           <w:sdt>
             <w:sdtPr>
               <w:rPr>
                 <w:rFonts w:ascii="Yu Gothic" w:eastAsia="Yu Gothic" w:hAnsi="Yu Gothic"/>
                 <w:color w:val="4472C4" w:themeColor="accent1"/>
-                <w:sz w:val="24"/>
-                <w:szCs w:val="24"/>
+                <w:sz w:val="28"/>
+                <w:szCs w:val="28"/>
               </w:rPr>
               <w:alias w:val="Sous-titre"/>
               <w:tag w:val=""/>
@@ -115,8 +183,8 @@
                 <w:rPr>
                   <w:rFonts w:ascii="Yu Gothic" w:eastAsia="Yu Gothic" w:hAnsi="Yu Gothic"/>
                   <w:color w:val="4472C4" w:themeColor="accent1"/>
-                  <w:sz w:val="24"/>
-                  <w:szCs w:val="24"/>
+                  <w:sz w:val="28"/>
+                  <w:szCs w:val="28"/>
                 </w:rPr>
                 <w:t>Travail Pratique Individuel</w:t>
               </w:r>
@@ -185,8 +253,8 @@
                                   <w:rPr>
                                     <w:rFonts w:ascii="Yu Gothic" w:eastAsia="Yu Gothic" w:hAnsi="Yu Gothic"/>
                                     <w:color w:val="4472C4" w:themeColor="accent1"/>
-                                    <w:sz w:val="24"/>
-                                    <w:szCs w:val="24"/>
+                                    <w:sz w:val="28"/>
+                                    <w:szCs w:val="28"/>
                                   </w:rPr>
                                 </w:pPr>
                                 <w:sdt>
@@ -194,8 +262,8 @@
                                     <w:rPr>
                                       <w:rFonts w:ascii="Yu Gothic" w:eastAsia="Yu Gothic" w:hAnsi="Yu Gothic"/>
                                       <w:color w:val="4472C4" w:themeColor="accent1"/>
-                                      <w:sz w:val="24"/>
-                                      <w:szCs w:val="24"/>
+                                      <w:sz w:val="28"/>
+                                      <w:szCs w:val="28"/>
                                     </w:rPr>
                                     <w:alias w:val="Auteur"/>
                                     <w:tag w:val=""/>
@@ -209,8 +277,8 @@
                                       <w:rPr>
                                         <w:rFonts w:ascii="Yu Gothic" w:eastAsia="Yu Gothic" w:hAnsi="Yu Gothic"/>
                                         <w:color w:val="4472C4" w:themeColor="accent1"/>
-                                        <w:sz w:val="24"/>
-                                        <w:szCs w:val="24"/>
+                                        <w:sz w:val="28"/>
+                                        <w:szCs w:val="28"/>
                                       </w:rPr>
                                       <w:t>Soares Rodrigues Flavio (I.DA-P4A)</w:t>
                                     </w:r>
@@ -224,8 +292,8 @@
                                   <w:rPr>
                                     <w:rFonts w:ascii="Yu Gothic" w:eastAsia="Yu Gothic" w:hAnsi="Yu Gothic"/>
                                     <w:color w:val="4472C4" w:themeColor="accent1"/>
-                                    <w:sz w:val="24"/>
-                                    <w:szCs w:val="24"/>
+                                    <w:sz w:val="28"/>
+                                    <w:szCs w:val="28"/>
                                   </w:rPr>
                                 </w:pPr>
                                 <w:sdt>
@@ -234,8 +302,8 @@
                                       <w:rFonts w:ascii="Yu Gothic" w:eastAsia="Yu Gothic" w:hAnsi="Yu Gothic"/>
                                       <w:caps/>
                                       <w:color w:val="4472C4" w:themeColor="accent1"/>
-                                      <w:sz w:val="24"/>
-                                      <w:szCs w:val="24"/>
+                                      <w:sz w:val="28"/>
+                                      <w:szCs w:val="28"/>
                                     </w:rPr>
                                     <w:alias w:val="Société"/>
                                     <w:tag w:val=""/>
@@ -250,8 +318,8 @@
                                         <w:rFonts w:ascii="Yu Gothic" w:eastAsia="Yu Gothic" w:hAnsi="Yu Gothic"/>
                                         <w:caps/>
                                         <w:color w:val="4472C4" w:themeColor="accent1"/>
-                                        <w:sz w:val="24"/>
-                                        <w:szCs w:val="24"/>
+                                        <w:sz w:val="28"/>
+                                        <w:szCs w:val="28"/>
                                       </w:rPr>
                                       <w:t>CFPT INFORMATIQUE</w:t>
                                     </w:r>
@@ -264,14 +332,14 @@
                                     <w:rFonts w:ascii="Yu Gothic" w:eastAsia="Yu Gothic" w:hAnsi="Yu Gothic"/>
                                     <w:caps/>
                                     <w:color w:val="4472C4" w:themeColor="accent1"/>
-                                    <w:sz w:val="24"/>
-                                    <w:szCs w:val="24"/>
+                                    <w:sz w:val="28"/>
+                                    <w:szCs w:val="28"/>
                                   </w:rPr>
                                   <w:alias w:val="Date "/>
                                   <w:tag w:val=""/>
                                   <w:id w:val="197127006"/>
                                   <w:dataBinding w:prefixMappings="xmlns:ns0='http://schemas.microsoft.com/office/2006/coverPageProps' " w:xpath="/ns0:CoverPageProperties[1]/ns0:PublishDate[1]" w:storeItemID="{55AF091B-3C7A-41E3-B477-F2FDAA23CFDA}"/>
-                                  <w:date w:fullDate="2023-04-27T00:00:00Z">
+                                  <w:date w:fullDate="2023-05-17T00:00:00Z">
                                     <w:dateFormat w:val="dd MMMM yyyy"/>
                                     <w:lid w:val="fr-FR"/>
                                     <w:storeMappedDataAs w:val="dateTime"/>
@@ -289,8 +357,8 @@
                                         <w:rFonts w:ascii="Yu Gothic" w:eastAsia="Yu Gothic" w:hAnsi="Yu Gothic"/>
                                         <w:caps/>
                                         <w:color w:val="4472C4" w:themeColor="accent1"/>
-                                        <w:sz w:val="24"/>
-                                        <w:szCs w:val="24"/>
+                                        <w:sz w:val="28"/>
+                                        <w:szCs w:val="28"/>
                                       </w:rPr>
                                     </w:pPr>
                                     <w:r>
@@ -298,11 +366,11 @@
                                         <w:rFonts w:ascii="Yu Gothic" w:eastAsia="Yu Gothic" w:hAnsi="Yu Gothic"/>
                                         <w:caps/>
                                         <w:color w:val="4472C4" w:themeColor="accent1"/>
-                                        <w:sz w:val="24"/>
-                                        <w:szCs w:val="24"/>
+                                        <w:sz w:val="28"/>
+                                        <w:szCs w:val="28"/>
                                         <w:lang w:val="fr-FR"/>
                                       </w:rPr>
-                                      <w:t>27 avril 2023</w:t>
+                                      <w:t>17 mai 2023</w:t>
                                     </w:r>
                                   </w:p>
                                 </w:sdtContent>
@@ -343,8 +411,8 @@
                             <w:rPr>
                               <w:rFonts w:ascii="Yu Gothic" w:eastAsia="Yu Gothic" w:hAnsi="Yu Gothic"/>
                               <w:color w:val="4472C4" w:themeColor="accent1"/>
-                              <w:sz w:val="24"/>
-                              <w:szCs w:val="24"/>
+                              <w:sz w:val="28"/>
+                              <w:szCs w:val="28"/>
                             </w:rPr>
                           </w:pPr>
                           <w:sdt>
@@ -352,8 +420,8 @@
                               <w:rPr>
                                 <w:rFonts w:ascii="Yu Gothic" w:eastAsia="Yu Gothic" w:hAnsi="Yu Gothic"/>
                                 <w:color w:val="4472C4" w:themeColor="accent1"/>
-                                <w:sz w:val="24"/>
-                                <w:szCs w:val="24"/>
+                                <w:sz w:val="28"/>
+                                <w:szCs w:val="28"/>
                               </w:rPr>
                               <w:alias w:val="Auteur"/>
                               <w:tag w:val=""/>
@@ -367,8 +435,8 @@
                                 <w:rPr>
                                   <w:rFonts w:ascii="Yu Gothic" w:eastAsia="Yu Gothic" w:hAnsi="Yu Gothic"/>
                                   <w:color w:val="4472C4" w:themeColor="accent1"/>
-                                  <w:sz w:val="24"/>
-                                  <w:szCs w:val="24"/>
+                                  <w:sz w:val="28"/>
+                                  <w:szCs w:val="28"/>
                                 </w:rPr>
                                 <w:t>Soares Rodrigues Flavio (I.DA-P4A)</w:t>
                               </w:r>
@@ -382,8 +450,8 @@
                             <w:rPr>
                               <w:rFonts w:ascii="Yu Gothic" w:eastAsia="Yu Gothic" w:hAnsi="Yu Gothic"/>
                               <w:color w:val="4472C4" w:themeColor="accent1"/>
-                              <w:sz w:val="24"/>
-                              <w:szCs w:val="24"/>
+                              <w:sz w:val="28"/>
+                              <w:szCs w:val="28"/>
                             </w:rPr>
                           </w:pPr>
                           <w:sdt>
@@ -392,8 +460,8 @@
                                 <w:rFonts w:ascii="Yu Gothic" w:eastAsia="Yu Gothic" w:hAnsi="Yu Gothic"/>
                                 <w:caps/>
                                 <w:color w:val="4472C4" w:themeColor="accent1"/>
-                                <w:sz w:val="24"/>
-                                <w:szCs w:val="24"/>
+                                <w:sz w:val="28"/>
+                                <w:szCs w:val="28"/>
                               </w:rPr>
                               <w:alias w:val="Société"/>
                               <w:tag w:val=""/>
@@ -408,8 +476,8 @@
                                   <w:rFonts w:ascii="Yu Gothic" w:eastAsia="Yu Gothic" w:hAnsi="Yu Gothic"/>
                                   <w:caps/>
                                   <w:color w:val="4472C4" w:themeColor="accent1"/>
-                                  <w:sz w:val="24"/>
-                                  <w:szCs w:val="24"/>
+                                  <w:sz w:val="28"/>
+                                  <w:szCs w:val="28"/>
                                 </w:rPr>
                                 <w:t>CFPT INFORMATIQUE</w:t>
                               </w:r>
@@ -422,14 +490,14 @@
                               <w:rFonts w:ascii="Yu Gothic" w:eastAsia="Yu Gothic" w:hAnsi="Yu Gothic"/>
                               <w:caps/>
                               <w:color w:val="4472C4" w:themeColor="accent1"/>
-                              <w:sz w:val="24"/>
-                              <w:szCs w:val="24"/>
+                              <w:sz w:val="28"/>
+                              <w:szCs w:val="28"/>
                             </w:rPr>
                             <w:alias w:val="Date "/>
                             <w:tag w:val=""/>
                             <w:id w:val="197127006"/>
                             <w:dataBinding w:prefixMappings="xmlns:ns0='http://schemas.microsoft.com/office/2006/coverPageProps' " w:xpath="/ns0:CoverPageProperties[1]/ns0:PublishDate[1]" w:storeItemID="{55AF091B-3C7A-41E3-B477-F2FDAA23CFDA}"/>
-                            <w:date w:fullDate="2023-04-27T00:00:00Z">
+                            <w:date w:fullDate="2023-05-17T00:00:00Z">
                               <w:dateFormat w:val="dd MMMM yyyy"/>
                               <w:lid w:val="fr-FR"/>
                               <w:storeMappedDataAs w:val="dateTime"/>
@@ -447,8 +515,8 @@
                                   <w:rFonts w:ascii="Yu Gothic" w:eastAsia="Yu Gothic" w:hAnsi="Yu Gothic"/>
                                   <w:caps/>
                                   <w:color w:val="4472C4" w:themeColor="accent1"/>
-                                  <w:sz w:val="24"/>
-                                  <w:szCs w:val="24"/>
+                                  <w:sz w:val="28"/>
+                                  <w:szCs w:val="28"/>
                                 </w:rPr>
                               </w:pPr>
                               <w:r>
@@ -456,11 +524,11 @@
                                   <w:rFonts w:ascii="Yu Gothic" w:eastAsia="Yu Gothic" w:hAnsi="Yu Gothic"/>
                                   <w:caps/>
                                   <w:color w:val="4472C4" w:themeColor="accent1"/>
-                                  <w:sz w:val="24"/>
-                                  <w:szCs w:val="24"/>
+                                  <w:sz w:val="28"/>
+                                  <w:szCs w:val="28"/>
                                   <w:lang w:val="fr-FR"/>
                                 </w:rPr>
-                                <w:t>27 avril 2023</w:t>
+                                <w:t>17 mai 2023</w:t>
                               </w:r>
                             </w:p>
                           </w:sdtContent>
@@ -5018,6 +5086,18 @@
               </w:rPr>
               <w:t>Création du logo du site</w:t>
             </w:r>
+            <w:r>
+              <w:rPr>
+                <w:rFonts w:eastAsia="Yu Gothic" w:cs="Arial"/>
+              </w:rPr>
+              <w:t xml:space="preserve"> avec </w:t>
+            </w:r>
+            <w:r>
+              <w:rPr>
+                <w:rFonts w:eastAsia="Yu Gothic" w:cs="Arial"/>
+              </w:rPr>
+              <w:t>Canvas</w:t>
+            </w:r>
           </w:p>
         </w:tc>
       </w:tr>
@@ -5229,7 +5309,7 @@
                           </pic:cNvPicPr>
                         </pic:nvPicPr>
                         <pic:blipFill>
-                          <a:blip r:embed="rId9" cstate="print">
+                          <a:blip r:embed="rId10" cstate="print">
                             <a:extLst>
                               <a:ext uri="{28A0092B-C50C-407E-A947-70E740481C1C}">
                                 <a14:useLocalDpi xmlns:a14="http://schemas.microsoft.com/office/drawing/2010/main" val="0"/>
@@ -5780,7 +5860,7 @@
                           <pic:cNvPicPr/>
                         </pic:nvPicPr>
                         <pic:blipFill>
-                          <a:blip r:embed="rId10"/>
+                          <a:blip r:embed="rId11"/>
                           <a:stretch>
                             <a:fillRect/>
                           </a:stretch>
@@ -5899,7 +5979,23 @@
                 <w:rFonts w:eastAsia="Yu Gothic" w:cs="Arial"/>
                 <w:color w:val="auto"/>
               </w:rPr>
-              <w:t xml:space="preserve"> avec la maquette modifier catégorie et la nav de l’admin car il manquait des informations donc j’ai </w:t>
+              <w:t xml:space="preserve"> avec la maquette modifier catégorie et la </w:t>
+            </w:r>
+            <w:proofErr w:type="spellStart"/>
+            <w:r>
+              <w:rPr>
+                <w:rFonts w:eastAsia="Yu Gothic" w:cs="Arial"/>
+                <w:color w:val="auto"/>
+              </w:rPr>
+              <w:t>nav</w:t>
+            </w:r>
+            <w:proofErr w:type="spellEnd"/>
+            <w:r>
+              <w:rPr>
+                <w:rFonts w:eastAsia="Yu Gothic" w:cs="Arial"/>
+                <w:color w:val="auto"/>
+              </w:rPr>
+              <w:t xml:space="preserve"> de l’admin car il manquait des informations donc j’ai </w:t>
             </w:r>
             <w:r>
               <w:rPr>
@@ -6191,7 +6287,35 @@
               <w:rPr>
                 <w:rFonts w:eastAsia="Yu Gothic" w:cs="Arial"/>
               </w:rPr>
-              <w:t>Création des fichiers pour la base de données et des appels à la base de données avec PDO. Récupération du fichier de config «conparam.php» et de la connexion à la base de données «database.php» fait par monsieur Aigroz que j’ai pu utiliser dans d’autres projets.</w:t>
+              <w:t>Création des fichiers pour la base de données et des appels à la base de données avec PDO. Récupération du fichier de config «</w:t>
+            </w:r>
+            <w:proofErr w:type="spellStart"/>
+            <w:r>
+              <w:rPr>
+                <w:rFonts w:eastAsia="Yu Gothic" w:cs="Arial"/>
+              </w:rPr>
+              <w:t>conparam.php</w:t>
+            </w:r>
+            <w:proofErr w:type="spellEnd"/>
+            <w:r>
+              <w:rPr>
+                <w:rFonts w:eastAsia="Yu Gothic" w:cs="Arial"/>
+              </w:rPr>
+              <w:t>» et de la connexion à la base de données «</w:t>
+            </w:r>
+            <w:proofErr w:type="spellStart"/>
+            <w:r>
+              <w:rPr>
+                <w:rFonts w:eastAsia="Yu Gothic" w:cs="Arial"/>
+              </w:rPr>
+              <w:t>database.php</w:t>
+            </w:r>
+            <w:proofErr w:type="spellEnd"/>
+            <w:r>
+              <w:rPr>
+                <w:rFonts w:eastAsia="Yu Gothic" w:cs="Arial"/>
+              </w:rPr>
+              <w:t>» fait par monsieur Aigroz que j’ai pu utiliser dans d’autres projets.</w:t>
             </w:r>
           </w:p>
         </w:tc>
@@ -6751,17 +6875,22 @@
               <w:cnfStyle w:val="000000000000" w:firstRow="0" w:lastRow="0" w:firstColumn="0" w:lastColumn="0" w:oddVBand="0" w:evenVBand="0" w:oddHBand="0" w:evenHBand="0" w:firstRowFirstColumn="0" w:firstRowLastColumn="0" w:lastRowFirstColumn="0" w:lastRowLastColumn="0"/>
               <w:rPr>
                 <w:rFonts w:eastAsia="Yu Gothic" w:cs="Arial"/>
-              </w:rPr>
-            </w:pPr>
-            <w:r>
-              <w:rPr>
-                <w:rFonts w:eastAsia="Yu Gothic" w:cs="Arial"/>
+                <w:lang w:val="en-US"/>
+              </w:rPr>
+            </w:pPr>
+            <w:proofErr w:type="gramStart"/>
+            <w:r>
+              <w:rPr>
+                <w:rFonts w:eastAsia="Yu Gothic" w:cs="Arial"/>
+                <w:lang w:val="en-US"/>
               </w:rPr>
               <w:t>RegisterUser(</w:t>
             </w:r>
-            <w:r>
-              <w:rPr>
-                <w:rFonts w:eastAsia="Yu Gothic" w:cs="Arial"/>
+            <w:proofErr w:type="gramEnd"/>
+            <w:r>
+              <w:rPr>
+                <w:rFonts w:eastAsia="Yu Gothic" w:cs="Arial"/>
+                <w:lang w:val="en-US"/>
               </w:rPr>
               <w:t>$name, $surname, $email, $password, $gender, $adress1, $adress2, $city, $zipCode)</w:t>
             </w:r>
@@ -8062,13 +8191,22 @@
                 <w:lang w:val="en-US"/>
               </w:rPr>
             </w:pPr>
+            <w:proofErr w:type="gramStart"/>
             <w:r>
               <w:rPr>
                 <w:rFonts w:eastAsia="Yu Gothic" w:cs="Arial"/>
                 <w:lang w:val="en-US"/>
               </w:rPr>
               <w:lastRenderedPageBreak/>
-              <w:t>AddArticle($name, $description, $price, $stock, $featured, $categoryId)</w:t>
+              <w:t>AddArticle(</w:t>
+            </w:r>
+            <w:proofErr w:type="gramEnd"/>
+            <w:r>
+              <w:rPr>
+                <w:rFonts w:eastAsia="Yu Gothic" w:cs="Arial"/>
+                <w:lang w:val="en-US"/>
+              </w:rPr>
+              <w:t>$name, $description, $price, $stock, $featured, $categoryId)</w:t>
             </w:r>
           </w:p>
           <w:p>
@@ -8122,12 +8260,21 @@
                 <w:lang w:val="en-US"/>
               </w:rPr>
             </w:pPr>
+            <w:proofErr w:type="gramStart"/>
             <w:r>
               <w:rPr>
                 <w:rFonts w:eastAsia="Yu Gothic" w:cs="Arial"/>
                 <w:lang w:val="en-US"/>
               </w:rPr>
-              <w:t>GetFilteredArticles($text, $categoryId, $minPrice, $maxPrice)</w:t>
+              <w:t>GetFilteredArticles(</w:t>
+            </w:r>
+            <w:proofErr w:type="gramEnd"/>
+            <w:r>
+              <w:rPr>
+                <w:rFonts w:eastAsia="Yu Gothic" w:cs="Arial"/>
+                <w:lang w:val="en-US"/>
+              </w:rPr>
+              <w:t>$text, $categoryId, $minPrice, $maxPrice)</w:t>
             </w:r>
           </w:p>
           <w:p>
@@ -8162,6 +8309,7 @@
                 <w:lang w:val="en-US"/>
               </w:rPr>
             </w:pPr>
+            <w:proofErr w:type="gramStart"/>
             <w:r>
               <w:rPr>
                 <w:rFonts w:eastAsia="Yu Gothic" w:cs="Arial"/>
@@ -8174,7 +8322,15 @@
                 <w:rFonts w:eastAsia="Yu Gothic" w:cs="Arial"/>
                 <w:lang w:val="en-US"/>
               </w:rPr>
-              <w:t>pdateArticle($name, $description, $price, $stock, $featured, $categoryId)</w:t>
+              <w:t>pdateArticle(</w:t>
+            </w:r>
+            <w:proofErr w:type="gramEnd"/>
+            <w:r>
+              <w:rPr>
+                <w:rFonts w:eastAsia="Yu Gothic" w:cs="Arial"/>
+                <w:lang w:val="en-US"/>
+              </w:rPr>
+              <w:t>$name, $description, $price, $stock, $featured, $categoryId)</w:t>
             </w:r>
           </w:p>
         </w:tc>
@@ -8290,7 +8446,21 @@
               <w:rPr>
                 <w:rFonts w:eastAsia="Yu Gothic" w:cs="Arial"/>
               </w:rPr>
-              <w:t xml:space="preserve">ootstrap, tinyMCE, phpmailer, </w:t>
+              <w:t xml:space="preserve">ootstrap, </w:t>
+            </w:r>
+            <w:proofErr w:type="spellStart"/>
+            <w:r>
+              <w:rPr>
+                <w:rFonts w:eastAsia="Yu Gothic" w:cs="Arial"/>
+              </w:rPr>
+              <w:t>tinyMCE</w:t>
+            </w:r>
+            <w:proofErr w:type="spellEnd"/>
+            <w:r>
+              <w:rPr>
+                <w:rFonts w:eastAsia="Yu Gothic" w:cs="Arial"/>
+              </w:rPr>
+              <w:t xml:space="preserve">, phpmailer, </w:t>
             </w:r>
             <w:r>
               <w:rPr>
@@ -10316,7 +10486,19 @@
                 <w:rFonts w:eastAsia="Yu Gothic" w:cs="Arial"/>
               </w:rPr>
               <w:br/>
-              <w:t>j’ai discuter avec mon enseignant et il m’a dit qu’il passerait demain pour jeter un coup d’œil et qu’en attendant j’avance sur les pages</w:t>
+              <w:t xml:space="preserve">j’ai </w:t>
+            </w:r>
+            <w:r>
+              <w:rPr>
+                <w:rFonts w:eastAsia="Yu Gothic" w:cs="Arial"/>
+              </w:rPr>
+              <w:t>discuté</w:t>
+            </w:r>
+            <w:r>
+              <w:rPr>
+                <w:rFonts w:eastAsia="Yu Gothic" w:cs="Arial"/>
+              </w:rPr>
+              <w:t xml:space="preserve"> avec mon enseignant et il m’a dit qu’il passerait demain pour jeter un coup d’œil et qu’en attendant j’avance sur les pages</w:t>
             </w:r>
             <w:r>
               <w:rPr>
@@ -10646,7 +10828,15 @@
         <w:t xml:space="preserve"> il me reste encore 3 pages à faire (panier, modification article, validation commande)</w:t>
       </w:r>
       <w:r>
-        <w:t xml:space="preserve">. Suite au retard pris lors de ce TPI j’ai accéléré mon travail pour produire plus en évitant de perdre du temps sur les détails. J’ai mis de côté ma session pour le moment car elle n’est pas valide lors ce que j’essaie de me connecter avec un utilisateur qui n’est pas administrateur. </w:t>
+        <w:t xml:space="preserve">. </w:t>
+      </w:r>
+      <w:proofErr w:type="gramStart"/>
+      <w:r>
+        <w:t>Suite au</w:t>
+      </w:r>
+      <w:proofErr w:type="gramEnd"/>
+      <w:r>
+        <w:t xml:space="preserve"> retard pris lors de ce TPI j’ai accéléré mon travail pour produire plus en évitant de perdre du temps sur les détails. J’ai mis de côté ma session pour le moment car elle n’est pas valide lors ce que j’essaie de me connecter avec un utilisateur qui n’est pas administrateur. </w:t>
       </w:r>
     </w:p>
     <w:p>
@@ -11029,7 +11219,49 @@
                 <w:rFonts w:eastAsia="Yu Gothic" w:cs="Arial"/>
               </w:rPr>
               <w:br/>
-              <w:t>En effet dans la fonction IsValid() je testais si la session n’était pas égale à null avec cette notation « != » donc mon false de isAdmin était considéré comme null. J’ai changé ma notation en « !== »</w:t>
+              <w:t xml:space="preserve">En effet dans la fonction </w:t>
+            </w:r>
+            <w:proofErr w:type="spellStart"/>
+            <w:r>
+              <w:rPr>
+                <w:rFonts w:eastAsia="Yu Gothic" w:cs="Arial"/>
+              </w:rPr>
+              <w:t>IsValid</w:t>
+            </w:r>
+            <w:proofErr w:type="spellEnd"/>
+            <w:r>
+              <w:rPr>
+                <w:rFonts w:eastAsia="Yu Gothic" w:cs="Arial"/>
+              </w:rPr>
+              <w:t xml:space="preserve">() je testais si la session n’était pas égale à </w:t>
+            </w:r>
+            <w:proofErr w:type="spellStart"/>
+            <w:r>
+              <w:rPr>
+                <w:rFonts w:eastAsia="Yu Gothic" w:cs="Arial"/>
+              </w:rPr>
+              <w:t>null</w:t>
+            </w:r>
+            <w:proofErr w:type="spellEnd"/>
+            <w:r>
+              <w:rPr>
+                <w:rFonts w:eastAsia="Yu Gothic" w:cs="Arial"/>
+              </w:rPr>
+              <w:t xml:space="preserve"> avec cette notation « != » donc mon false de isAdmin était considéré comme </w:t>
+            </w:r>
+            <w:proofErr w:type="spellStart"/>
+            <w:r>
+              <w:rPr>
+                <w:rFonts w:eastAsia="Yu Gothic" w:cs="Arial"/>
+              </w:rPr>
+              <w:t>null</w:t>
+            </w:r>
+            <w:proofErr w:type="spellEnd"/>
+            <w:r>
+              <w:rPr>
+                <w:rFonts w:eastAsia="Yu Gothic" w:cs="Arial"/>
+              </w:rPr>
+              <w:t>. J’ai changé ma notation en « !== »</w:t>
             </w:r>
             <w:r>
               <w:rPr>
@@ -11237,7 +11469,13 @@
         <w:t xml:space="preserve"> Le panier est sauvegard</w:t>
       </w:r>
       <w:r>
-        <w:t>é lors ce que l’utilisateur appuie sur le bouton sauvegarder ou commander. Si il quitte la page un pop-up apparait</w:t>
+        <w:t xml:space="preserve">é lors ce que l’utilisateur appuie sur le bouton sauvegarder ou commander. </w:t>
+      </w:r>
+      <w:r>
+        <w:t>S’il</w:t>
+      </w:r>
+      <w:r>
+        <w:t xml:space="preserve"> quitte la page un pop-up apparait</w:t>
       </w:r>
       <w:r>
         <w:t>.</w:t>
@@ -11290,6 +11528,12 @@
           <w:rFonts w:eastAsia="Yu Gothic"/>
         </w:rPr>
         <w:t xml:space="preserve">Mes objectifs pour cette journée sont : </w:t>
+      </w:r>
+      <w:r>
+        <w:rPr>
+          <w:rFonts w:eastAsia="Yu Gothic"/>
+        </w:rPr>
+        <w:t>De terminer la documentation technique</w:t>
       </w:r>
     </w:p>
     <w:p>
@@ -11458,6 +11702,28 @@
                 <w:color w:val="auto"/>
               </w:rPr>
             </w:pPr>
+            <w:r>
+              <w:rPr>
+                <w:rFonts w:eastAsia="Yu Gothic" w:cs="Arial"/>
+                <w:color w:val="auto"/>
+              </w:rPr>
+              <w:t>Ajout des librairies et outils externes dans ma documentation technique</w:t>
+            </w:r>
+            <w:r>
+              <w:rPr>
+                <w:rFonts w:eastAsia="Yu Gothic" w:cs="Arial"/>
+                <w:color w:val="auto"/>
+              </w:rPr>
+              <w:t>.</w:t>
+            </w:r>
+            <w:r>
+              <w:rPr>
+                <w:rFonts w:eastAsia="Yu Gothic" w:cs="Arial"/>
+                <w:color w:val="auto"/>
+              </w:rPr>
+              <w:br/>
+              <w:t xml:space="preserve">J’ai également supprimer le backlog car je n’en ai pas fait au cours de mon projet. J’ai utilisé les maquettes et l’énoncé pour avancer dans le code. </w:t>
+            </w:r>
           </w:p>
         </w:tc>
       </w:tr>
@@ -11487,6 +11753,27 @@
                 <w:color w:val="auto"/>
               </w:rPr>
             </w:pPr>
+            <w:r>
+              <w:rPr>
+                <w:rFonts w:eastAsia="Yu Gothic" w:cs="Arial"/>
+                <w:color w:val="auto"/>
+              </w:rPr>
+              <w:t>8:</w:t>
+            </w:r>
+            <w:r>
+              <w:rPr>
+                <w:rFonts w:eastAsia="Yu Gothic" w:cs="Arial"/>
+                <w:color w:val="auto"/>
+              </w:rPr>
+              <w:t>2</w:t>
+            </w:r>
+            <w:r>
+              <w:rPr>
+                <w:rFonts w:eastAsia="Yu Gothic" w:cs="Arial"/>
+                <w:color w:val="auto"/>
+              </w:rPr>
+              <w:t>0</w:t>
+            </w:r>
           </w:p>
         </w:tc>
         <w:tc>
@@ -11508,6 +11795,12 @@
                 <w:rFonts w:eastAsia="Yu Gothic" w:cs="Arial"/>
               </w:rPr>
             </w:pPr>
+            <w:r>
+              <w:rPr>
+                <w:rFonts w:eastAsia="Yu Gothic" w:cs="Arial"/>
+              </w:rPr>
+              <w:t>Modification de la documentation techniques suite aux conseil de M. Aigroz</w:t>
+            </w:r>
           </w:p>
         </w:tc>
       </w:tr>
@@ -11532,11 +11825,33 @@
           </w:tcPr>
           <w:p>
             <w:pPr>
-              <w:rPr>
-                <w:rFonts w:eastAsia="Yu Gothic" w:cs="Arial"/>
-                <w:color w:val="auto"/>
-              </w:rPr>
-            </w:pPr>
+              <w:jc w:val="center"/>
+              <w:rPr>
+                <w:rFonts w:eastAsia="Yu Gothic" w:cs="Arial"/>
+                <w:color w:val="auto"/>
+              </w:rPr>
+            </w:pPr>
+            <w:r>
+              <w:rPr>
+                <w:rFonts w:eastAsia="Yu Gothic" w:cs="Arial"/>
+                <w:color w:val="auto"/>
+              </w:rPr>
+              <w:t>9</w:t>
+            </w:r>
+            <w:r>
+              <w:rPr>
+                <w:rFonts w:eastAsia="Yu Gothic" w:cs="Arial"/>
+                <w:color w:val="auto"/>
+              </w:rPr>
+              <w:t>:0</w:t>
+            </w:r>
+            <w:r>
+              <w:rPr>
+                <w:rFonts w:eastAsia="Yu Gothic" w:cs="Arial"/>
+                <w:color w:val="auto"/>
+              </w:rPr>
+              <w:t>5</w:t>
+            </w:r>
           </w:p>
         </w:tc>
         <w:tc>
@@ -11558,6 +11873,36 @@
                 <w:rFonts w:eastAsia="Yu Gothic" w:cs="Arial"/>
               </w:rPr>
             </w:pPr>
+            <w:r>
+              <w:rPr>
+                <w:rFonts w:eastAsia="Yu Gothic" w:cs="Arial"/>
+              </w:rPr>
+              <w:t>Ajout de la structure dans la documentation technique. La structure englobe les classes utilisé en tant que conteneur</w:t>
+            </w:r>
+            <w:r>
+              <w:rPr>
+                <w:rFonts w:eastAsia="Yu Gothic" w:cs="Arial"/>
+              </w:rPr>
+              <w:t>, les fonctions principales (requêtes vers la base de données)</w:t>
+            </w:r>
+            <w:r>
+              <w:rPr>
+                <w:rFonts w:eastAsia="Yu Gothic" w:cs="Arial"/>
+              </w:rPr>
+              <w:t>, l’arborescence de mon projet</w:t>
+            </w:r>
+            <w:r>
+              <w:rPr>
+                <w:rFonts w:eastAsia="Yu Gothic" w:cs="Arial"/>
+              </w:rPr>
+              <w:t xml:space="preserve"> et la mise en place de la base de données</w:t>
+            </w:r>
+            <w:r>
+              <w:rPr>
+                <w:rFonts w:eastAsia="Yu Gothic" w:cs="Arial"/>
+              </w:rPr>
+              <w:t>.</w:t>
+            </w:r>
           </w:p>
         </w:tc>
       </w:tr>
@@ -11587,6 +11932,13 @@
                 <w:color w:val="auto"/>
               </w:rPr>
             </w:pPr>
+            <w:r>
+              <w:rPr>
+                <w:rFonts w:eastAsia="Yu Gothic" w:cs="Arial"/>
+                <w:color w:val="auto"/>
+              </w:rPr>
+              <w:t>11:20</w:t>
+            </w:r>
           </w:p>
         </w:tc>
         <w:tc>
@@ -11608,6 +11960,49 @@
                 <w:color w:val="auto"/>
               </w:rPr>
             </w:pPr>
+            <w:r>
+              <w:rPr>
+                <w:rFonts w:eastAsia="Yu Gothic" w:cs="Arial"/>
+                <w:color w:val="auto"/>
+              </w:rPr>
+              <w:t xml:space="preserve">J’ai </w:t>
+            </w:r>
+            <w:r>
+              <w:rPr>
+                <w:rFonts w:eastAsia="Yu Gothic" w:cs="Arial"/>
+                <w:color w:val="auto"/>
+              </w:rPr>
+              <w:t>complété</w:t>
+            </w:r>
+            <w:r>
+              <w:rPr>
+                <w:rFonts w:eastAsia="Yu Gothic" w:cs="Arial"/>
+                <w:color w:val="auto"/>
+              </w:rPr>
+              <w:t xml:space="preserve"> les scénarios de test (résultat obtenu et le status)</w:t>
+            </w:r>
+            <w:r>
+              <w:rPr>
+                <w:rFonts w:eastAsia="Yu Gothic" w:cs="Arial"/>
+                <w:color w:val="auto"/>
+              </w:rPr>
+              <w:t>.</w:t>
+            </w:r>
+            <w:r>
+              <w:rPr>
+                <w:rFonts w:eastAsia="Yu Gothic" w:cs="Arial"/>
+                <w:color w:val="auto"/>
+              </w:rPr>
+              <w:br/>
+              <w:t>J’ai créer un tableau pour montrer l’évolution des tests</w:t>
+            </w:r>
+            <w:r>
+              <w:rPr>
+                <w:rFonts w:eastAsia="Yu Gothic" w:cs="Arial"/>
+                <w:color w:val="auto"/>
+              </w:rPr>
+              <w:t>.</w:t>
+            </w:r>
           </w:p>
         </w:tc>
       </w:tr>
@@ -11638,6 +12033,13 @@
                 <w:color w:val="auto"/>
               </w:rPr>
             </w:pPr>
+            <w:r>
+              <w:rPr>
+                <w:rFonts w:eastAsia="Yu Gothic" w:cs="Arial"/>
+                <w:color w:val="auto"/>
+              </w:rPr>
+              <w:t>13:45</w:t>
+            </w:r>
           </w:p>
         </w:tc>
         <w:tc>
@@ -11659,6 +12061,12 @@
                 <w:rFonts w:eastAsia="Yu Gothic" w:cs="Arial"/>
               </w:rPr>
             </w:pPr>
+            <w:r>
+              <w:rPr>
+                <w:rFonts w:eastAsia="Yu Gothic" w:cs="Arial"/>
+              </w:rPr>
+              <w:t xml:space="preserve">J’ai fait ma conclusion dans la documentation technique </w:t>
+            </w:r>
           </w:p>
         </w:tc>
       </w:tr>
@@ -11687,6 +12095,24 @@
                 <w:rFonts w:eastAsia="Yu Gothic" w:cs="Arial"/>
               </w:rPr>
             </w:pPr>
+            <w:r>
+              <w:rPr>
+                <w:rFonts w:eastAsia="Yu Gothic" w:cs="Arial"/>
+              </w:rPr>
+              <w:t>15:</w:t>
+            </w:r>
+            <w:r>
+              <w:rPr>
+                <w:rFonts w:eastAsia="Yu Gothic" w:cs="Arial"/>
+              </w:rPr>
+              <w:t>1</w:t>
+            </w:r>
+            <w:r>
+              <w:rPr>
+                <w:rFonts w:eastAsia="Yu Gothic" w:cs="Arial"/>
+              </w:rPr>
+              <w:t>0</w:t>
+            </w:r>
           </w:p>
         </w:tc>
         <w:tc>
@@ -11708,6 +12134,24 @@
                 <w:rFonts w:eastAsia="Yu Gothic" w:cs="Arial"/>
               </w:rPr>
             </w:pPr>
+            <w:r>
+              <w:rPr>
+                <w:rFonts w:eastAsia="Yu Gothic" w:cs="Arial"/>
+              </w:rPr>
+              <w:t xml:space="preserve">J’ai </w:t>
+            </w:r>
+            <w:r>
+              <w:rPr>
+                <w:rFonts w:eastAsia="Yu Gothic" w:cs="Arial"/>
+              </w:rPr>
+              <w:t>créé</w:t>
+            </w:r>
+            <w:r>
+              <w:rPr>
+                <w:rFonts w:eastAsia="Yu Gothic" w:cs="Arial"/>
+              </w:rPr>
+              <w:t xml:space="preserve"> un Glossaire qui regroupe quelques mot technique</w:t>
+            </w:r>
           </w:p>
         </w:tc>
       </w:tr>
@@ -11737,6 +12181,24 @@
                 <w:rFonts w:eastAsia="Yu Gothic" w:cs="Arial"/>
               </w:rPr>
             </w:pPr>
+            <w:r>
+              <w:rPr>
+                <w:rFonts w:eastAsia="Yu Gothic" w:cs="Arial"/>
+              </w:rPr>
+              <w:t>15:</w:t>
+            </w:r>
+            <w:r>
+              <w:rPr>
+                <w:rFonts w:eastAsia="Yu Gothic" w:cs="Arial"/>
+              </w:rPr>
+              <w:t>4</w:t>
+            </w:r>
+            <w:r>
+              <w:rPr>
+                <w:rFonts w:eastAsia="Yu Gothic" w:cs="Arial"/>
+              </w:rPr>
+              <w:t>0</w:t>
+            </w:r>
           </w:p>
         </w:tc>
         <w:tc>
@@ -11753,12 +12215,18 @@
           </w:tcPr>
           <w:p>
             <w:pPr>
-              <w:pStyle w:val="Paragraphedeliste"/>
+              <w:jc w:val="both"/>
               <w:cnfStyle w:val="000000100000" w:firstRow="0" w:lastRow="0" w:firstColumn="0" w:lastColumn="0" w:oddVBand="0" w:evenVBand="0" w:oddHBand="1" w:evenHBand="0" w:firstRowFirstColumn="0" w:firstRowLastColumn="0" w:lastRowFirstColumn="0" w:lastRowLastColumn="0"/>
               <w:rPr>
                 <w:rFonts w:eastAsia="Yu Gothic" w:cs="Arial"/>
               </w:rPr>
             </w:pPr>
+            <w:r>
+              <w:rPr>
+                <w:rFonts w:eastAsia="Yu Gothic" w:cs="Arial"/>
+              </w:rPr>
+              <w:t>Création de mon rapport de TPI</w:t>
+            </w:r>
           </w:p>
         </w:tc>
       </w:tr>
@@ -11774,6 +12242,32 @@
       <w:bookmarkEnd w:id="49"/>
     </w:p>
     <w:p>
+      <w:r>
+        <w:t>La documentation technique est terminée, il manque juste l’ajout de mon planning réel en fin de ma 11</w:t>
+      </w:r>
+      <w:r>
+        <w:rPr>
+          <w:vertAlign w:val="superscript"/>
+        </w:rPr>
+        <w:t>ème</w:t>
+      </w:r>
+      <w:r>
+        <w:t xml:space="preserve"> journée de travail.</w:t>
+      </w:r>
+      <w:r>
+        <w:t xml:space="preserve"> Et j’ai également fait mon rapport de TPI car j’ai </w:t>
+      </w:r>
+      <w:r>
+        <w:t>fini</w:t>
+      </w:r>
+      <w:r>
+        <w:t xml:space="preserve"> plus tôt que prévus la documentation technique</w:t>
+      </w:r>
+      <w:r>
+        <w:t>.</w:t>
+      </w:r>
+    </w:p>
+    <w:p>
       <w:pPr>
         <w:pStyle w:val="Titre1"/>
       </w:pPr>
@@ -11817,6 +12311,12 @@
           <w:rFonts w:eastAsia="Yu Gothic"/>
         </w:rPr>
         <w:t xml:space="preserve">Mes objectifs pour cette journée sont : </w:t>
+      </w:r>
+      <w:r>
+        <w:rPr>
+          <w:rFonts w:eastAsia="Yu Gothic"/>
+        </w:rPr>
+        <w:t xml:space="preserve">de faire ma documentation utilisateur </w:t>
       </w:r>
     </w:p>
     <w:p>
@@ -12313,8 +12813,8 @@
     <w:p/>
     <w:p/>
     <w:sectPr>
-      <w:headerReference w:type="default" r:id="rId11"/>
-      <w:footerReference w:type="default" r:id="rId12"/>
+      <w:headerReference w:type="default" r:id="rId12"/>
+      <w:footerReference w:type="default" r:id="rId13"/>
       <w:pgSz w:w="11906" w:h="16838"/>
       <w:pgMar w:top="1417" w:right="1417" w:bottom="1417" w:left="1417" w:header="708" w:footer="708" w:gutter="0"/>
       <w:pgNumType w:start="0"/>
@@ -12360,6 +12860,12 @@
         <w:rFonts w:eastAsia="Yu Gothic"/>
       </w:rPr>
     </w:pPr>
+    <w:r>
+      <w:rPr>
+        <w:rFonts w:eastAsia="Yu Gothic"/>
+      </w:rPr>
+      <w:t>GYM</w:t>
+    </w:r>
     <w:r>
       <w:rPr>
         <w:rFonts w:eastAsia="Yu Gothic"/>
@@ -12562,7 +13068,7 @@
         <w:noProof/>
         <w:lang w:val="fr-FR"/>
       </w:rPr>
-      <w:t>mardi 16 mai 2023</w:t>
+      <w:t>mercredi 17 mai 2023</w:t>
     </w:r>
     <w:r>
       <w:rPr>
@@ -15907,7 +16413,7 @@
 
 <file path=customXml/item1.xml><?xml version="1.0" encoding="utf-8"?>
 <CoverPageProperties xmlns="http://schemas.microsoft.com/office/2006/coverPageProps">
-  <PublishDate>2023-04-27T00:00:00</PublishDate>
+  <PublishDate>2023-05-17T00:00:00</PublishDate>
   <Abstract/>
   <CompanyAddress/>
   <CompanyPhone/>

</xml_diff>